<commit_message>
Added initial Documenentation file
</commit_message>
<xml_diff>
--- a/doc/Documentation.docx
+++ b/doc/Documentation.docx
@@ -151,12 +151,805 @@
       <w:r>
         <w:t>Test Cases</w:t>
       </w:r>
+    </w:p>
+    <w:p/>
+    <w:p>
+      <w:pPr>
+        <w:pStyle w:val="Heading1"/>
+      </w:pPr>
+      <w:r>
+        <w:t>Introduction</w:t>
+      </w:r>
+    </w:p>
+    <w:p/>
+    <w:p>
+      <w:pPr>
+        <w:pStyle w:val="Heading5"/>
+      </w:pPr>
+      <w:r>
+        <w:t>Glossary</w:t>
+      </w:r>
+    </w:p>
+    <w:p>
+      <w:pPr>
+        <w:pStyle w:val="ListParagraph"/>
+        <w:numPr>
+          <w:ilvl w:val="0"/>
+          <w:numId w:val="2"/>
+        </w:numPr>
+      </w:pPr>
+      <w:r>
+        <w:t>Bitcoin – Network protocol used to reach consensus on who owns bitcoins.</w:t>
+      </w:r>
+    </w:p>
+    <w:p>
+      <w:pPr>
+        <w:pStyle w:val="ListParagraph"/>
+        <w:numPr>
+          <w:ilvl w:val="0"/>
+          <w:numId w:val="2"/>
+        </w:numPr>
+      </w:pPr>
+      <w:r>
+        <w:t>bitcoin – The value transferred in the Bitcoin protocol.</w:t>
+      </w:r>
+    </w:p>
+    <w:p>
+      <w:pPr>
+        <w:pStyle w:val="ListParagraph"/>
+        <w:numPr>
+          <w:ilvl w:val="0"/>
+          <w:numId w:val="2"/>
+        </w:numPr>
+      </w:pPr>
+      <w:proofErr w:type="spellStart"/>
+      <w:r>
+        <w:t>Satoshis</w:t>
+      </w:r>
+      <w:proofErr w:type="spellEnd"/>
+      <w:r>
+        <w:t xml:space="preserve"> – The lowest denominator of bitcoin. One </w:t>
+      </w:r>
+      <w:proofErr w:type="spellStart"/>
+      <w:r>
+        <w:t>satoshi</w:t>
+      </w:r>
+      <w:proofErr w:type="spellEnd"/>
+      <w:r>
+        <w:t xml:space="preserve"> is 1/100millionth of a bitcoin.</w:t>
+      </w:r>
+    </w:p>
+    <w:p>
+      <w:pPr>
+        <w:pStyle w:val="ListParagraph"/>
+        <w:numPr>
+          <w:ilvl w:val="0"/>
+          <w:numId w:val="2"/>
+        </w:numPr>
+      </w:pPr>
+      <w:r>
+        <w:t>BIP – Bitcoin Improvement Proposals (BIP) are approved or pending proposals to the Bitcoin protocol. Several BIPs provide a standard for how the protocol or nodes should behave. This project uses several BIP standards regarding how wallets ought to be implemented.</w:t>
+      </w:r>
+    </w:p>
+    <w:p>
+      <w:pPr>
+        <w:pStyle w:val="ListParagraph"/>
+        <w:numPr>
+          <w:ilvl w:val="0"/>
+          <w:numId w:val="2"/>
+        </w:numPr>
+      </w:pPr>
+      <w:r>
+        <w:t>Mining – The process by which the network reaches consensus and a transaction is confirmed.</w:t>
+      </w:r>
+    </w:p>
+    <w:p>
+      <w:pPr>
+        <w:pStyle w:val="ListParagraph"/>
+        <w:numPr>
+          <w:ilvl w:val="0"/>
+          <w:numId w:val="2"/>
+        </w:numPr>
+      </w:pPr>
+      <w:r>
+        <w:t xml:space="preserve">Script – The </w:t>
+      </w:r>
+      <w:r>
+        <w:t>programming language used by Bitcoin to write scripts. This language operates uses operation codes on a reverse polish notation stack.</w:t>
+      </w:r>
+    </w:p>
+    <w:p>
+      <w:pPr>
+        <w:pStyle w:val="ListParagraph"/>
+        <w:numPr>
+          <w:ilvl w:val="0"/>
+          <w:numId w:val="2"/>
+        </w:numPr>
+      </w:pPr>
+      <w:r>
+        <w:t>Smart Contract – A piece of code that is self-enforcing on the blockchain.</w:t>
+      </w:r>
+    </w:p>
+    <w:p>
+      <w:pPr>
+        <w:pStyle w:val="ListParagraph"/>
+        <w:numPr>
+          <w:ilvl w:val="0"/>
+          <w:numId w:val="2"/>
+        </w:numPr>
+      </w:pPr>
+      <w:r>
+        <w:t xml:space="preserve">Blockchain – Public data structure </w:t>
+      </w:r>
+      <w:r>
+        <w:t>that maintains a ledger representing the entire state of the network.</w:t>
+      </w:r>
+    </w:p>
+    <w:p/>
+    <w:p>
+      <w:r>
+        <w:t xml:space="preserve">For more information on these terms and others not covered, please consider reviewing the open-source Bitcoin wiki located here: </w:t>
+      </w:r>
+      <w:hyperlink r:id="rId5" w:history="1">
+        <w:r>
+          <w:rPr>
+            <w:rStyle w:val="Hyperlink"/>
+          </w:rPr>
+          <w:t>https://</w:t>
+        </w:r>
+        <w:proofErr w:type="spellStart"/>
+        <w:r>
+          <w:rPr>
+            <w:rStyle w:val="Hyperlink"/>
+          </w:rPr>
+          <w:t>en.bitcoin.it</w:t>
+        </w:r>
+        <w:proofErr w:type="spellEnd"/>
+        <w:r>
+          <w:rPr>
+            <w:rStyle w:val="Hyperlink"/>
+          </w:rPr>
+          <w:t>/</w:t>
+        </w:r>
+      </w:hyperlink>
+    </w:p>
+    <w:p/>
+    <w:p>
+      <w:pPr>
+        <w:pStyle w:val="Heading5"/>
+      </w:pPr>
+      <w:r>
+        <w:lastRenderedPageBreak/>
+        <w:t>Background</w:t>
+      </w:r>
+    </w:p>
+    <w:p>
+      <w:r>
+        <w:t>Bitcoin is a digital money developed in 2009 where each node participating in the network can independently validate transactions and propagate them throughout the network using software similar to bittorrent. The protocol relies on public-key cryptography to create public addresses for the end-user. In terms of bitcoin, a wallet software manages the private keys that are associated with each public address. These keys gives users ownership in spending transactions and bitcoin. In bitcoin, the wallet is an abstraction that allows the end-user to send and receive payments.</w:t>
+      </w:r>
+    </w:p>
+    <w:p/>
+    <w:p>
+      <w:pPr>
+        <w:pStyle w:val="Heading5"/>
+      </w:pPr>
+      <w:r>
+        <w:t>Project</w:t>
+      </w:r>
+    </w:p>
+    <w:p>
+      <w:r>
+        <w:t xml:space="preserve">The aim of this project is to create a user-friendly bitcoin wallet implementation that encourages self-ownership of bitcoins and the use of bitcoin’s Script language. </w:t>
+      </w:r>
+      <w:r>
+        <w:t>Several Bitcoin wall</w:t>
+      </w:r>
+      <w:r>
+        <w:t>ets exist in the ecosystem but there does not exist a wallet that provides an abstraction layer that allows the end-user to interact with bitcoin smart contracts in a user-friendly way.</w:t>
+      </w:r>
+    </w:p>
+    <w:p/>
+    <w:p>
+      <w:r>
+        <w:t xml:space="preserve">Atlas proposes a different </w:t>
+      </w:r>
+      <w:r>
+        <w:t>way for the user to interact with how interact with Bitcoin. With a focus on financial independence through education, Atlas provides a straightforward way for the user to write smart contracts and learn more about the underlying low-level protocol.</w:t>
+      </w:r>
+      <w:r>
+        <w:t xml:space="preserve"> </w:t>
+      </w:r>
+    </w:p>
+    <w:p/>
+    <w:p>
+      <w:pPr>
+        <w:pStyle w:val="Heading5"/>
+      </w:pPr>
+      <w:r>
+        <w:t>Warning</w:t>
+      </w:r>
+    </w:p>
+    <w:p>
+      <w:r>
+        <w:t xml:space="preserve">This wallet was not extensively tested for security vulnerabilities, therefore should not be used with real bitcoin. The current implementation of Atlas operates on the Bitcoin test network and uses test network bitcoins. Funds sent and received should be used with addresses that have a </w:t>
+      </w:r>
+      <w:proofErr w:type="spellStart"/>
+      <w:r>
+        <w:t>testnet</w:t>
+      </w:r>
+      <w:proofErr w:type="spellEnd"/>
+      <w:r>
+        <w:t xml:space="preserve"> prefix.</w:t>
+      </w:r>
+    </w:p>
+    <w:p/>
+    <w:p>
+      <w:pPr>
+        <w:pStyle w:val="Heading5"/>
+      </w:pPr>
+      <w:r>
+        <w:t>Other Notes</w:t>
+      </w:r>
+    </w:p>
+    <w:p>
+      <w:r>
+        <w:t xml:space="preserve">This project heavily relied on </w:t>
+      </w:r>
+      <w:r>
+        <w:t>Andreas M. Antonopoulos</w:t>
+      </w:r>
+      <w:r>
+        <w:t xml:space="preserve">’s </w:t>
+      </w:r>
+      <w:r>
+        <w:rPr>
+          <w:i/>
+        </w:rPr>
+        <w:t>Mastering Bitcoin</w:t>
+      </w:r>
+      <w:r>
+        <w:t xml:space="preserve">, open-source documentation notes on Libbitcoin on the Libbitcoin Wiki, and </w:t>
+      </w:r>
+      <w:r>
+        <w:t>Aaron Jaramillo</w:t>
+      </w:r>
+      <w:r>
+        <w:t>’s tutorials on Libbitcoin.</w:t>
+      </w:r>
+      <w:r>
+        <w:t xml:space="preserve"> These, among other scattered documentation along the web, were very helpful and resourceful.</w:t>
+      </w:r>
+      <w:r>
+        <w:t xml:space="preserve"> Several illustrations are used</w:t>
+      </w:r>
+      <w:r>
+        <w:t xml:space="preserve"> and referenced</w:t>
+      </w:r>
+      <w:r>
+        <w:t xml:space="preserve"> in this documentation that are from </w:t>
+      </w:r>
+      <w:r>
+        <w:rPr>
+          <w:i/>
+        </w:rPr>
+        <w:t>Mastering Bitcoin</w:t>
+      </w:r>
+      <w:r>
+        <w:t>.</w:t>
+      </w:r>
+    </w:p>
+    <w:p/>
+    <w:p>
+      <w:pPr>
+        <w:pStyle w:val="Heading1"/>
+      </w:pPr>
+      <w:r>
+        <w:t>Installation Instructions</w:t>
+      </w:r>
+    </w:p>
+    <w:p/>
+    <w:p>
+      <w:r>
+        <w:t>Libbitcoin</w:t>
+      </w:r>
+    </w:p>
+    <w:p>
+      <w:r>
+        <w:t>Curl</w:t>
+      </w:r>
+    </w:p>
+    <w:p>
+      <w:r>
+        <w:t>Boost</w:t>
+      </w:r>
+    </w:p>
+    <w:p>
+      <w:proofErr w:type="spellStart"/>
+      <w:r>
+        <w:t>JsonCPP</w:t>
+      </w:r>
+      <w:proofErr w:type="spellEnd"/>
+    </w:p>
+    <w:p>
+      <w:proofErr w:type="spellStart"/>
+      <w:r>
+        <w:t>Qt</w:t>
+      </w:r>
+      <w:proofErr w:type="spellEnd"/>
+    </w:p>
+    <w:p/>
+    <w:p>
+      <w:r>
+        <w:t xml:space="preserve">All with </w:t>
+      </w:r>
+      <w:proofErr w:type="spellStart"/>
+      <w:r>
+        <w:t>cmake</w:t>
+      </w:r>
+      <w:proofErr w:type="spellEnd"/>
+    </w:p>
+    <w:p/>
+    <w:p>
+      <w:pPr>
+        <w:pStyle w:val="Heading1"/>
+      </w:pPr>
+      <w:r>
+        <w:lastRenderedPageBreak/>
+        <w:t>User Manual</w:t>
+      </w:r>
+    </w:p>
+    <w:p/>
+    <w:p>
+      <w:pPr>
+        <w:pStyle w:val="Heading5"/>
+      </w:pPr>
+      <w:r>
+        <w:t>Warning</w:t>
+      </w:r>
+    </w:p>
+    <w:p>
+      <w:r>
+        <w:t xml:space="preserve">Atlas uses industry standards for wallet management but there are several risks involved. As noted in the warning section in the Introduction, this wallet should not be used with real bitcoin. </w:t>
+      </w:r>
+    </w:p>
+    <w:p/>
+    <w:p>
+      <w:pPr>
+        <w:pStyle w:val="Heading5"/>
+      </w:pPr>
+      <w:r>
+        <w:t>Wallet Creation</w:t>
+      </w:r>
+    </w:p>
+    <w:p>
+      <w:r>
+        <w:t>Upon starting the wallet, the user is prompted with a choice to either start a new wallet or restore an existing wallet. When a user starts a new wallet, a new seed is created that maintains the wallet. When a user chooses to restore a wallet, Atlas prompts the user for twelve words that comprises the mnemonic phrase.</w:t>
+      </w:r>
+      <w:r>
+        <w:t xml:space="preserve"> The user should keep these mnemonic words secret as they are the key to the wallet. </w:t>
+      </w:r>
+    </w:p>
+    <w:p/>
+    <w:p>
+      <w:r>
+        <w:rPr>
+          <w:noProof/>
+        </w:rPr>
+        <w:drawing>
+          <wp:inline distT="0" distB="0" distL="0" distR="0">
+            <wp:extent cx="5448300" cy="4483100"/>
+            <wp:effectExtent l="0" t="0" r="0" b="0"/>
+            <wp:docPr id="1" name="Picture 1"/>
+            <wp:cNvGraphicFramePr>
+              <a:graphicFrameLocks xmlns:a="http://schemas.openxmlformats.org/drawingml/2006/main" noChangeAspect="1"/>
+            </wp:cNvGraphicFramePr>
+            <a:graphic xmlns:a="http://schemas.openxmlformats.org/drawingml/2006/main">
+              <a:graphicData uri="http://schemas.openxmlformats.org/drawingml/2006/picture">
+                <pic:pic xmlns:pic="http://schemas.openxmlformats.org/drawingml/2006/picture">
+                  <pic:nvPicPr>
+                    <pic:cNvPr id="1" name="Screen Shot 2018-05-01 at 4.25.18 PM.png"/>
+                    <pic:cNvPicPr/>
+                  </pic:nvPicPr>
+                  <pic:blipFill>
+                    <a:blip r:embed="rId6">
+                      <a:extLst>
+                        <a:ext uri="{28A0092B-C50C-407E-A947-70E740481C1C}">
+                          <a14:useLocalDpi xmlns:a14="http://schemas.microsoft.com/office/drawing/2010/main" val="0"/>
+                        </a:ext>
+                      </a:extLst>
+                    </a:blip>
+                    <a:stretch>
+                      <a:fillRect/>
+                    </a:stretch>
+                  </pic:blipFill>
+                  <pic:spPr>
+                    <a:xfrm>
+                      <a:off x="0" y="0"/>
+                      <a:ext cx="5448300" cy="4483100"/>
+                    </a:xfrm>
+                    <a:prstGeom prst="rect">
+                      <a:avLst/>
+                    </a:prstGeom>
+                  </pic:spPr>
+                </pic:pic>
+              </a:graphicData>
+            </a:graphic>
+          </wp:inline>
+        </w:drawing>
+      </w:r>
+    </w:p>
+    <w:p/>
+    <w:p>
+      <w:pPr>
+        <w:pStyle w:val="Heading5"/>
+      </w:pPr>
+      <w:r>
+        <w:t>Mnemonic Phrase</w:t>
+      </w:r>
+    </w:p>
+    <w:p/>
+    <w:p>
+      <w:r>
+        <w:rPr>
+          <w:noProof/>
+        </w:rPr>
+        <w:lastRenderedPageBreak/>
+        <w:drawing>
+          <wp:inline distT="0" distB="0" distL="0" distR="0">
+            <wp:extent cx="5372100" cy="4381500"/>
+            <wp:effectExtent l="0" t="0" r="0" b="0"/>
+            <wp:docPr id="2" name="Picture 2"/>
+            <wp:cNvGraphicFramePr>
+              <a:graphicFrameLocks xmlns:a="http://schemas.openxmlformats.org/drawingml/2006/main" noChangeAspect="1"/>
+            </wp:cNvGraphicFramePr>
+            <a:graphic xmlns:a="http://schemas.openxmlformats.org/drawingml/2006/main">
+              <a:graphicData uri="http://schemas.openxmlformats.org/drawingml/2006/picture">
+                <pic:pic xmlns:pic="http://schemas.openxmlformats.org/drawingml/2006/picture">
+                  <pic:nvPicPr>
+                    <pic:cNvPr id="2" name="Screen Shot 2018-05-01 at 4.27.14 PM.png"/>
+                    <pic:cNvPicPr/>
+                  </pic:nvPicPr>
+                  <pic:blipFill>
+                    <a:blip r:embed="rId7">
+                      <a:extLst>
+                        <a:ext uri="{28A0092B-C50C-407E-A947-70E740481C1C}">
+                          <a14:useLocalDpi xmlns:a14="http://schemas.microsoft.com/office/drawing/2010/main" val="0"/>
+                        </a:ext>
+                      </a:extLst>
+                    </a:blip>
+                    <a:stretch>
+                      <a:fillRect/>
+                    </a:stretch>
+                  </pic:blipFill>
+                  <pic:spPr>
+                    <a:xfrm>
+                      <a:off x="0" y="0"/>
+                      <a:ext cx="5372100" cy="4381500"/>
+                    </a:xfrm>
+                    <a:prstGeom prst="rect">
+                      <a:avLst/>
+                    </a:prstGeom>
+                  </pic:spPr>
+                </pic:pic>
+              </a:graphicData>
+            </a:graphic>
+          </wp:inline>
+        </w:drawing>
+      </w:r>
+    </w:p>
+    <w:p/>
+    <w:p>
+      <w:pPr>
+        <w:pStyle w:val="Heading5"/>
+      </w:pPr>
+      <w:r>
+        <w:t>Sending Bitcoin</w:t>
+      </w:r>
+    </w:p>
+    <w:p/>
+    <w:p>
+      <w:r>
+        <w:rPr>
+          <w:noProof/>
+        </w:rPr>
+        <w:drawing>
+          <wp:inline distT="0" distB="0" distL="0" distR="0">
+            <wp:extent cx="5943600" cy="3120390"/>
+            <wp:effectExtent l="0" t="0" r="0" b="3810"/>
+            <wp:docPr id="3" name="Picture 3"/>
+            <wp:cNvGraphicFramePr>
+              <a:graphicFrameLocks xmlns:a="http://schemas.openxmlformats.org/drawingml/2006/main" noChangeAspect="1"/>
+            </wp:cNvGraphicFramePr>
+            <a:graphic xmlns:a="http://schemas.openxmlformats.org/drawingml/2006/main">
+              <a:graphicData uri="http://schemas.openxmlformats.org/drawingml/2006/picture">
+                <pic:pic xmlns:pic="http://schemas.openxmlformats.org/drawingml/2006/picture">
+                  <pic:nvPicPr>
+                    <pic:cNvPr id="3" name="Screen Shot 2018-05-01 at 4.28.10 PM.png"/>
+                    <pic:cNvPicPr/>
+                  </pic:nvPicPr>
+                  <pic:blipFill>
+                    <a:blip r:embed="rId8" cstate="print">
+                      <a:extLst>
+                        <a:ext uri="{28A0092B-C50C-407E-A947-70E740481C1C}">
+                          <a14:useLocalDpi xmlns:a14="http://schemas.microsoft.com/office/drawing/2010/main" val="0"/>
+                        </a:ext>
+                      </a:extLst>
+                    </a:blip>
+                    <a:stretch>
+                      <a:fillRect/>
+                    </a:stretch>
+                  </pic:blipFill>
+                  <pic:spPr>
+                    <a:xfrm>
+                      <a:off x="0" y="0"/>
+                      <a:ext cx="5943600" cy="3120390"/>
+                    </a:xfrm>
+                    <a:prstGeom prst="rect">
+                      <a:avLst/>
+                    </a:prstGeom>
+                  </pic:spPr>
+                </pic:pic>
+              </a:graphicData>
+            </a:graphic>
+          </wp:inline>
+        </w:drawing>
+      </w:r>
+    </w:p>
+    <w:p/>
+    <w:p>
+      <w:pPr>
+        <w:pStyle w:val="Heading5"/>
+      </w:pPr>
+      <w:r>
+        <w:t>Transaction History</w:t>
+      </w:r>
+    </w:p>
+    <w:p/>
+    <w:p>
+      <w:r>
+        <w:rPr>
+          <w:noProof/>
+        </w:rPr>
+        <w:drawing>
+          <wp:inline distT="0" distB="0" distL="0" distR="0">
+            <wp:extent cx="5943600" cy="3124835"/>
+            <wp:effectExtent l="0" t="0" r="0" b="0"/>
+            <wp:docPr id="4" name="Picture 4"/>
+            <wp:cNvGraphicFramePr>
+              <a:graphicFrameLocks xmlns:a="http://schemas.openxmlformats.org/drawingml/2006/main" noChangeAspect="1"/>
+            </wp:cNvGraphicFramePr>
+            <a:graphic xmlns:a="http://schemas.openxmlformats.org/drawingml/2006/main">
+              <a:graphicData uri="http://schemas.openxmlformats.org/drawingml/2006/picture">
+                <pic:pic xmlns:pic="http://schemas.openxmlformats.org/drawingml/2006/picture">
+                  <pic:nvPicPr>
+                    <pic:cNvPr id="4" name="Screen Shot 2018-05-01 at 4.30.36 PM.png"/>
+                    <pic:cNvPicPr/>
+                  </pic:nvPicPr>
+                  <pic:blipFill>
+                    <a:blip r:embed="rId9" cstate="print">
+                      <a:extLst>
+                        <a:ext uri="{28A0092B-C50C-407E-A947-70E740481C1C}">
+                          <a14:useLocalDpi xmlns:a14="http://schemas.microsoft.com/office/drawing/2010/main" val="0"/>
+                        </a:ext>
+                      </a:extLst>
+                    </a:blip>
+                    <a:stretch>
+                      <a:fillRect/>
+                    </a:stretch>
+                  </pic:blipFill>
+                  <pic:spPr>
+                    <a:xfrm>
+                      <a:off x="0" y="0"/>
+                      <a:ext cx="5943600" cy="3124835"/>
+                    </a:xfrm>
+                    <a:prstGeom prst="rect">
+                      <a:avLst/>
+                    </a:prstGeom>
+                  </pic:spPr>
+                </pic:pic>
+              </a:graphicData>
+            </a:graphic>
+          </wp:inline>
+        </w:drawing>
+      </w:r>
+    </w:p>
+    <w:p/>
+    <w:p>
+      <w:pPr>
+        <w:pStyle w:val="Heading5"/>
+      </w:pPr>
+      <w:r>
+        <w:t>Understanding Network Fees</w:t>
+      </w:r>
+    </w:p>
+    <w:p>
+      <w:r>
+        <w:t>Transactions sent through the Bitcoin network</w:t>
+      </w:r>
+      <w:r>
+        <w:t xml:space="preserve"> may include a fee. The fee is optional and is set by the sender. A higher fee signals to the network that a specific transaction should be given priority for confirmation while a lower fee can lead to longer confirmation times. The fee market in Bitcoin is a free market set by supply and demand. As a result, the fee market changes over time and transactions can cost differently over the course of a day.</w:t>
+      </w:r>
+    </w:p>
+    <w:p/>
+    <w:p>
+      <w:r>
+        <w:t xml:space="preserve">Atlas in its current implementation uses </w:t>
+      </w:r>
+      <w:proofErr w:type="spellStart"/>
+      <w:r>
+        <w:t>bitcoinfees.earn.com</w:t>
+      </w:r>
+      <w:proofErr w:type="spellEnd"/>
+      <w:r>
+        <w:t>, a third-party API, to receive a suggested transaction fee. Using this API, Atlas is able to suggest to the user three fee costs located in the Analytics tab of Atlas.</w:t>
+      </w:r>
+      <w:r>
+        <w:t xml:space="preserve"> The user can choose to ignore these suggestions and selected a different fee.</w:t>
+      </w:r>
+      <w:r>
+        <w:t xml:space="preserve"> </w:t>
+      </w:r>
+    </w:p>
+    <w:p/>
+    <w:p>
+      <w:r>
+        <w:t xml:space="preserve">Fees are represented as Satoshi per Byte. This measurement informs the user that it costs n </w:t>
+      </w:r>
+      <w:r>
+        <w:t>Satoshi</w:t>
+      </w:r>
+      <w:r>
+        <w:t xml:space="preserve"> per byte. </w:t>
+      </w:r>
+      <w:r>
+        <w:t xml:space="preserve">If a transaction is 250 bytes in size and a suggested fee is 40 </w:t>
+      </w:r>
+      <w:proofErr w:type="spellStart"/>
+      <w:r>
+        <w:t>Satoshis</w:t>
+      </w:r>
+      <w:proofErr w:type="spellEnd"/>
+      <w:r>
+        <w:t xml:space="preserve"> per Byte, the fee will be 250*40 </w:t>
+      </w:r>
+      <w:proofErr w:type="spellStart"/>
+      <w:r>
+        <w:t>Satoshis</w:t>
+      </w:r>
+      <w:proofErr w:type="spellEnd"/>
+      <w:r>
+        <w:t>.</w:t>
+      </w:r>
+    </w:p>
+    <w:p/>
+    <w:p>
+      <w:r>
+        <w:rPr>
+          <w:noProof/>
+        </w:rPr>
+        <w:lastRenderedPageBreak/>
+        <w:drawing>
+          <wp:inline distT="0" distB="0" distL="0" distR="0">
+            <wp:extent cx="5943600" cy="3111500"/>
+            <wp:effectExtent l="0" t="0" r="0" b="0"/>
+            <wp:docPr id="5" name="Picture 5"/>
+            <wp:cNvGraphicFramePr>
+              <a:graphicFrameLocks xmlns:a="http://schemas.openxmlformats.org/drawingml/2006/main" noChangeAspect="1"/>
+            </wp:cNvGraphicFramePr>
+            <a:graphic xmlns:a="http://schemas.openxmlformats.org/drawingml/2006/main">
+              <a:graphicData uri="http://schemas.openxmlformats.org/drawingml/2006/picture">
+                <pic:pic xmlns:pic="http://schemas.openxmlformats.org/drawingml/2006/picture">
+                  <pic:nvPicPr>
+                    <pic:cNvPr id="5" name="Screen Shot 2018-05-01 at 4.31.18 PM.png"/>
+                    <pic:cNvPicPr/>
+                  </pic:nvPicPr>
+                  <pic:blipFill>
+                    <a:blip r:embed="rId10" cstate="print">
+                      <a:extLst>
+                        <a:ext uri="{28A0092B-C50C-407E-A947-70E740481C1C}">
+                          <a14:useLocalDpi xmlns:a14="http://schemas.microsoft.com/office/drawing/2010/main" val="0"/>
+                        </a:ext>
+                      </a:extLst>
+                    </a:blip>
+                    <a:stretch>
+                      <a:fillRect/>
+                    </a:stretch>
+                  </pic:blipFill>
+                  <pic:spPr>
+                    <a:xfrm>
+                      <a:off x="0" y="0"/>
+                      <a:ext cx="5943600" cy="3111500"/>
+                    </a:xfrm>
+                    <a:prstGeom prst="rect">
+                      <a:avLst/>
+                    </a:prstGeom>
+                  </pic:spPr>
+                </pic:pic>
+              </a:graphicData>
+            </a:graphic>
+          </wp:inline>
+        </w:drawing>
+      </w:r>
+    </w:p>
+    <w:p/>
+    <w:p>
+      <w:pPr>
+        <w:pStyle w:val="Heading5"/>
+      </w:pPr>
+      <w:r>
+        <w:t>Using Bitcoin Script</w:t>
+      </w:r>
+    </w:p>
+    <w:p/>
+    <w:p>
+      <w:r>
+        <w:rPr>
+          <w:noProof/>
+        </w:rPr>
+        <w:drawing>
+          <wp:inline distT="0" distB="0" distL="0" distR="0">
+            <wp:extent cx="5943600" cy="3103245"/>
+            <wp:effectExtent l="0" t="0" r="0" b="0"/>
+            <wp:docPr id="6" name="Picture 6"/>
+            <wp:cNvGraphicFramePr>
+              <a:graphicFrameLocks xmlns:a="http://schemas.openxmlformats.org/drawingml/2006/main" noChangeAspect="1"/>
+            </wp:cNvGraphicFramePr>
+            <a:graphic xmlns:a="http://schemas.openxmlformats.org/drawingml/2006/main">
+              <a:graphicData uri="http://schemas.openxmlformats.org/drawingml/2006/picture">
+                <pic:pic xmlns:pic="http://schemas.openxmlformats.org/drawingml/2006/picture">
+                  <pic:nvPicPr>
+                    <pic:cNvPr id="6" name="Screen Shot 2018-05-01 at 4.32.11 PM.png"/>
+                    <pic:cNvPicPr/>
+                  </pic:nvPicPr>
+                  <pic:blipFill>
+                    <a:blip r:embed="rId11" cstate="print">
+                      <a:extLst>
+                        <a:ext uri="{28A0092B-C50C-407E-A947-70E740481C1C}">
+                          <a14:useLocalDpi xmlns:a14="http://schemas.microsoft.com/office/drawing/2010/main" val="0"/>
+                        </a:ext>
+                      </a:extLst>
+                    </a:blip>
+                    <a:stretch>
+                      <a:fillRect/>
+                    </a:stretch>
+                  </pic:blipFill>
+                  <pic:spPr>
+                    <a:xfrm>
+                      <a:off x="0" y="0"/>
+                      <a:ext cx="5943600" cy="3103245"/>
+                    </a:xfrm>
+                    <a:prstGeom prst="rect">
+                      <a:avLst/>
+                    </a:prstGeom>
+                  </pic:spPr>
+                </pic:pic>
+              </a:graphicData>
+            </a:graphic>
+          </wp:inline>
+        </w:drawing>
+      </w:r>
+    </w:p>
+    <w:p>
       <w:bookmarkStart w:id="0" w:name="_GoBack"/>
       <w:bookmarkEnd w:id="0"/>
     </w:p>
     <w:p>
       <w:pPr>
-        <w:pStyle w:val="ListParagraph"/>
+        <w:pStyle w:val="Heading1"/>
+      </w:pPr>
+      <w:r>
+        <w:t>Design</w:t>
+      </w:r>
+    </w:p>
+    <w:p/>
+    <w:p/>
+    <w:p/>
+    <w:p/>
+    <w:p/>
+    <w:p/>
+    <w:p>
+      <w:pPr>
+        <w:pStyle w:val="Heading1"/>
       </w:pPr>
     </w:p>
     <w:sectPr>
@@ -172,6 +965,119 @@
 <file path=word/numbering.xml><?xml version="1.0" encoding="utf-8"?>
 <w:numbering xmlns:wpc="http://schemas.microsoft.com/office/word/2010/wordprocessingCanvas" xmlns:cx="http://schemas.microsoft.com/office/drawing/2014/chartex" xmlns:cx1="http://schemas.microsoft.com/office/drawing/2015/9/8/chartex" xmlns:cx2="http://schemas.microsoft.com/office/drawing/2015/10/21/chartex" xmlns:cx3="http://schemas.microsoft.com/office/drawing/2016/5/9/chartex" xmlns:cx4="http://schemas.microsoft.com/office/drawing/2016/5/10/chartex" xmlns:cx5="http://schemas.microsoft.com/office/drawing/2016/5/11/chartex" xmlns:cx6="http://schemas.microsoft.com/office/drawing/2016/5/12/chartex" xmlns:cx7="http://schemas.microsoft.com/office/drawing/2016/5/13/chartex" xmlns:cx8="http://schemas.microsoft.com/office/drawing/2016/5/14/chartex" xmlns:mc="http://schemas.openxmlformats.org/markup-compatibility/2006" xmlns:aink="http://schemas.microsoft.com/office/drawing/2016/ink" xmlns:am3d="http://schemas.microsoft.com/office/drawing/2017/model3d" xmlns:o="urn:schemas-microsoft-com:office:office" xmlns:r="http://schemas.openxmlformats.org/officeDocument/2006/relationships" xmlns:m="http://schemas.openxmlformats.org/officeDocument/2006/math" xmlns:v="urn:schemas-microsoft-com:vml" xmlns:wp14="http://schemas.microsoft.com/office/word/2010/wordprocessingDrawing" xmlns:wp="http://schemas.openxmlformats.org/drawingml/2006/wordprocessingDrawing" xmlns:w10="urn:schemas-microsoft-com:office:word" xmlns:w="http://schemas.openxmlformats.org/wordprocessingml/2006/main" xmlns:w14="http://schemas.microsoft.com/office/word/2010/wordml" xmlns:w15="http://schemas.microsoft.com/office/word/2012/wordml" xmlns:w16cid="http://schemas.microsoft.com/office/word/2016/wordml/cid" xmlns:w16se="http://schemas.microsoft.com/office/word/2015/wordml/symex" xmlns:wpg="http://schemas.microsoft.com/office/word/2010/wordprocessingGroup" xmlns:wpi="http://schemas.microsoft.com/office/word/2010/wordprocessingInk" xmlns:wne="http://schemas.microsoft.com/office/word/2006/wordml" xmlns:wps="http://schemas.microsoft.com/office/word/2010/wordprocessingShape" mc:Ignorable="w14 w15 w16se w16cid wp14">
   <w:abstractNum w:abstractNumId="0" w15:restartNumberingAfterBreak="0">
+    <w:nsid w:val="04421690"/>
+    <w:multiLevelType w:val="hybridMultilevel"/>
+    <w:tmpl w:val="87CC1D96"/>
+    <w:lvl w:ilvl="0" w:tplc="04090001">
+      <w:start w:val="1"/>
+      <w:numFmt w:val="bullet"/>
+      <w:lvlText w:val=""/>
+      <w:lvlJc w:val="left"/>
+      <w:pPr>
+        <w:ind w:left="720" w:hanging="360"/>
+      </w:pPr>
+      <w:rPr>
+        <w:rFonts w:ascii="Symbol" w:hAnsi="Symbol" w:hint="default"/>
+      </w:rPr>
+    </w:lvl>
+    <w:lvl w:ilvl="1" w:tplc="04090003" w:tentative="1">
+      <w:start w:val="1"/>
+      <w:numFmt w:val="bullet"/>
+      <w:lvlText w:val="o"/>
+      <w:lvlJc w:val="left"/>
+      <w:pPr>
+        <w:ind w:left="1440" w:hanging="360"/>
+      </w:pPr>
+      <w:rPr>
+        <w:rFonts w:ascii="Courier New" w:hAnsi="Courier New" w:cs="Courier New" w:hint="default"/>
+      </w:rPr>
+    </w:lvl>
+    <w:lvl w:ilvl="2" w:tplc="04090005" w:tentative="1">
+      <w:start w:val="1"/>
+      <w:numFmt w:val="bullet"/>
+      <w:lvlText w:val=""/>
+      <w:lvlJc w:val="left"/>
+      <w:pPr>
+        <w:ind w:left="2160" w:hanging="360"/>
+      </w:pPr>
+      <w:rPr>
+        <w:rFonts w:ascii="Wingdings" w:hAnsi="Wingdings" w:hint="default"/>
+      </w:rPr>
+    </w:lvl>
+    <w:lvl w:ilvl="3" w:tplc="04090001" w:tentative="1">
+      <w:start w:val="1"/>
+      <w:numFmt w:val="bullet"/>
+      <w:lvlText w:val=""/>
+      <w:lvlJc w:val="left"/>
+      <w:pPr>
+        <w:ind w:left="2880" w:hanging="360"/>
+      </w:pPr>
+      <w:rPr>
+        <w:rFonts w:ascii="Symbol" w:hAnsi="Symbol" w:hint="default"/>
+      </w:rPr>
+    </w:lvl>
+    <w:lvl w:ilvl="4" w:tplc="04090003" w:tentative="1">
+      <w:start w:val="1"/>
+      <w:numFmt w:val="bullet"/>
+      <w:lvlText w:val="o"/>
+      <w:lvlJc w:val="left"/>
+      <w:pPr>
+        <w:ind w:left="3600" w:hanging="360"/>
+      </w:pPr>
+      <w:rPr>
+        <w:rFonts w:ascii="Courier New" w:hAnsi="Courier New" w:cs="Courier New" w:hint="default"/>
+      </w:rPr>
+    </w:lvl>
+    <w:lvl w:ilvl="5" w:tplc="04090005" w:tentative="1">
+      <w:start w:val="1"/>
+      <w:numFmt w:val="bullet"/>
+      <w:lvlText w:val=""/>
+      <w:lvlJc w:val="left"/>
+      <w:pPr>
+        <w:ind w:left="4320" w:hanging="360"/>
+      </w:pPr>
+      <w:rPr>
+        <w:rFonts w:ascii="Wingdings" w:hAnsi="Wingdings" w:hint="default"/>
+      </w:rPr>
+    </w:lvl>
+    <w:lvl w:ilvl="6" w:tplc="04090001" w:tentative="1">
+      <w:start w:val="1"/>
+      <w:numFmt w:val="bullet"/>
+      <w:lvlText w:val=""/>
+      <w:lvlJc w:val="left"/>
+      <w:pPr>
+        <w:ind w:left="5040" w:hanging="360"/>
+      </w:pPr>
+      <w:rPr>
+        <w:rFonts w:ascii="Symbol" w:hAnsi="Symbol" w:hint="default"/>
+      </w:rPr>
+    </w:lvl>
+    <w:lvl w:ilvl="7" w:tplc="04090003" w:tentative="1">
+      <w:start w:val="1"/>
+      <w:numFmt w:val="bullet"/>
+      <w:lvlText w:val="o"/>
+      <w:lvlJc w:val="left"/>
+      <w:pPr>
+        <w:ind w:left="5760" w:hanging="360"/>
+      </w:pPr>
+      <w:rPr>
+        <w:rFonts w:ascii="Courier New" w:hAnsi="Courier New" w:cs="Courier New" w:hint="default"/>
+      </w:rPr>
+    </w:lvl>
+    <w:lvl w:ilvl="8" w:tplc="04090005" w:tentative="1">
+      <w:start w:val="1"/>
+      <w:numFmt w:val="bullet"/>
+      <w:lvlText w:val=""/>
+      <w:lvlJc w:val="left"/>
+      <w:pPr>
+        <w:ind w:left="6480" w:hanging="360"/>
+      </w:pPr>
+      <w:rPr>
+        <w:rFonts w:ascii="Wingdings" w:hAnsi="Wingdings" w:hint="default"/>
+      </w:rPr>
+    </w:lvl>
+  </w:abstractNum>
+  <w:abstractNum w:abstractNumId="1" w15:restartNumberingAfterBreak="0">
     <w:nsid w:val="4D2D0F1F"/>
     <w:multiLevelType w:val="hybridMultilevel"/>
     <w:tmpl w:val="B5726BD6"/>
@@ -258,6 +1164,9 @@
     </w:lvl>
   </w:abstractNum>
   <w:num w:numId="1">
+    <w:abstractNumId w:val="1"/>
+  </w:num>
+  <w:num w:numId="2">
     <w:abstractNumId w:val="0"/>
   </w:num>
 </w:numbering>
@@ -742,10 +1651,29 @@
       <w:color w:val="2F5496" w:themeColor="accent1" w:themeShade="BF"/>
     </w:rPr>
   </w:style>
+  <w:style w:type="paragraph" w:styleId="Heading5">
+    <w:name w:val="heading 5"/>
+    <w:basedOn w:val="Normal"/>
+    <w:next w:val="Normal"/>
+    <w:link w:val="Heading5Char"/>
+    <w:uiPriority w:val="9"/>
+    <w:unhideWhenUsed/>
+    <w:qFormat/>
+    <w:rsid w:val="00291FE2"/>
+    <w:pPr>
+      <w:keepNext/>
+      <w:keepLines/>
+      <w:spacing w:before="40"/>
+      <w:outlineLvl w:val="4"/>
+    </w:pPr>
+    <w:rPr>
+      <w:rFonts w:asciiTheme="majorHAnsi" w:eastAsiaTheme="majorEastAsia" w:hAnsiTheme="majorHAnsi" w:cstheme="majorBidi"/>
+      <w:color w:val="2F5496" w:themeColor="accent1" w:themeShade="BF"/>
+    </w:rPr>
+  </w:style>
   <w:style w:type="character" w:default="1" w:styleId="DefaultParagraphFont">
     <w:name w:val="Default Paragraph Font"/>
     <w:uiPriority w:val="1"/>
-    <w:semiHidden/>
     <w:unhideWhenUsed/>
   </w:style>
   <w:style w:type="table" w:default="1" w:styleId="TableNormal">
@@ -829,6 +1757,40 @@
       <w:ind w:left="720"/>
       <w:contextualSpacing/>
     </w:pPr>
+  </w:style>
+  <w:style w:type="character" w:customStyle="1" w:styleId="Heading5Char">
+    <w:name w:val="Heading 5 Char"/>
+    <w:basedOn w:val="DefaultParagraphFont"/>
+    <w:link w:val="Heading5"/>
+    <w:uiPriority w:val="9"/>
+    <w:rsid w:val="00291FE2"/>
+    <w:rPr>
+      <w:rFonts w:asciiTheme="majorHAnsi" w:eastAsiaTheme="majorEastAsia" w:hAnsiTheme="majorHAnsi" w:cstheme="majorBidi"/>
+      <w:color w:val="2F5496" w:themeColor="accent1" w:themeShade="BF"/>
+    </w:rPr>
+  </w:style>
+  <w:style w:type="character" w:styleId="Hyperlink">
+    <w:name w:val="Hyperlink"/>
+    <w:basedOn w:val="DefaultParagraphFont"/>
+    <w:uiPriority w:val="99"/>
+    <w:unhideWhenUsed/>
+    <w:rsid w:val="00FD0E6B"/>
+    <w:rPr>
+      <w:color w:val="0563C1" w:themeColor="hyperlink"/>
+      <w:u w:val="single"/>
+    </w:rPr>
+  </w:style>
+  <w:style w:type="character" w:styleId="UnresolvedMention">
+    <w:name w:val="Unresolved Mention"/>
+    <w:basedOn w:val="DefaultParagraphFont"/>
+    <w:uiPriority w:val="99"/>
+    <w:semiHidden/>
+    <w:unhideWhenUsed/>
+    <w:rsid w:val="00FD0E6B"/>
+    <w:rPr>
+      <w:color w:val="808080"/>
+      <w:shd w:val="clear" w:color="auto" w:fill="E6E6E6"/>
+    </w:rPr>
   </w:style>
 </w:styles>
 </file>

</xml_diff>

<commit_message>
Added updated Documenentation file
</commit_message>
<xml_diff>
--- a/doc/Documentation.docx
+++ b/doc/Documentation.docx
@@ -153,11 +153,34 @@
       </w:r>
     </w:p>
     <w:p/>
+    <w:p/>
+    <w:p/>
+    <w:p/>
+    <w:p/>
+    <w:p/>
+    <w:p/>
+    <w:p/>
+    <w:p/>
+    <w:p/>
+    <w:p/>
+    <w:p/>
+    <w:p/>
+    <w:p/>
+    <w:p/>
+    <w:p/>
+    <w:p/>
+    <w:p/>
+    <w:p/>
+    <w:p/>
+    <w:p/>
+    <w:p/>
+    <w:p/>
     <w:p>
       <w:pPr>
         <w:pStyle w:val="Heading1"/>
       </w:pPr>
       <w:r>
+        <w:lastRenderedPageBreak/>
         <w:t>Introduction</w:t>
       </w:r>
     </w:p>
@@ -202,21 +225,8 @@
           <w:numId w:val="2"/>
         </w:numPr>
       </w:pPr>
-      <w:proofErr w:type="spellStart"/>
-      <w:r>
-        <w:t>Satoshis</w:t>
-      </w:r>
-      <w:proofErr w:type="spellEnd"/>
-      <w:r>
-        <w:t xml:space="preserve"> – The lowest denominator of bitcoin. One </w:t>
-      </w:r>
-      <w:proofErr w:type="spellStart"/>
-      <w:r>
-        <w:t>satoshi</w:t>
-      </w:r>
-      <w:proofErr w:type="spellEnd"/>
-      <w:r>
-        <w:t xml:space="preserve"> is 1/100millionth of a bitcoin.</w:t>
+      <w:r>
+        <w:t>Satoshis – The lowest denominator of bitcoin. One satoshi is 1/100millionth of a bitcoin.</w:t>
       </w:r>
     </w:p>
     <w:p>
@@ -295,21 +305,7 @@
           <w:rPr>
             <w:rStyle w:val="Hyperlink"/>
           </w:rPr>
-          <w:t>https://</w:t>
-        </w:r>
-        <w:proofErr w:type="spellStart"/>
-        <w:r>
-          <w:rPr>
-            <w:rStyle w:val="Hyperlink"/>
-          </w:rPr>
-          <w:t>en.bitcoin.it</w:t>
-        </w:r>
-        <w:proofErr w:type="spellEnd"/>
-        <w:r>
-          <w:rPr>
-            <w:rStyle w:val="Hyperlink"/>
-          </w:rPr>
-          <w:t>/</w:t>
+          <w:t>https://en.bitcoin.it/</w:t>
         </w:r>
       </w:hyperlink>
     </w:p>
@@ -319,67 +315,62 @@
         <w:pStyle w:val="Heading5"/>
       </w:pPr>
       <w:r>
+        <w:t>Background</w:t>
+      </w:r>
+    </w:p>
+    <w:p>
+      <w:r>
+        <w:t>Bitcoin is a digital money developed in 2009 where each node participating in the network can independently validate transactions and propagate them throughout the network using software similar to bittorrent. The protocol relies on public-key cryptography to create public addresses for the end-user. In terms of bitcoin, a wallet software manages the private keys that are associated with each public address. These keys gives users ownership in spending transactions and bitcoin. In bitcoin, the wallet is an abstraction that allows the end-user to send and receive payments.</w:t>
+      </w:r>
+    </w:p>
+    <w:p/>
+    <w:p>
+      <w:pPr>
+        <w:pStyle w:val="Heading5"/>
+      </w:pPr>
+      <w:r>
+        <w:t>Project</w:t>
+      </w:r>
+    </w:p>
+    <w:p>
+      <w:r>
+        <w:t xml:space="preserve">The aim of this project is to create a user-friendly bitcoin wallet implementation that encourages self-ownership of bitcoins and the use of bitcoin’s Script language. </w:t>
+      </w:r>
+      <w:r>
+        <w:t>Several Bitcoin wall</w:t>
+      </w:r>
+      <w:r>
+        <w:t>ets exist in the ecosystem but there does not exist a wallet that provides an abstraction layer that allows the end-user to interact with bitcoin smart contracts in a user-friendly way.</w:t>
+      </w:r>
+    </w:p>
+    <w:p/>
+    <w:p>
+      <w:r>
+        <w:t xml:space="preserve">Atlas proposes a different </w:t>
+      </w:r>
+      <w:r>
+        <w:t>way for the user to interact with how interact with Bitcoin. With a focus on financial independence through education, Atlas provides a straightforward way for the user to write smart contracts and learn more about the underlying low-level protocol.</w:t>
+      </w:r>
+      <w:r>
+        <w:t xml:space="preserve"> </w:t>
+      </w:r>
+    </w:p>
+    <w:p/>
+    <w:p>
+      <w:pPr>
+        <w:pStyle w:val="Heading5"/>
+      </w:pPr>
+      <w:r>
+        <w:t>Warning</w:t>
+      </w:r>
+    </w:p>
+    <w:p>
+      <w:r>
+        <w:t xml:space="preserve">This wallet was not extensively tested for security vulnerabilities, therefore should not be used with real bitcoin. The current implementation of Atlas operates on the Bitcoin test network and </w:t>
+      </w:r>
+      <w:r>
         <w:lastRenderedPageBreak/>
-        <w:t>Background</w:t>
-      </w:r>
-    </w:p>
-    <w:p>
-      <w:r>
-        <w:t>Bitcoin is a digital money developed in 2009 where each node participating in the network can independently validate transactions and propagate them throughout the network using software similar to bittorrent. The protocol relies on public-key cryptography to create public addresses for the end-user. In terms of bitcoin, a wallet software manages the private keys that are associated with each public address. These keys gives users ownership in spending transactions and bitcoin. In bitcoin, the wallet is an abstraction that allows the end-user to send and receive payments.</w:t>
-      </w:r>
-    </w:p>
-    <w:p/>
-    <w:p>
-      <w:pPr>
-        <w:pStyle w:val="Heading5"/>
-      </w:pPr>
-      <w:r>
-        <w:t>Project</w:t>
-      </w:r>
-    </w:p>
-    <w:p>
-      <w:r>
-        <w:t xml:space="preserve">The aim of this project is to create a user-friendly bitcoin wallet implementation that encourages self-ownership of bitcoins and the use of bitcoin’s Script language. </w:t>
-      </w:r>
-      <w:r>
-        <w:t>Several Bitcoin wall</w:t>
-      </w:r>
-      <w:r>
-        <w:t>ets exist in the ecosystem but there does not exist a wallet that provides an abstraction layer that allows the end-user to interact with bitcoin smart contracts in a user-friendly way.</w:t>
-      </w:r>
-    </w:p>
-    <w:p/>
-    <w:p>
-      <w:r>
-        <w:t xml:space="preserve">Atlas proposes a different </w:t>
-      </w:r>
-      <w:r>
-        <w:t>way for the user to interact with how interact with Bitcoin. With a focus on financial independence through education, Atlas provides a straightforward way for the user to write smart contracts and learn more about the underlying low-level protocol.</w:t>
-      </w:r>
-      <w:r>
-        <w:t xml:space="preserve"> </w:t>
-      </w:r>
-    </w:p>
-    <w:p/>
-    <w:p>
-      <w:pPr>
-        <w:pStyle w:val="Heading5"/>
-      </w:pPr>
-      <w:r>
-        <w:t>Warning</w:t>
-      </w:r>
-    </w:p>
-    <w:p>
-      <w:r>
-        <w:t xml:space="preserve">This wallet was not extensively tested for security vulnerabilities, therefore should not be used with real bitcoin. The current implementation of Atlas operates on the Bitcoin test network and uses test network bitcoins. Funds sent and received should be used with addresses that have a </w:t>
-      </w:r>
-      <w:proofErr w:type="spellStart"/>
-      <w:r>
-        <w:t>testnet</w:t>
-      </w:r>
-      <w:proofErr w:type="spellEnd"/>
-      <w:r>
-        <w:t xml:space="preserve"> prefix.</w:t>
+        <w:t>uses test network bitcoins. Funds sent and received should be used with addresses that have a testnet prefix.</w:t>
       </w:r>
     </w:p>
     <w:p/>
@@ -464,29 +455,20 @@
       </w:r>
     </w:p>
     <w:p>
-      <w:proofErr w:type="spellStart"/>
       <w:r>
         <w:t>JsonCPP</w:t>
       </w:r>
-      <w:proofErr w:type="spellEnd"/>
-    </w:p>
-    <w:p>
-      <w:proofErr w:type="spellStart"/>
+    </w:p>
+    <w:p>
       <w:r>
         <w:t>Qt</w:t>
       </w:r>
-      <w:proofErr w:type="spellEnd"/>
-    </w:p>
-    <w:p/>
-    <w:p>
-      <w:r>
-        <w:t xml:space="preserve">All with </w:t>
-      </w:r>
-      <w:proofErr w:type="spellStart"/>
-      <w:r>
-        <w:t>cmake</w:t>
-      </w:r>
-      <w:proofErr w:type="spellEnd"/>
+    </w:p>
+    <w:p/>
+    <w:p>
+      <w:r>
+        <w:t>All with cmake</w:t>
+      </w:r>
     </w:p>
     <w:p/>
     <w:p>
@@ -494,7 +476,6 @@
         <w:pStyle w:val="Heading1"/>
       </w:pPr>
       <w:r>
-        <w:lastRenderedPageBreak/>
         <w:t>User Manual</w:t>
       </w:r>
     </w:p>
@@ -535,6 +516,7 @@
         <w:rPr>
           <w:noProof/>
         </w:rPr>
+        <w:lastRenderedPageBreak/>
         <w:drawing>
           <wp:inline distT="0" distB="0" distL="0" distR="0">
             <wp:extent cx="5448300" cy="4483100"/>
@@ -773,15 +755,7 @@
     <w:p/>
     <w:p>
       <w:r>
-        <w:t xml:space="preserve">Atlas in its current implementation uses </w:t>
-      </w:r>
-      <w:proofErr w:type="spellStart"/>
-      <w:r>
-        <w:t>bitcoinfees.earn.com</w:t>
-      </w:r>
-      <w:proofErr w:type="spellEnd"/>
-      <w:r>
-        <w:t>, a third-party API, to receive a suggested transaction fee. Using this API, Atlas is able to suggest to the user three fee costs located in the Analytics tab of Atlas.</w:t>
+        <w:t>Atlas in its current implementation uses bitcoinfees.earn.com, a third-party API, to receive a suggested transaction fee. Using this API, Atlas is able to suggest to the user three fee costs located in the Analytics tab of Atlas.</w:t>
       </w:r>
       <w:r>
         <w:t xml:space="preserve"> The user can choose to ignore these suggestions and selected a different fee.</w:t>
@@ -802,23 +776,7 @@
         <w:t xml:space="preserve"> per byte. </w:t>
       </w:r>
       <w:r>
-        <w:t xml:space="preserve">If a transaction is 250 bytes in size and a suggested fee is 40 </w:t>
-      </w:r>
-      <w:proofErr w:type="spellStart"/>
-      <w:r>
-        <w:t>Satoshis</w:t>
-      </w:r>
-      <w:proofErr w:type="spellEnd"/>
-      <w:r>
-        <w:t xml:space="preserve"> per Byte, the fee will be 250*40 </w:t>
-      </w:r>
-      <w:proofErr w:type="spellStart"/>
-      <w:r>
-        <w:t>Satoshis</w:t>
-      </w:r>
-      <w:proofErr w:type="spellEnd"/>
-      <w:r>
-        <w:t>.</w:t>
+        <w:t>If a transaction is 250 bytes in size and a suggested fee is 40 Satoshis per Byte, the fee will be 250*40 Satoshis.</w:t>
       </w:r>
     </w:p>
     <w:p/>
@@ -929,7 +887,1776 @@
         </w:drawing>
       </w:r>
     </w:p>
-    <w:p>
+    <w:p/>
+    <w:p>
+      <w:pPr>
+        <w:pStyle w:val="Heading1"/>
+      </w:pPr>
+      <w:r>
+        <w:t>Design</w:t>
+      </w:r>
+    </w:p>
+    <w:p/>
+    <w:p>
+      <w:pPr>
+        <w:pStyle w:val="Heading5"/>
+      </w:pPr>
+      <w:r>
+        <w:t>Philosophy</w:t>
+      </w:r>
+    </w:p>
+    <w:p/>
+    <w:p>
+      <w:r>
+        <w:lastRenderedPageBreak/>
+        <w:t>The wallet is designed in object-oriented principles. Objects are modularized and data is encapsulated in order to preserved object-oriented principles. The wallet is organized into basic wallet functionality, Bitcoin script manipulation, network functionality, utilities, and</w:t>
+      </w:r>
+      <w:r>
+        <w:t xml:space="preserve"> the</w:t>
+      </w:r>
+      <w:r>
+        <w:t xml:space="preserve"> front-end application.</w:t>
+      </w:r>
+    </w:p>
+    <w:p/>
+    <w:p>
+      <w:pPr>
+        <w:pStyle w:val="Heading5"/>
+      </w:pPr>
+      <w:r>
+        <w:t>Components</w:t>
+      </w:r>
+    </w:p>
+    <w:p>
+      <w:pPr>
+        <w:pStyle w:val="Heading3"/>
+        <w:rPr>
+          <w:rFonts w:asciiTheme="minorHAnsi" w:eastAsiaTheme="minorHAnsi" w:hAnsiTheme="minorHAnsi" w:cstheme="minorBidi"/>
+          <w:color w:val="auto"/>
+        </w:rPr>
+      </w:pPr>
+      <w:r>
+        <w:rPr>
+          <w:rFonts w:asciiTheme="minorHAnsi" w:eastAsiaTheme="minorHAnsi" w:hAnsiTheme="minorHAnsi" w:cstheme="minorBidi"/>
+          <w:color w:val="auto"/>
+        </w:rPr>
+        <w:t>List of high-level components that make the wallet fundamentals.</w:t>
+      </w:r>
+    </w:p>
+    <w:p/>
+    <w:p>
+      <w:r>
+        <w:t>Base Wallet</w:t>
+      </w:r>
+    </w:p>
+    <w:tbl>
+      <w:tblPr>
+        <w:tblStyle w:val="GridTable1Light-Accent1"/>
+        <w:tblW w:w="0" w:type="auto"/>
+        <w:tblLook w:val="04A0" w:firstRow="1" w:lastRow="0" w:firstColumn="1" w:lastColumn="0" w:noHBand="0" w:noVBand="1"/>
+      </w:tblPr>
+      <w:tblGrid>
+        <w:gridCol w:w="4675"/>
+        <w:gridCol w:w="4675"/>
+      </w:tblGrid>
+      <w:tr>
+        <w:trPr>
+          <w:cnfStyle w:val="100000000000" w:firstRow="1" w:lastRow="0" w:firstColumn="0" w:lastColumn="0" w:oddVBand="0" w:evenVBand="0" w:oddHBand="0" w:evenHBand="0" w:firstRowFirstColumn="0" w:firstRowLastColumn="0" w:lastRowFirstColumn="0" w:lastRowLastColumn="0"/>
+        </w:trPr>
+        <w:tc>
+          <w:tcPr>
+            <w:cnfStyle w:val="001000000000" w:firstRow="0" w:lastRow="0" w:firstColumn="1" w:lastColumn="0" w:oddVBand="0" w:evenVBand="0" w:oddHBand="0" w:evenHBand="0" w:firstRowFirstColumn="0" w:firstRowLastColumn="0" w:lastRowFirstColumn="0" w:lastRowLastColumn="0"/>
+            <w:tcW w:w="4675" w:type="dxa"/>
+          </w:tcPr>
+          <w:p>
+            <w:pPr>
+              <w:tabs>
+                <w:tab w:val="left" w:pos="3678"/>
+              </w:tabs>
+            </w:pPr>
+            <w:r>
+              <w:t>Components</w:t>
+            </w:r>
+            <w:r>
+              <w:tab/>
+            </w:r>
+          </w:p>
+        </w:tc>
+        <w:tc>
+          <w:tcPr>
+            <w:tcW w:w="4675" w:type="dxa"/>
+          </w:tcPr>
+          <w:p>
+            <w:pPr>
+              <w:cnfStyle w:val="100000000000" w:firstRow="1" w:lastRow="0" w:firstColumn="0" w:lastColumn="0" w:oddVBand="0" w:evenVBand="0" w:oddHBand="0" w:evenHBand="0" w:firstRowFirstColumn="0" w:firstRowLastColumn="0" w:lastRowFirstColumn="0" w:lastRowLastColumn="0"/>
+            </w:pPr>
+            <w:r>
+              <w:t>Description</w:t>
+            </w:r>
+          </w:p>
+        </w:tc>
+      </w:tr>
+      <w:tr>
+        <w:tc>
+          <w:tcPr>
+            <w:cnfStyle w:val="001000000000" w:firstRow="0" w:lastRow="0" w:firstColumn="1" w:lastColumn="0" w:oddVBand="0" w:evenVBand="0" w:oddHBand="0" w:evenHBand="0" w:firstRowFirstColumn="0" w:firstRowLastColumn="0" w:lastRowFirstColumn="0" w:lastRowLastColumn="0"/>
+            <w:tcW w:w="4675" w:type="dxa"/>
+          </w:tcPr>
+          <w:p>
+            <w:pPr>
+              <w:rPr>
+                <w:b w:val="0"/>
+              </w:rPr>
+            </w:pPr>
+            <w:r>
+              <w:rPr>
+                <w:b w:val="0"/>
+              </w:rPr>
+              <w:t>Mnemonic Code Words</w:t>
+            </w:r>
+          </w:p>
+        </w:tc>
+        <w:tc>
+          <w:tcPr>
+            <w:tcW w:w="4675" w:type="dxa"/>
+          </w:tcPr>
+          <w:p>
+            <w:pPr>
+              <w:cnfStyle w:val="000000000000" w:firstRow="0" w:lastRow="0" w:firstColumn="0" w:lastColumn="0" w:oddVBand="0" w:evenVBand="0" w:oddHBand="0" w:evenHBand="0" w:firstRowFirstColumn="0" w:firstRowLastColumn="0" w:lastRowFirstColumn="0" w:lastRowLastColumn="0"/>
+            </w:pPr>
+            <w:r>
+              <w:t>Following a wallet standard, generated entropy will translate to 12 English words from a set. These words in addition to salt, will lead to a seed that creates a unique wallet. These 12 words could be written down and entered into the wallet to create this same unique wallet.</w:t>
+            </w:r>
+          </w:p>
+        </w:tc>
+      </w:tr>
+      <w:tr>
+        <w:tc>
+          <w:tcPr>
+            <w:cnfStyle w:val="001000000000" w:firstRow="0" w:lastRow="0" w:firstColumn="1" w:lastColumn="0" w:oddVBand="0" w:evenVBand="0" w:oddHBand="0" w:evenHBand="0" w:firstRowFirstColumn="0" w:firstRowLastColumn="0" w:lastRowFirstColumn="0" w:lastRowLastColumn="0"/>
+            <w:tcW w:w="4675" w:type="dxa"/>
+          </w:tcPr>
+          <w:p>
+            <w:pPr>
+              <w:rPr>
+                <w:b w:val="0"/>
+              </w:rPr>
+            </w:pPr>
+            <w:r>
+              <w:rPr>
+                <w:b w:val="0"/>
+              </w:rPr>
+              <w:t>HD Wallet</w:t>
+            </w:r>
+          </w:p>
+        </w:tc>
+        <w:tc>
+          <w:tcPr>
+            <w:tcW w:w="4675" w:type="dxa"/>
+          </w:tcPr>
+          <w:p>
+            <w:pPr>
+              <w:cnfStyle w:val="000000000000" w:firstRow="0" w:lastRow="0" w:firstColumn="0" w:lastColumn="0" w:oddVBand="0" w:evenVBand="0" w:oddHBand="0" w:evenHBand="0" w:firstRowFirstColumn="0" w:firstRowLastColumn="0" w:lastRowFirstColumn="0" w:lastRowLastColumn="0"/>
+            </w:pPr>
+            <w:r>
+              <w:t>A HD wallet, or deterministic wallet, is a wallet that creates a keychain based on a 512 bit seed. This is a standard in current Bitcoin wallets.</w:t>
+            </w:r>
+          </w:p>
+        </w:tc>
+      </w:tr>
+      <w:tr>
+        <w:tc>
+          <w:tcPr>
+            <w:cnfStyle w:val="001000000000" w:firstRow="0" w:lastRow="0" w:firstColumn="1" w:lastColumn="0" w:oddVBand="0" w:evenVBand="0" w:oddHBand="0" w:evenHBand="0" w:firstRowFirstColumn="0" w:firstRowLastColumn="0" w:lastRowFirstColumn="0" w:lastRowLastColumn="0"/>
+            <w:tcW w:w="4675" w:type="dxa"/>
+          </w:tcPr>
+          <w:p>
+            <w:pPr>
+              <w:rPr>
+                <w:b w:val="0"/>
+              </w:rPr>
+            </w:pPr>
+            <w:r>
+              <w:rPr>
+                <w:b w:val="0"/>
+              </w:rPr>
+              <w:t>Bloom Filter</w:t>
+            </w:r>
+          </w:p>
+        </w:tc>
+        <w:tc>
+          <w:tcPr>
+            <w:tcW w:w="4675" w:type="dxa"/>
+          </w:tcPr>
+          <w:p>
+            <w:pPr>
+              <w:cnfStyle w:val="000000000000" w:firstRow="0" w:lastRow="0" w:firstColumn="0" w:lastColumn="0" w:oddVBand="0" w:evenVBand="0" w:oddHBand="0" w:evenHBand="0" w:firstRowFirstColumn="0" w:firstRowLastColumn="0" w:lastRowFirstColumn="0" w:lastRowLastColumn="0"/>
+            </w:pPr>
+            <w:r>
+              <w:t>Bloom</w:t>
+            </w:r>
+            <w:r>
+              <w:t xml:space="preserve"> Filter is a standard privacy feature that allows the user to query for transactions without revealing to the network the specific transactions that he/she is asking for. </w:t>
+            </w:r>
+          </w:p>
+        </w:tc>
+      </w:tr>
+      <w:tr>
+        <w:tc>
+          <w:tcPr>
+            <w:cnfStyle w:val="001000000000" w:firstRow="0" w:lastRow="0" w:firstColumn="1" w:lastColumn="0" w:oddVBand="0" w:evenVBand="0" w:oddHBand="0" w:evenHBand="0" w:firstRowFirstColumn="0" w:firstRowLastColumn="0" w:lastRowFirstColumn="0" w:lastRowLastColumn="0"/>
+            <w:tcW w:w="4675" w:type="dxa"/>
+          </w:tcPr>
+          <w:p>
+            <w:pPr>
+              <w:rPr>
+                <w:b w:val="0"/>
+              </w:rPr>
+            </w:pPr>
+            <w:r>
+              <w:rPr>
+                <w:b w:val="0"/>
+              </w:rPr>
+              <w:t>Peer Networking</w:t>
+            </w:r>
+          </w:p>
+        </w:tc>
+        <w:tc>
+          <w:tcPr>
+            <w:tcW w:w="4675" w:type="dxa"/>
+          </w:tcPr>
+          <w:p>
+            <w:pPr>
+              <w:cnfStyle w:val="000000000000" w:firstRow="0" w:lastRow="0" w:firstColumn="0" w:lastColumn="0" w:oddVBand="0" w:evenVBand="0" w:oddHBand="0" w:evenHBand="0" w:firstRowFirstColumn="0" w:firstRowLastColumn="0" w:lastRowFirstColumn="0" w:lastRowLastColumn="0"/>
+            </w:pPr>
+            <w:r>
+              <w:t xml:space="preserve">Wallet </w:t>
+            </w:r>
+            <w:r>
+              <w:t>connects to peers</w:t>
+            </w:r>
+            <w:r>
+              <w:t>, do</w:t>
+            </w:r>
+            <w:r>
+              <w:t>es</w:t>
+            </w:r>
+            <w:r>
+              <w:t xml:space="preserve"> hand-shaking, and ask for transaction data. Most of the low-level work </w:t>
+            </w:r>
+            <w:r>
+              <w:t>is</w:t>
+            </w:r>
+            <w:r>
+              <w:t xml:space="preserve"> handled by Libbitcoin library.</w:t>
+            </w:r>
+          </w:p>
+        </w:tc>
+      </w:tr>
+      <w:tr>
+        <w:tc>
+          <w:tcPr>
+            <w:cnfStyle w:val="001000000000" w:firstRow="0" w:lastRow="0" w:firstColumn="1" w:lastColumn="0" w:oddVBand="0" w:evenVBand="0" w:oddHBand="0" w:evenHBand="0" w:firstRowFirstColumn="0" w:firstRowLastColumn="0" w:lastRowFirstColumn="0" w:lastRowLastColumn="0"/>
+            <w:tcW w:w="4675" w:type="dxa"/>
+          </w:tcPr>
+          <w:p>
+            <w:pPr>
+              <w:rPr>
+                <w:b w:val="0"/>
+              </w:rPr>
+            </w:pPr>
+            <w:r>
+              <w:rPr>
+                <w:b w:val="0"/>
+              </w:rPr>
+              <w:t>Payments</w:t>
+            </w:r>
+          </w:p>
+        </w:tc>
+        <w:tc>
+          <w:tcPr>
+            <w:tcW w:w="4675" w:type="dxa"/>
+          </w:tcPr>
+          <w:p>
+            <w:pPr>
+              <w:cnfStyle w:val="000000000000" w:firstRow="0" w:lastRow="0" w:firstColumn="0" w:lastColumn="0" w:oddVBand="0" w:evenVBand="0" w:oddHBand="0" w:evenHBand="0" w:firstRowFirstColumn="0" w:firstRowLastColumn="0" w:lastRowFirstColumn="0" w:lastRowLastColumn="0"/>
+            </w:pPr>
+            <w:r>
+              <w:t>Allow user to send bitcoin and see the amount of bitcoin received. Allow user to generate new unique address for when receiving bitcoin</w:t>
+            </w:r>
+          </w:p>
+        </w:tc>
+      </w:tr>
+      <w:tr>
+        <w:tc>
+          <w:tcPr>
+            <w:cnfStyle w:val="001000000000" w:firstRow="0" w:lastRow="0" w:firstColumn="1" w:lastColumn="0" w:oddVBand="0" w:evenVBand="0" w:oddHBand="0" w:evenHBand="0" w:firstRowFirstColumn="0" w:firstRowLastColumn="0" w:lastRowFirstColumn="0" w:lastRowLastColumn="0"/>
+            <w:tcW w:w="4675" w:type="dxa"/>
+          </w:tcPr>
+          <w:p>
+            <w:pPr>
+              <w:rPr>
+                <w:b w:val="0"/>
+              </w:rPr>
+            </w:pPr>
+            <w:r>
+              <w:rPr>
+                <w:b w:val="0"/>
+              </w:rPr>
+              <w:t>Graphical User Interface</w:t>
+            </w:r>
+          </w:p>
+        </w:tc>
+        <w:tc>
+          <w:tcPr>
+            <w:tcW w:w="4675" w:type="dxa"/>
+          </w:tcPr>
+          <w:p>
+            <w:pPr>
+              <w:cnfStyle w:val="000000000000" w:firstRow="0" w:lastRow="0" w:firstColumn="0" w:lastColumn="0" w:oddVBand="0" w:evenVBand="0" w:oddHBand="0" w:evenHBand="0" w:firstRowFirstColumn="0" w:firstRowLastColumn="0" w:lastRowFirstColumn="0" w:lastRowLastColumn="0"/>
+            </w:pPr>
+            <w:r>
+              <w:t>Cross-platform Qt5</w:t>
+            </w:r>
+            <w:r>
+              <w:t xml:space="preserve"> GUI.</w:t>
+            </w:r>
+          </w:p>
+        </w:tc>
+      </w:tr>
+    </w:tbl>
+    <w:p/>
+    <w:p>
+      <w:r>
+        <w:t>Analytics</w:t>
+      </w:r>
+    </w:p>
+    <w:tbl>
+      <w:tblPr>
+        <w:tblStyle w:val="GridTable1Light-Accent1"/>
+        <w:tblW w:w="0" w:type="auto"/>
+        <w:tblLook w:val="04A0" w:firstRow="1" w:lastRow="0" w:firstColumn="1" w:lastColumn="0" w:noHBand="0" w:noVBand="1"/>
+      </w:tblPr>
+      <w:tblGrid>
+        <w:gridCol w:w="4675"/>
+        <w:gridCol w:w="4675"/>
+      </w:tblGrid>
+      <w:tr>
+        <w:trPr>
+          <w:cnfStyle w:val="100000000000" w:firstRow="1" w:lastRow="0" w:firstColumn="0" w:lastColumn="0" w:oddVBand="0" w:evenVBand="0" w:oddHBand="0" w:evenHBand="0" w:firstRowFirstColumn="0" w:firstRowLastColumn="0" w:lastRowFirstColumn="0" w:lastRowLastColumn="0"/>
+        </w:trPr>
+        <w:tc>
+          <w:tcPr>
+            <w:cnfStyle w:val="001000000000" w:firstRow="0" w:lastRow="0" w:firstColumn="1" w:lastColumn="0" w:oddVBand="0" w:evenVBand="0" w:oddHBand="0" w:evenHBand="0" w:firstRowFirstColumn="0" w:firstRowLastColumn="0" w:lastRowFirstColumn="0" w:lastRowLastColumn="0"/>
+            <w:tcW w:w="4675" w:type="dxa"/>
+          </w:tcPr>
+          <w:p>
+            <w:pPr>
+              <w:tabs>
+                <w:tab w:val="left" w:pos="3678"/>
+              </w:tabs>
+            </w:pPr>
+            <w:r>
+              <w:t>Components</w:t>
+            </w:r>
+            <w:r>
+              <w:tab/>
+            </w:r>
+          </w:p>
+        </w:tc>
+        <w:tc>
+          <w:tcPr>
+            <w:tcW w:w="4675" w:type="dxa"/>
+          </w:tcPr>
+          <w:p>
+            <w:pPr>
+              <w:cnfStyle w:val="100000000000" w:firstRow="1" w:lastRow="0" w:firstColumn="0" w:lastColumn="0" w:oddVBand="0" w:evenVBand="0" w:oddHBand="0" w:evenHBand="0" w:firstRowFirstColumn="0" w:firstRowLastColumn="0" w:lastRowFirstColumn="0" w:lastRowLastColumn="0"/>
+            </w:pPr>
+            <w:r>
+              <w:t>Description</w:t>
+            </w:r>
+          </w:p>
+        </w:tc>
+      </w:tr>
+      <w:tr>
+        <w:tc>
+          <w:tcPr>
+            <w:cnfStyle w:val="001000000000" w:firstRow="0" w:lastRow="0" w:firstColumn="1" w:lastColumn="0" w:oddVBand="0" w:evenVBand="0" w:oddHBand="0" w:evenHBand="0" w:firstRowFirstColumn="0" w:firstRowLastColumn="0" w:lastRowFirstColumn="0" w:lastRowLastColumn="0"/>
+            <w:tcW w:w="4675" w:type="dxa"/>
+          </w:tcPr>
+          <w:p>
+            <w:pPr>
+              <w:rPr>
+                <w:b w:val="0"/>
+              </w:rPr>
+            </w:pPr>
+            <w:r>
+              <w:rPr>
+                <w:b w:val="0"/>
+              </w:rPr>
+              <w:t xml:space="preserve">Fee </w:t>
+            </w:r>
+            <w:r>
+              <w:rPr>
+                <w:b w:val="0"/>
+              </w:rPr>
+              <w:t>Estimation</w:t>
+            </w:r>
+          </w:p>
+        </w:tc>
+        <w:tc>
+          <w:tcPr>
+            <w:tcW w:w="4675" w:type="dxa"/>
+          </w:tcPr>
+          <w:p>
+            <w:pPr>
+              <w:cnfStyle w:val="000000000000" w:firstRow="0" w:lastRow="0" w:firstColumn="0" w:lastColumn="0" w:oddVBand="0" w:evenVBand="0" w:oddHBand="0" w:evenHBand="0" w:firstRowFirstColumn="0" w:firstRowLastColumn="0" w:lastRowFirstColumn="0" w:lastRowLastColumn="0"/>
+            </w:pPr>
+            <w:r>
+              <w:t>Query network to determine low, high, and median transaction fees. Provide recommendation to user for fee cost and when to send transaction.</w:t>
+            </w:r>
+          </w:p>
+        </w:tc>
+      </w:tr>
+      <w:tr>
+        <w:tc>
+          <w:tcPr>
+            <w:cnfStyle w:val="001000000000" w:firstRow="0" w:lastRow="0" w:firstColumn="1" w:lastColumn="0" w:oddVBand="0" w:evenVBand="0" w:oddHBand="0" w:evenHBand="0" w:firstRowFirstColumn="0" w:firstRowLastColumn="0" w:lastRowFirstColumn="0" w:lastRowLastColumn="0"/>
+            <w:tcW w:w="4675" w:type="dxa"/>
+          </w:tcPr>
+          <w:p>
+            <w:pPr>
+              <w:rPr>
+                <w:b w:val="0"/>
+              </w:rPr>
+            </w:pPr>
+            <w:r>
+              <w:rPr>
+                <w:b w:val="0"/>
+              </w:rPr>
+              <w:t>Spend Analysis</w:t>
+            </w:r>
+          </w:p>
+        </w:tc>
+        <w:tc>
+          <w:tcPr>
+            <w:tcW w:w="4675" w:type="dxa"/>
+          </w:tcPr>
+          <w:p>
+            <w:pPr>
+              <w:cnfStyle w:val="000000000000" w:firstRow="0" w:lastRow="0" w:firstColumn="0" w:lastColumn="0" w:oddVBand="0" w:evenVBand="0" w:oddHBand="0" w:evenHBand="0" w:firstRowFirstColumn="0" w:firstRowLastColumn="0" w:lastRowFirstColumn="0" w:lastRowLastColumn="0"/>
+            </w:pPr>
+            <w:r>
+              <w:t>Provide user with information on where bitcoin have been spent.</w:t>
+            </w:r>
+          </w:p>
+        </w:tc>
+      </w:tr>
+    </w:tbl>
+    <w:p>
+      <w:pPr>
+        <w:pStyle w:val="Heading4"/>
+        <w:rPr>
+          <w:i w:val="0"/>
+        </w:rPr>
+      </w:pPr>
+    </w:p>
+    <w:p>
+      <w:r>
+        <w:t>Script</w:t>
+      </w:r>
+    </w:p>
+    <w:tbl>
+      <w:tblPr>
+        <w:tblStyle w:val="GridTable1Light-Accent1"/>
+        <w:tblW w:w="0" w:type="auto"/>
+        <w:tblLook w:val="04A0" w:firstRow="1" w:lastRow="0" w:firstColumn="1" w:lastColumn="0" w:noHBand="0" w:noVBand="1"/>
+      </w:tblPr>
+      <w:tblGrid>
+        <w:gridCol w:w="4675"/>
+        <w:gridCol w:w="4675"/>
+      </w:tblGrid>
+      <w:tr>
+        <w:trPr>
+          <w:cnfStyle w:val="100000000000" w:firstRow="1" w:lastRow="0" w:firstColumn="0" w:lastColumn="0" w:oddVBand="0" w:evenVBand="0" w:oddHBand="0" w:evenHBand="0" w:firstRowFirstColumn="0" w:firstRowLastColumn="0" w:lastRowFirstColumn="0" w:lastRowLastColumn="0"/>
+        </w:trPr>
+        <w:tc>
+          <w:tcPr>
+            <w:cnfStyle w:val="001000000000" w:firstRow="0" w:lastRow="0" w:firstColumn="1" w:lastColumn="0" w:oddVBand="0" w:evenVBand="0" w:oddHBand="0" w:evenHBand="0" w:firstRowFirstColumn="0" w:firstRowLastColumn="0" w:lastRowFirstColumn="0" w:lastRowLastColumn="0"/>
+            <w:tcW w:w="4675" w:type="dxa"/>
+          </w:tcPr>
+          <w:p>
+            <w:pPr>
+              <w:tabs>
+                <w:tab w:val="left" w:pos="3678"/>
+              </w:tabs>
+            </w:pPr>
+            <w:r>
+              <w:t>Components</w:t>
+            </w:r>
+            <w:r>
+              <w:tab/>
+            </w:r>
+          </w:p>
+        </w:tc>
+        <w:tc>
+          <w:tcPr>
+            <w:tcW w:w="4675" w:type="dxa"/>
+          </w:tcPr>
+          <w:p>
+            <w:pPr>
+              <w:cnfStyle w:val="100000000000" w:firstRow="1" w:lastRow="0" w:firstColumn="0" w:lastColumn="0" w:oddVBand="0" w:evenVBand="0" w:oddHBand="0" w:evenHBand="0" w:firstRowFirstColumn="0" w:firstRowLastColumn="0" w:lastRowFirstColumn="0" w:lastRowLastColumn="0"/>
+            </w:pPr>
+            <w:r>
+              <w:t>Description</w:t>
+            </w:r>
+          </w:p>
+        </w:tc>
+      </w:tr>
+      <w:tr>
+        <w:tc>
+          <w:tcPr>
+            <w:cnfStyle w:val="001000000000" w:firstRow="0" w:lastRow="0" w:firstColumn="1" w:lastColumn="0" w:oddVBand="0" w:evenVBand="0" w:oddHBand="0" w:evenHBand="0" w:firstRowFirstColumn="0" w:firstRowLastColumn="0" w:lastRowFirstColumn="0" w:lastRowLastColumn="0"/>
+            <w:tcW w:w="4675" w:type="dxa"/>
+          </w:tcPr>
+          <w:p>
+            <w:pPr>
+              <w:tabs>
+                <w:tab w:val="left" w:pos="1725"/>
+              </w:tabs>
+              <w:rPr>
+                <w:b w:val="0"/>
+              </w:rPr>
+            </w:pPr>
+            <w:r>
+              <w:rPr>
+                <w:b w:val="0"/>
+              </w:rPr>
+              <w:t>Console</w:t>
+            </w:r>
+          </w:p>
+        </w:tc>
+        <w:tc>
+          <w:tcPr>
+            <w:tcW w:w="4675" w:type="dxa"/>
+          </w:tcPr>
+          <w:p>
+            <w:pPr>
+              <w:cnfStyle w:val="000000000000" w:firstRow="0" w:lastRow="0" w:firstColumn="0" w:lastColumn="0" w:oddVBand="0" w:evenVBand="0" w:oddHBand="0" w:evenHBand="0" w:firstRowFirstColumn="0" w:firstRowLastColumn="0" w:lastRowFirstColumn="0" w:lastRowLastColumn="0"/>
+            </w:pPr>
+            <w:r>
+              <w:t>User can write their own bitcoin scripts and send them as transactions. Bitcoin Script language is stack-based language with limited OP codes.</w:t>
+            </w:r>
+          </w:p>
+        </w:tc>
+      </w:tr>
+      <w:tr>
+        <w:tc>
+          <w:tcPr>
+            <w:cnfStyle w:val="001000000000" w:firstRow="0" w:lastRow="0" w:firstColumn="1" w:lastColumn="0" w:oddVBand="0" w:evenVBand="0" w:oddHBand="0" w:evenHBand="0" w:firstRowFirstColumn="0" w:firstRowLastColumn="0" w:lastRowFirstColumn="0" w:lastRowLastColumn="0"/>
+            <w:tcW w:w="4675" w:type="dxa"/>
+          </w:tcPr>
+          <w:p>
+            <w:pPr>
+              <w:rPr>
+                <w:b w:val="0"/>
+              </w:rPr>
+            </w:pPr>
+            <w:r>
+              <w:rPr>
+                <w:b w:val="0"/>
+              </w:rPr>
+              <w:t>Scri</w:t>
+            </w:r>
+            <w:r>
+              <w:rPr>
+                <w:b w:val="0"/>
+              </w:rPr>
+              <w:t>pt debugger</w:t>
+            </w:r>
+          </w:p>
+        </w:tc>
+        <w:tc>
+          <w:tcPr>
+            <w:tcW w:w="4675" w:type="dxa"/>
+          </w:tcPr>
+          <w:p>
+            <w:pPr>
+              <w:cnfStyle w:val="000000000000" w:firstRow="0" w:lastRow="0" w:firstColumn="0" w:lastColumn="0" w:oddVBand="0" w:evenVBand="0" w:oddHBand="0" w:evenHBand="0" w:firstRowFirstColumn="0" w:firstRowLastColumn="0" w:lastRowFirstColumn="0" w:lastRowLastColumn="0"/>
+            </w:pPr>
+            <w:r>
+              <w:t>Include debugger to help catch any errors in the user’s script.</w:t>
+            </w:r>
+          </w:p>
+        </w:tc>
+      </w:tr>
+    </w:tbl>
+    <w:p/>
+    <w:p>
+      <w:pPr>
+        <w:pStyle w:val="Heading5"/>
+      </w:pPr>
+      <w:r>
+        <w:t>Classes</w:t>
+      </w:r>
+    </w:p>
+    <w:p>
+      <w:r>
+        <w:t>List of classes for backend and frontend of Atlas.</w:t>
+      </w:r>
+    </w:p>
+    <w:p/>
+    <w:tbl>
+      <w:tblPr>
+        <w:tblStyle w:val="GridTable4-Accent1"/>
+        <w:tblW w:w="0" w:type="auto"/>
+        <w:tblLook w:val="04A0" w:firstRow="1" w:lastRow="0" w:firstColumn="1" w:lastColumn="0" w:noHBand="0" w:noVBand="1"/>
+      </w:tblPr>
+      <w:tblGrid>
+        <w:gridCol w:w="4675"/>
+        <w:gridCol w:w="4675"/>
+      </w:tblGrid>
+      <w:tr>
+        <w:trPr>
+          <w:cnfStyle w:val="100000000000" w:firstRow="1" w:lastRow="0" w:firstColumn="0" w:lastColumn="0" w:oddVBand="0" w:evenVBand="0" w:oddHBand="0" w:evenHBand="0" w:firstRowFirstColumn="0" w:firstRowLastColumn="0" w:lastRowFirstColumn="0" w:lastRowLastColumn="0"/>
+        </w:trPr>
+        <w:tc>
+          <w:tcPr>
+            <w:cnfStyle w:val="001000000000" w:firstRow="0" w:lastRow="0" w:firstColumn="1" w:lastColumn="0" w:oddVBand="0" w:evenVBand="0" w:oddHBand="0" w:evenHBand="0" w:firstRowFirstColumn="0" w:firstRowLastColumn="0" w:lastRowFirstColumn="0" w:lastRowLastColumn="0"/>
+            <w:tcW w:w="4675" w:type="dxa"/>
+          </w:tcPr>
+          <w:p>
+            <w:r>
+              <w:t>Network Classes</w:t>
+            </w:r>
+          </w:p>
+        </w:tc>
+        <w:tc>
+          <w:tcPr>
+            <w:tcW w:w="4675" w:type="dxa"/>
+          </w:tcPr>
+          <w:p>
+            <w:pPr>
+              <w:cnfStyle w:val="100000000000" w:firstRow="1" w:lastRow="0" w:firstColumn="0" w:lastColumn="0" w:oddVBand="0" w:evenVBand="0" w:oddHBand="0" w:evenHBand="0" w:firstRowFirstColumn="0" w:firstRowLastColumn="0" w:lastRowFirstColumn="0" w:lastRowLastColumn="0"/>
+            </w:pPr>
+          </w:p>
+        </w:tc>
+      </w:tr>
+      <w:tr>
+        <w:trPr>
+          <w:cnfStyle w:val="000000100000" w:firstRow="0" w:lastRow="0" w:firstColumn="0" w:lastColumn="0" w:oddVBand="0" w:evenVBand="0" w:oddHBand="1" w:evenHBand="0" w:firstRowFirstColumn="0" w:firstRowLastColumn="0" w:lastRowFirstColumn="0" w:lastRowLastColumn="0"/>
+        </w:trPr>
+        <w:tc>
+          <w:tcPr>
+            <w:cnfStyle w:val="001000000000" w:firstRow="0" w:lastRow="0" w:firstColumn="1" w:lastColumn="0" w:oddVBand="0" w:evenVBand="0" w:oddHBand="0" w:evenHBand="0" w:firstRowFirstColumn="0" w:firstRowLastColumn="0" w:lastRowFirstColumn="0" w:lastRowLastColumn="0"/>
+            <w:tcW w:w="4675" w:type="dxa"/>
+          </w:tcPr>
+          <w:p>
+            <w:r>
+              <w:t>Network</w:t>
+            </w:r>
+          </w:p>
+        </w:tc>
+        <w:tc>
+          <w:tcPr>
+            <w:tcW w:w="4675" w:type="dxa"/>
+          </w:tcPr>
+          <w:p>
+            <w:pPr>
+              <w:pStyle w:val="ListParagraph"/>
+              <w:numPr>
+                <w:ilvl w:val="0"/>
+                <w:numId w:val="4"/>
+              </w:numPr>
+              <w:cnfStyle w:val="000000100000" w:firstRow="0" w:lastRow="0" w:firstColumn="0" w:lastColumn="0" w:oddVBand="0" w:evenVBand="0" w:oddHBand="1" w:evenHBand="0" w:firstRowFirstColumn="0" w:firstRowLastColumn="0" w:lastRowFirstColumn="0" w:lastRowLastColumn="0"/>
+            </w:pPr>
+            <w:r>
+              <w:t xml:space="preserve">Provides network functionality to the wallet including broadcasting transactions, reading data from Bitcoin blockchain, and accessing the </w:t>
+            </w:r>
+            <w:r>
+              <w:t>bitcoinfees.earn.com</w:t>
+            </w:r>
+            <w:r>
+              <w:t xml:space="preserve"> API for transaction fee recommendations.</w:t>
+            </w:r>
+          </w:p>
+          <w:p>
+            <w:pPr>
+              <w:pStyle w:val="ListParagraph"/>
+              <w:numPr>
+                <w:ilvl w:val="0"/>
+                <w:numId w:val="4"/>
+              </w:numPr>
+              <w:cnfStyle w:val="000000100000" w:firstRow="0" w:lastRow="0" w:firstColumn="0" w:lastColumn="0" w:oddVBand="0" w:evenVBand="0" w:oddHBand="1" w:evenHBand="0" w:firstRowFirstColumn="0" w:firstRowLastColumn="0" w:lastRowFirstColumn="0" w:lastRowLastColumn="0"/>
+            </w:pPr>
+            <w:r>
+              <w:t>Utility functions for accessing fee recommendations.</w:t>
+            </w:r>
+          </w:p>
+        </w:tc>
+      </w:tr>
+      <w:tr>
+        <w:tc>
+          <w:tcPr>
+            <w:cnfStyle w:val="001000000000" w:firstRow="0" w:lastRow="0" w:firstColumn="1" w:lastColumn="0" w:oddVBand="0" w:evenVBand="0" w:oddHBand="0" w:evenHBand="0" w:firstRowFirstColumn="0" w:firstRowLastColumn="0" w:lastRowFirstColumn="0" w:lastRowLastColumn="0"/>
+            <w:tcW w:w="4675" w:type="dxa"/>
+          </w:tcPr>
+          <w:p>
+            <w:r>
+              <w:t>Bloomfilter</w:t>
+            </w:r>
+          </w:p>
+        </w:tc>
+        <w:tc>
+          <w:tcPr>
+            <w:tcW w:w="4675" w:type="dxa"/>
+          </w:tcPr>
+          <w:p>
+            <w:pPr>
+              <w:pStyle w:val="ListParagraph"/>
+              <w:numPr>
+                <w:ilvl w:val="0"/>
+                <w:numId w:val="4"/>
+              </w:numPr>
+              <w:cnfStyle w:val="000000000000" w:firstRow="0" w:lastRow="0" w:firstColumn="0" w:lastColumn="0" w:oddVBand="0" w:evenVBand="0" w:oddHBand="0" w:evenHBand="0" w:firstRowFirstColumn="0" w:firstRowLastColumn="0" w:lastRowFirstColumn="0" w:lastRowLastColumn="0"/>
+            </w:pPr>
+            <w:r>
+              <w:t>Privacy feature for querying network for input</w:t>
+            </w:r>
+            <w:r>
+              <w:t>s in a</w:t>
+            </w:r>
+            <w:r>
+              <w:t xml:space="preserve"> transaction</w:t>
+            </w:r>
+            <w:r>
+              <w:t xml:space="preserve"> including unspent transaction outputs (utxo).</w:t>
+            </w:r>
+          </w:p>
+        </w:tc>
+      </w:tr>
+    </w:tbl>
+    <w:p/>
+    <w:tbl>
+      <w:tblPr>
+        <w:tblStyle w:val="GridTable4-Accent1"/>
+        <w:tblW w:w="0" w:type="auto"/>
+        <w:tblLook w:val="04A0" w:firstRow="1" w:lastRow="0" w:firstColumn="1" w:lastColumn="0" w:noHBand="0" w:noVBand="1"/>
+      </w:tblPr>
+      <w:tblGrid>
+        <w:gridCol w:w="4675"/>
+        <w:gridCol w:w="4675"/>
+      </w:tblGrid>
+      <w:tr>
+        <w:trPr>
+          <w:cnfStyle w:val="100000000000" w:firstRow="1" w:lastRow="0" w:firstColumn="0" w:lastColumn="0" w:oddVBand="0" w:evenVBand="0" w:oddHBand="0" w:evenHBand="0" w:firstRowFirstColumn="0" w:firstRowLastColumn="0" w:lastRowFirstColumn="0" w:lastRowLastColumn="0"/>
+        </w:trPr>
+        <w:tc>
+          <w:tcPr>
+            <w:cnfStyle w:val="001000000000" w:firstRow="0" w:lastRow="0" w:firstColumn="1" w:lastColumn="0" w:oddVBand="0" w:evenVBand="0" w:oddHBand="0" w:evenHBand="0" w:firstRowFirstColumn="0" w:firstRowLastColumn="0" w:lastRowFirstColumn="0" w:lastRowLastColumn="0"/>
+            <w:tcW w:w="4675" w:type="dxa"/>
+          </w:tcPr>
+          <w:p>
+            <w:r>
+              <w:t>Script</w:t>
+            </w:r>
+          </w:p>
+        </w:tc>
+        <w:tc>
+          <w:tcPr>
+            <w:tcW w:w="4675" w:type="dxa"/>
+          </w:tcPr>
+          <w:p>
+            <w:pPr>
+              <w:cnfStyle w:val="100000000000" w:firstRow="1" w:lastRow="0" w:firstColumn="0" w:lastColumn="0" w:oddVBand="0" w:evenVBand="0" w:oddHBand="0" w:evenHBand="0" w:firstRowFirstColumn="0" w:firstRowLastColumn="0" w:lastRowFirstColumn="0" w:lastRowLastColumn="0"/>
+            </w:pPr>
+          </w:p>
+        </w:tc>
+      </w:tr>
+      <w:tr>
+        <w:trPr>
+          <w:cnfStyle w:val="000000100000" w:firstRow="0" w:lastRow="0" w:firstColumn="0" w:lastColumn="0" w:oddVBand="0" w:evenVBand="0" w:oddHBand="1" w:evenHBand="0" w:firstRowFirstColumn="0" w:firstRowLastColumn="0" w:lastRowFirstColumn="0" w:lastRowLastColumn="0"/>
+        </w:trPr>
+        <w:tc>
+          <w:tcPr>
+            <w:cnfStyle w:val="001000000000" w:firstRow="0" w:lastRow="0" w:firstColumn="1" w:lastColumn="0" w:oddVBand="0" w:evenVBand="0" w:oddHBand="0" w:evenHBand="0" w:firstRowFirstColumn="0" w:firstRowLastColumn="0" w:lastRowFirstColumn="0" w:lastRowLastColumn="0"/>
+            <w:tcW w:w="4675" w:type="dxa"/>
+          </w:tcPr>
+          <w:p>
+            <w:r>
+              <w:t>Script</w:t>
+            </w:r>
+          </w:p>
+        </w:tc>
+        <w:tc>
+          <w:tcPr>
+            <w:tcW w:w="4675" w:type="dxa"/>
+          </w:tcPr>
+          <w:p>
+            <w:pPr>
+              <w:pStyle w:val="ListParagraph"/>
+              <w:numPr>
+                <w:ilvl w:val="0"/>
+                <w:numId w:val="4"/>
+              </w:numPr>
+              <w:cnfStyle w:val="000000100000" w:firstRow="0" w:lastRow="0" w:firstColumn="0" w:lastColumn="0" w:oddVBand="0" w:evenVBand="0" w:oddHBand="1" w:evenHBand="0" w:firstRowFirstColumn="0" w:firstRowLastColumn="0" w:lastRowFirstColumn="0" w:lastRowLastColumn="0"/>
+            </w:pPr>
+            <w:r>
+              <w:t>Provides functionality of Bitcoin script by simulating operations on a stack.</w:t>
+            </w:r>
+          </w:p>
+        </w:tc>
+      </w:tr>
+    </w:tbl>
+    <w:p/>
+    <w:tbl>
+      <w:tblPr>
+        <w:tblStyle w:val="GridTable4-Accent1"/>
+        <w:tblW w:w="0" w:type="auto"/>
+        <w:tblLook w:val="04A0" w:firstRow="1" w:lastRow="0" w:firstColumn="1" w:lastColumn="0" w:noHBand="0" w:noVBand="1"/>
+      </w:tblPr>
+      <w:tblGrid>
+        <w:gridCol w:w="4675"/>
+        <w:gridCol w:w="4675"/>
+      </w:tblGrid>
+      <w:tr>
+        <w:trPr>
+          <w:cnfStyle w:val="100000000000" w:firstRow="1" w:lastRow="0" w:firstColumn="0" w:lastColumn="0" w:oddVBand="0" w:evenVBand="0" w:oddHBand="0" w:evenHBand="0" w:firstRowFirstColumn="0" w:firstRowLastColumn="0" w:lastRowFirstColumn="0" w:lastRowLastColumn="0"/>
+        </w:trPr>
+        <w:tc>
+          <w:tcPr>
+            <w:cnfStyle w:val="001000000000" w:firstRow="0" w:lastRow="0" w:firstColumn="1" w:lastColumn="0" w:oddVBand="0" w:evenVBand="0" w:oddHBand="0" w:evenHBand="0" w:firstRowFirstColumn="0" w:firstRowLastColumn="0" w:lastRowFirstColumn="0" w:lastRowLastColumn="0"/>
+            <w:tcW w:w="4675" w:type="dxa"/>
+          </w:tcPr>
+          <w:p>
+            <w:r>
+              <w:t>Utility</w:t>
+            </w:r>
+          </w:p>
+        </w:tc>
+        <w:tc>
+          <w:tcPr>
+            <w:tcW w:w="4675" w:type="dxa"/>
+          </w:tcPr>
+          <w:p>
+            <w:pPr>
+              <w:cnfStyle w:val="100000000000" w:firstRow="1" w:lastRow="0" w:firstColumn="0" w:lastColumn="0" w:oddVBand="0" w:evenVBand="0" w:oddHBand="0" w:evenHBand="0" w:firstRowFirstColumn="0" w:firstRowLastColumn="0" w:lastRowFirstColumn="0" w:lastRowLastColumn="0"/>
+            </w:pPr>
+          </w:p>
+        </w:tc>
+      </w:tr>
+      <w:tr>
+        <w:trPr>
+          <w:cnfStyle w:val="000000100000" w:firstRow="0" w:lastRow="0" w:firstColumn="0" w:lastColumn="0" w:oddVBand="0" w:evenVBand="0" w:oddHBand="1" w:evenHBand="0" w:firstRowFirstColumn="0" w:firstRowLastColumn="0" w:lastRowFirstColumn="0" w:lastRowLastColumn="0"/>
+        </w:trPr>
+        <w:tc>
+          <w:tcPr>
+            <w:cnfStyle w:val="001000000000" w:firstRow="0" w:lastRow="0" w:firstColumn="1" w:lastColumn="0" w:oddVBand="0" w:evenVBand="0" w:oddHBand="0" w:evenHBand="0" w:firstRowFirstColumn="0" w:firstRowLastColumn="0" w:lastRowFirstColumn="0" w:lastRowLastColumn="0"/>
+            <w:tcW w:w="4675" w:type="dxa"/>
+          </w:tcPr>
+          <w:p>
+            <w:r>
+              <w:t>Valid_Address</w:t>
+            </w:r>
+          </w:p>
+        </w:tc>
+        <w:tc>
+          <w:tcPr>
+            <w:tcW w:w="4675" w:type="dxa"/>
+          </w:tcPr>
+          <w:p>
+            <w:pPr>
+              <w:pStyle w:val="ListParagraph"/>
+              <w:numPr>
+                <w:ilvl w:val="0"/>
+                <w:numId w:val="4"/>
+              </w:numPr>
+              <w:cnfStyle w:val="000000100000" w:firstRow="0" w:lastRow="0" w:firstColumn="0" w:lastColumn="0" w:oddVBand="0" w:evenVBand="0" w:oddHBand="1" w:evenHBand="0" w:firstRowFirstColumn="0" w:firstRowLastColumn="0" w:lastRowFirstColumn="0" w:lastRowLastColumn="0"/>
+            </w:pPr>
+            <w:r>
+              <w:t xml:space="preserve">Utility for validating if a string matches the consensus rules of the Bitcoin blockchain. </w:t>
+            </w:r>
+          </w:p>
+        </w:tc>
+      </w:tr>
+    </w:tbl>
+    <w:p/>
+    <w:tbl>
+      <w:tblPr>
+        <w:tblStyle w:val="GridTable4-Accent1"/>
+        <w:tblW w:w="0" w:type="auto"/>
+        <w:tblLook w:val="04A0" w:firstRow="1" w:lastRow="0" w:firstColumn="1" w:lastColumn="0" w:noHBand="0" w:noVBand="1"/>
+      </w:tblPr>
+      <w:tblGrid>
+        <w:gridCol w:w="4675"/>
+        <w:gridCol w:w="4675"/>
+      </w:tblGrid>
+      <w:tr>
+        <w:trPr>
+          <w:cnfStyle w:val="100000000000" w:firstRow="1" w:lastRow="0" w:firstColumn="0" w:lastColumn="0" w:oddVBand="0" w:evenVBand="0" w:oddHBand="0" w:evenHBand="0" w:firstRowFirstColumn="0" w:firstRowLastColumn="0" w:lastRowFirstColumn="0" w:lastRowLastColumn="0"/>
+        </w:trPr>
+        <w:tc>
+          <w:tcPr>
+            <w:cnfStyle w:val="001000000000" w:firstRow="0" w:lastRow="0" w:firstColumn="1" w:lastColumn="0" w:oddVBand="0" w:evenVBand="0" w:oddHBand="0" w:evenHBand="0" w:firstRowFirstColumn="0" w:firstRowLastColumn="0" w:lastRowFirstColumn="0" w:lastRowLastColumn="0"/>
+            <w:tcW w:w="4675" w:type="dxa"/>
+          </w:tcPr>
+          <w:p>
+            <w:r>
+              <w:t>Wallet</w:t>
+            </w:r>
+          </w:p>
+        </w:tc>
+        <w:tc>
+          <w:tcPr>
+            <w:tcW w:w="4675" w:type="dxa"/>
+          </w:tcPr>
+          <w:p>
+            <w:pPr>
+              <w:cnfStyle w:val="100000000000" w:firstRow="1" w:lastRow="0" w:firstColumn="0" w:lastColumn="0" w:oddVBand="0" w:evenVBand="0" w:oddHBand="0" w:evenHBand="0" w:firstRowFirstColumn="0" w:firstRowLastColumn="0" w:lastRowFirstColumn="0" w:lastRowLastColumn="0"/>
+            </w:pPr>
+          </w:p>
+        </w:tc>
+      </w:tr>
+      <w:tr>
+        <w:trPr>
+          <w:cnfStyle w:val="000000100000" w:firstRow="0" w:lastRow="0" w:firstColumn="0" w:lastColumn="0" w:oddVBand="0" w:evenVBand="0" w:oddHBand="1" w:evenHBand="0" w:firstRowFirstColumn="0" w:firstRowLastColumn="0" w:lastRowFirstColumn="0" w:lastRowLastColumn="0"/>
+        </w:trPr>
+        <w:tc>
+          <w:tcPr>
+            <w:cnfStyle w:val="001000000000" w:firstRow="0" w:lastRow="0" w:firstColumn="1" w:lastColumn="0" w:oddVBand="0" w:evenVBand="0" w:oddHBand="0" w:evenHBand="0" w:firstRowFirstColumn="0" w:firstRowLastColumn="0" w:lastRowFirstColumn="0" w:lastRowLastColumn="0"/>
+            <w:tcW w:w="4675" w:type="dxa"/>
+          </w:tcPr>
+          <w:p>
+            <w:r>
+              <w:t>Wallet</w:t>
+            </w:r>
+          </w:p>
+        </w:tc>
+        <w:tc>
+          <w:tcPr>
+            <w:tcW w:w="4675" w:type="dxa"/>
+          </w:tcPr>
+          <w:p>
+            <w:pPr>
+              <w:pStyle w:val="ListParagraph"/>
+              <w:numPr>
+                <w:ilvl w:val="0"/>
+                <w:numId w:val="4"/>
+              </w:numPr>
+              <w:cnfStyle w:val="000000100000" w:firstRow="0" w:lastRow="0" w:firstColumn="0" w:lastColumn="0" w:oddVBand="0" w:evenVBand="0" w:oddHBand="1" w:evenHBand="0" w:firstRowFirstColumn="0" w:firstRowLastColumn="0" w:lastRowFirstColumn="0" w:lastRowLastColumn="0"/>
+            </w:pPr>
+            <w:r>
+              <w:t>Creates wallet seed.</w:t>
+            </w:r>
+          </w:p>
+          <w:p>
+            <w:pPr>
+              <w:pStyle w:val="ListParagraph"/>
+              <w:numPr>
+                <w:ilvl w:val="0"/>
+                <w:numId w:val="4"/>
+              </w:numPr>
+              <w:cnfStyle w:val="000000100000" w:firstRow="0" w:lastRow="0" w:firstColumn="0" w:lastColumn="0" w:oddVBand="0" w:evenVBand="0" w:oddHBand="1" w:evenHBand="0" w:firstRowFirstColumn="0" w:firstRowLastColumn="0" w:lastRowFirstColumn="0" w:lastRowLastColumn="0"/>
+            </w:pPr>
+            <w:r>
+              <w:t>Responsible for key management.</w:t>
+            </w:r>
+          </w:p>
+          <w:p>
+            <w:pPr>
+              <w:pStyle w:val="ListParagraph"/>
+              <w:numPr>
+                <w:ilvl w:val="0"/>
+                <w:numId w:val="4"/>
+              </w:numPr>
+              <w:cnfStyle w:val="000000100000" w:firstRow="0" w:lastRow="0" w:firstColumn="0" w:lastColumn="0" w:oddVBand="0" w:evenVBand="0" w:oddHBand="1" w:evenHBand="0" w:firstRowFirstColumn="0" w:firstRowLastColumn="0" w:lastRowFirstColumn="0" w:lastRowLastColumn="0"/>
+            </w:pPr>
+            <w:r>
+              <w:t>Responsible for address management.</w:t>
+            </w:r>
+          </w:p>
+        </w:tc>
+      </w:tr>
+      <w:tr>
+        <w:tc>
+          <w:tcPr>
+            <w:cnfStyle w:val="001000000000" w:firstRow="0" w:lastRow="0" w:firstColumn="1" w:lastColumn="0" w:oddVBand="0" w:evenVBand="0" w:oddHBand="0" w:evenHBand="0" w:firstRowFirstColumn="0" w:firstRowLastColumn="0" w:lastRowFirstColumn="0" w:lastRowLastColumn="0"/>
+            <w:tcW w:w="4675" w:type="dxa"/>
+          </w:tcPr>
+          <w:p>
+            <w:r>
+              <w:t>utxo</w:t>
+            </w:r>
+          </w:p>
+        </w:tc>
+        <w:tc>
+          <w:tcPr>
+            <w:tcW w:w="4675" w:type="dxa"/>
+          </w:tcPr>
+          <w:p>
+            <w:pPr>
+              <w:pStyle w:val="ListParagraph"/>
+              <w:numPr>
+                <w:ilvl w:val="0"/>
+                <w:numId w:val="10"/>
+              </w:numPr>
+              <w:cnfStyle w:val="000000000000" w:firstRow="0" w:lastRow="0" w:firstColumn="0" w:lastColumn="0" w:oddVBand="0" w:evenVBand="0" w:oddHBand="0" w:evenHBand="0" w:firstRowFirstColumn="0" w:firstRowLastColumn="0" w:lastRowFirstColumn="0" w:lastRowLastColumn="0"/>
+            </w:pPr>
+            <w:r>
+              <w:t>Manages the wallet’s record of unspent transaction outputs.</w:t>
+            </w:r>
+          </w:p>
+        </w:tc>
+      </w:tr>
+      <w:tr>
+        <w:trPr>
+          <w:cnfStyle w:val="000000100000" w:firstRow="0" w:lastRow="0" w:firstColumn="0" w:lastColumn="0" w:oddVBand="0" w:evenVBand="0" w:oddHBand="1" w:evenHBand="0" w:firstRowFirstColumn="0" w:firstRowLastColumn="0" w:lastRowFirstColumn="0" w:lastRowLastColumn="0"/>
+        </w:trPr>
+        <w:tc>
+          <w:tcPr>
+            <w:cnfStyle w:val="001000000000" w:firstRow="0" w:lastRow="0" w:firstColumn="1" w:lastColumn="0" w:oddVBand="0" w:evenVBand="0" w:oddHBand="0" w:evenHBand="0" w:firstRowFirstColumn="0" w:firstRowLastColumn="0" w:lastRowFirstColumn="0" w:lastRowLastColumn="0"/>
+            <w:tcW w:w="4675" w:type="dxa"/>
+          </w:tcPr>
+          <w:p>
+            <w:r>
+              <w:lastRenderedPageBreak/>
+              <w:t>Transaction</w:t>
+            </w:r>
+          </w:p>
+        </w:tc>
+        <w:tc>
+          <w:tcPr>
+            <w:tcW w:w="4675" w:type="dxa"/>
+          </w:tcPr>
+          <w:p>
+            <w:pPr>
+              <w:pStyle w:val="ListParagraph"/>
+              <w:numPr>
+                <w:ilvl w:val="0"/>
+                <w:numId w:val="5"/>
+              </w:numPr>
+              <w:cnfStyle w:val="000000100000" w:firstRow="0" w:lastRow="0" w:firstColumn="0" w:lastColumn="0" w:oddVBand="0" w:evenVBand="0" w:oddHBand="1" w:evenHBand="0" w:firstRowFirstColumn="0" w:firstRowLastColumn="0" w:lastRowFirstColumn="0" w:lastRowLastColumn="0"/>
+            </w:pPr>
+            <w:r>
+              <w:t>Provides utility functions for building a transaction.</w:t>
+            </w:r>
+          </w:p>
+          <w:p>
+            <w:pPr>
+              <w:pStyle w:val="ListParagraph"/>
+              <w:numPr>
+                <w:ilvl w:val="0"/>
+                <w:numId w:val="5"/>
+              </w:numPr>
+              <w:cnfStyle w:val="000000100000" w:firstRow="0" w:lastRow="0" w:firstColumn="0" w:lastColumn="0" w:oddVBand="0" w:evenVBand="0" w:oddHBand="1" w:evenHBand="0" w:firstRowFirstColumn="0" w:firstRowLastColumn="0" w:lastRowFirstColumn="0" w:lastRowLastColumn="0"/>
+            </w:pPr>
+            <w:r>
+              <w:t>Functionality to broadcast transaction when connected to the network.</w:t>
+            </w:r>
+          </w:p>
+          <w:p>
+            <w:pPr>
+              <w:pStyle w:val="ListParagraph"/>
+              <w:numPr>
+                <w:ilvl w:val="0"/>
+                <w:numId w:val="5"/>
+              </w:numPr>
+              <w:cnfStyle w:val="000000100000" w:firstRow="0" w:lastRow="0" w:firstColumn="0" w:lastColumn="0" w:oddVBand="0" w:evenVBand="0" w:oddHBand="1" w:evenHBand="0" w:firstRowFirstColumn="0" w:firstRowLastColumn="0" w:lastRowFirstColumn="0" w:lastRowLastColumn="0"/>
+            </w:pPr>
+            <w:r>
+              <w:t>Holds a history of previous transactions related to the wallet.</w:t>
+            </w:r>
+          </w:p>
+        </w:tc>
+      </w:tr>
+      <w:tr>
+        <w:tc>
+          <w:tcPr>
+            <w:cnfStyle w:val="001000000000" w:firstRow="0" w:lastRow="0" w:firstColumn="1" w:lastColumn="0" w:oddVBand="0" w:evenVBand="0" w:oddHBand="0" w:evenHBand="0" w:firstRowFirstColumn="0" w:firstRowLastColumn="0" w:lastRowFirstColumn="0" w:lastRowLastColumn="0"/>
+            <w:tcW w:w="4675" w:type="dxa"/>
+          </w:tcPr>
+          <w:p>
+            <w:r>
+              <w:t>Error</w:t>
+            </w:r>
+          </w:p>
+        </w:tc>
+        <w:tc>
+          <w:tcPr>
+            <w:tcW w:w="4675" w:type="dxa"/>
+          </w:tcPr>
+          <w:p>
+            <w:pPr>
+              <w:pStyle w:val="ListParagraph"/>
+              <w:numPr>
+                <w:ilvl w:val="0"/>
+                <w:numId w:val="6"/>
+              </w:numPr>
+              <w:cnfStyle w:val="000000000000" w:firstRow="0" w:lastRow="0" w:firstColumn="0" w:lastColumn="0" w:oddVBand="0" w:evenVBand="0" w:oddHBand="0" w:evenHBand="0" w:firstRowFirstColumn="0" w:firstRowLastColumn="0" w:lastRowFirstColumn="0" w:lastRowLastColumn="0"/>
+            </w:pPr>
+            <w:r>
+              <w:t>Handles exceptions and has an error stack.</w:t>
+            </w:r>
+          </w:p>
+          <w:p>
+            <w:pPr>
+              <w:pStyle w:val="ListParagraph"/>
+              <w:numPr>
+                <w:ilvl w:val="0"/>
+                <w:numId w:val="6"/>
+              </w:numPr>
+              <w:cnfStyle w:val="000000000000" w:firstRow="0" w:lastRow="0" w:firstColumn="0" w:lastColumn="0" w:oddVBand="0" w:evenVBand="0" w:oddHBand="0" w:evenHBand="0" w:firstRowFirstColumn="0" w:firstRowLastColumn="0" w:lastRowFirstColumn="0" w:lastRowLastColumn="0"/>
+            </w:pPr>
+            <w:r>
+              <w:t>Provides error log for debugging.</w:t>
+            </w:r>
+          </w:p>
+        </w:tc>
+      </w:tr>
+    </w:tbl>
+    <w:p/>
+    <w:tbl>
+      <w:tblPr>
+        <w:tblStyle w:val="GridTable4-Accent1"/>
+        <w:tblW w:w="0" w:type="auto"/>
+        <w:tblLook w:val="04A0" w:firstRow="1" w:lastRow="0" w:firstColumn="1" w:lastColumn="0" w:noHBand="0" w:noVBand="1"/>
+      </w:tblPr>
+      <w:tblGrid>
+        <w:gridCol w:w="4675"/>
+        <w:gridCol w:w="4675"/>
+      </w:tblGrid>
+      <w:tr>
+        <w:trPr>
+          <w:cnfStyle w:val="100000000000" w:firstRow="1" w:lastRow="0" w:firstColumn="0" w:lastColumn="0" w:oddVBand="0" w:evenVBand="0" w:oddHBand="0" w:evenHBand="0" w:firstRowFirstColumn="0" w:firstRowLastColumn="0" w:lastRowFirstColumn="0" w:lastRowLastColumn="0"/>
+        </w:trPr>
+        <w:tc>
+          <w:tcPr>
+            <w:cnfStyle w:val="001000000000" w:firstRow="0" w:lastRow="0" w:firstColumn="1" w:lastColumn="0" w:oddVBand="0" w:evenVBand="0" w:oddHBand="0" w:evenHBand="0" w:firstRowFirstColumn="0" w:firstRowLastColumn="0" w:lastRowFirstColumn="0" w:lastRowLastColumn="0"/>
+            <w:tcW w:w="4675" w:type="dxa"/>
+          </w:tcPr>
+          <w:p>
+            <w:r>
+              <w:t>Qt</w:t>
+            </w:r>
+          </w:p>
+        </w:tc>
+        <w:tc>
+          <w:tcPr>
+            <w:tcW w:w="4675" w:type="dxa"/>
+          </w:tcPr>
+          <w:p>
+            <w:pPr>
+              <w:cnfStyle w:val="100000000000" w:firstRow="1" w:lastRow="0" w:firstColumn="0" w:lastColumn="0" w:oddVBand="0" w:evenVBand="0" w:oddHBand="0" w:evenHBand="0" w:firstRowFirstColumn="0" w:firstRowLastColumn="0" w:lastRowFirstColumn="0" w:lastRowLastColumn="0"/>
+            </w:pPr>
+          </w:p>
+        </w:tc>
+      </w:tr>
+      <w:tr>
+        <w:trPr>
+          <w:cnfStyle w:val="000000100000" w:firstRow="0" w:lastRow="0" w:firstColumn="0" w:lastColumn="0" w:oddVBand="0" w:evenVBand="0" w:oddHBand="1" w:evenHBand="0" w:firstRowFirstColumn="0" w:firstRowLastColumn="0" w:lastRowFirstColumn="0" w:lastRowLastColumn="0"/>
+        </w:trPr>
+        <w:tc>
+          <w:tcPr>
+            <w:cnfStyle w:val="001000000000" w:firstRow="0" w:lastRow="0" w:firstColumn="1" w:lastColumn="0" w:oddVBand="0" w:evenVBand="0" w:oddHBand="0" w:evenHBand="0" w:firstRowFirstColumn="0" w:firstRowLastColumn="0" w:lastRowFirstColumn="0" w:lastRowLastColumn="0"/>
+            <w:tcW w:w="4675" w:type="dxa"/>
+          </w:tcPr>
+          <w:p>
+            <w:r>
+              <w:t>App</w:t>
+            </w:r>
+          </w:p>
+        </w:tc>
+        <w:tc>
+          <w:tcPr>
+            <w:tcW w:w="4675" w:type="dxa"/>
+          </w:tcPr>
+          <w:p>
+            <w:pPr>
+              <w:pStyle w:val="ListParagraph"/>
+              <w:numPr>
+                <w:ilvl w:val="0"/>
+                <w:numId w:val="9"/>
+              </w:numPr>
+              <w:cnfStyle w:val="000000100000" w:firstRow="0" w:lastRow="0" w:firstColumn="0" w:lastColumn="0" w:oddVBand="0" w:evenVBand="0" w:oddHBand="1" w:evenHBand="0" w:firstRowFirstColumn="0" w:firstRowLastColumn="0" w:lastRowFirstColumn="0" w:lastRowLastColumn="0"/>
+            </w:pPr>
+            <w:r>
+              <w:t>User interface for the main wallet application.</w:t>
+            </w:r>
+          </w:p>
+          <w:p>
+            <w:pPr>
+              <w:pStyle w:val="ListParagraph"/>
+              <w:numPr>
+                <w:ilvl w:val="0"/>
+                <w:numId w:val="9"/>
+              </w:numPr>
+              <w:cnfStyle w:val="000000100000" w:firstRow="0" w:lastRow="0" w:firstColumn="0" w:lastColumn="0" w:oddVBand="0" w:evenVBand="0" w:oddHBand="1" w:evenHBand="0" w:firstRowFirstColumn="0" w:firstRowLastColumn="0" w:lastRowFirstColumn="0" w:lastRowLastColumn="0"/>
+            </w:pPr>
+            <w:r>
+              <w:t>User interface is divided into four tabs.</w:t>
+            </w:r>
+          </w:p>
+        </w:tc>
+      </w:tr>
+      <w:tr>
+        <w:tc>
+          <w:tcPr>
+            <w:cnfStyle w:val="001000000000" w:firstRow="0" w:lastRow="0" w:firstColumn="1" w:lastColumn="0" w:oddVBand="0" w:evenVBand="0" w:oddHBand="0" w:evenHBand="0" w:firstRowFirstColumn="0" w:firstRowLastColumn="0" w:lastRowFirstColumn="0" w:lastRowLastColumn="0"/>
+            <w:tcW w:w="4675" w:type="dxa"/>
+          </w:tcPr>
+          <w:p>
+            <w:r>
+              <w:t>Restore_wallet</w:t>
+            </w:r>
+          </w:p>
+        </w:tc>
+        <w:tc>
+          <w:tcPr>
+            <w:tcW w:w="4675" w:type="dxa"/>
+          </w:tcPr>
+          <w:p>
+            <w:pPr>
+              <w:pStyle w:val="ListParagraph"/>
+              <w:numPr>
+                <w:ilvl w:val="0"/>
+                <w:numId w:val="7"/>
+              </w:numPr>
+              <w:cnfStyle w:val="000000000000" w:firstRow="0" w:lastRow="0" w:firstColumn="0" w:lastColumn="0" w:oddVBand="0" w:evenVBand="0" w:oddHBand="0" w:evenHBand="0" w:firstRowFirstColumn="0" w:firstRowLastColumn="0" w:lastRowFirstColumn="0" w:lastRowLastColumn="0"/>
+            </w:pPr>
+            <w:r>
+              <w:t>User interface for mnemonic prase input.</w:t>
+            </w:r>
+          </w:p>
+          <w:p>
+            <w:pPr>
+              <w:pStyle w:val="ListParagraph"/>
+              <w:numPr>
+                <w:ilvl w:val="0"/>
+                <w:numId w:val="7"/>
+              </w:numPr>
+              <w:cnfStyle w:val="000000000000" w:firstRow="0" w:lastRow="0" w:firstColumn="0" w:lastColumn="0" w:oddVBand="0" w:evenVBand="0" w:oddHBand="0" w:evenHBand="0" w:firstRowFirstColumn="0" w:firstRowLastColumn="0" w:lastRowFirstColumn="0" w:lastRowLastColumn="0"/>
+            </w:pPr>
+            <w:r>
+              <w:t>Validation of user input.</w:t>
+            </w:r>
+          </w:p>
+        </w:tc>
+      </w:tr>
+      <w:tr>
+        <w:trPr>
+          <w:cnfStyle w:val="000000100000" w:firstRow="0" w:lastRow="0" w:firstColumn="0" w:lastColumn="0" w:oddVBand="0" w:evenVBand="0" w:oddHBand="1" w:evenHBand="0" w:firstRowFirstColumn="0" w:firstRowLastColumn="0" w:lastRowFirstColumn="0" w:lastRowLastColumn="0"/>
+        </w:trPr>
+        <w:tc>
+          <w:tcPr>
+            <w:cnfStyle w:val="001000000000" w:firstRow="0" w:lastRow="0" w:firstColumn="1" w:lastColumn="0" w:oddVBand="0" w:evenVBand="0" w:oddHBand="0" w:evenHBand="0" w:firstRowFirstColumn="0" w:firstRowLastColumn="0" w:lastRowFirstColumn="0" w:lastRowLastColumn="0"/>
+            <w:tcW w:w="4675" w:type="dxa"/>
+          </w:tcPr>
+          <w:p>
+            <w:r>
+              <w:t>Start_menu</w:t>
+            </w:r>
+          </w:p>
+        </w:tc>
+        <w:tc>
+          <w:tcPr>
+            <w:tcW w:w="4675" w:type="dxa"/>
+          </w:tcPr>
+          <w:p>
+            <w:pPr>
+              <w:pStyle w:val="ListParagraph"/>
+              <w:numPr>
+                <w:ilvl w:val="0"/>
+                <w:numId w:val="8"/>
+              </w:numPr>
+              <w:cnfStyle w:val="000000100000" w:firstRow="0" w:lastRow="0" w:firstColumn="0" w:lastColumn="0" w:oddVBand="0" w:evenVBand="0" w:oddHBand="1" w:evenHBand="0" w:firstRowFirstColumn="0" w:firstRowLastColumn="0" w:lastRowFirstColumn="0" w:lastRowLastColumn="0"/>
+            </w:pPr>
+            <w:r>
+              <w:t>User interface for selecting to start a new wallet or restore an existing wallet.</w:t>
+            </w:r>
+          </w:p>
+        </w:tc>
+      </w:tr>
+    </w:tbl>
+    <w:p>
+      <w:pPr>
+        <w:pStyle w:val="Heading5"/>
+      </w:pPr>
+    </w:p>
+    <w:p>
+      <w:pPr>
+        <w:pStyle w:val="Heading5"/>
+      </w:pPr>
+      <w:r>
+        <w:t>Data Structures</w:t>
+      </w:r>
+    </w:p>
+    <w:p>
+      <w:r>
+        <w:t>Important data structures that provides functionality for wallet fundamentals.</w:t>
+      </w:r>
+      <w:r>
+        <w:tab/>
+      </w:r>
+    </w:p>
+    <w:p/>
+    <w:tbl>
+      <w:tblPr>
+        <w:tblStyle w:val="GridTable4-Accent1"/>
+        <w:tblW w:w="0" w:type="auto"/>
+        <w:tblLook w:val="04A0" w:firstRow="1" w:lastRow="0" w:firstColumn="1" w:lastColumn="0" w:noHBand="0" w:noVBand="1"/>
+      </w:tblPr>
+      <w:tblGrid>
+        <w:gridCol w:w="4675"/>
+        <w:gridCol w:w="4675"/>
+      </w:tblGrid>
+      <w:tr>
+        <w:trPr>
+          <w:cnfStyle w:val="100000000000" w:firstRow="1" w:lastRow="0" w:firstColumn="0" w:lastColumn="0" w:oddVBand="0" w:evenVBand="0" w:oddHBand="0" w:evenHBand="0" w:firstRowFirstColumn="0" w:firstRowLastColumn="0" w:lastRowFirstColumn="0" w:lastRowLastColumn="0"/>
+        </w:trPr>
+        <w:tc>
+          <w:tcPr>
+            <w:cnfStyle w:val="001000000000" w:firstRow="0" w:lastRow="0" w:firstColumn="1" w:lastColumn="0" w:oddVBand="0" w:evenVBand="0" w:oddHBand="0" w:evenHBand="0" w:firstRowFirstColumn="0" w:firstRowLastColumn="0" w:lastRowFirstColumn="0" w:lastRowLastColumn="0"/>
+            <w:tcW w:w="4675" w:type="dxa"/>
+          </w:tcPr>
+          <w:p>
+            <w:r>
+              <w:t>Data Structure</w:t>
+            </w:r>
+            <w:r>
+              <w:t>s</w:t>
+            </w:r>
+          </w:p>
+        </w:tc>
+        <w:tc>
+          <w:tcPr>
+            <w:tcW w:w="4675" w:type="dxa"/>
+          </w:tcPr>
+          <w:p>
+            <w:pPr>
+              <w:cnfStyle w:val="100000000000" w:firstRow="1" w:lastRow="0" w:firstColumn="0" w:lastColumn="0" w:oddVBand="0" w:evenVBand="0" w:oddHBand="0" w:evenHBand="0" w:firstRowFirstColumn="0" w:firstRowLastColumn="0" w:lastRowFirstColumn="0" w:lastRowLastColumn="0"/>
+            </w:pPr>
+          </w:p>
+        </w:tc>
+      </w:tr>
+      <w:tr>
+        <w:trPr>
+          <w:cnfStyle w:val="000000100000" w:firstRow="0" w:lastRow="0" w:firstColumn="0" w:lastColumn="0" w:oddVBand="0" w:evenVBand="0" w:oddHBand="1" w:evenHBand="0" w:firstRowFirstColumn="0" w:firstRowLastColumn="0" w:lastRowFirstColumn="0" w:lastRowLastColumn="0"/>
+        </w:trPr>
+        <w:tc>
+          <w:tcPr>
+            <w:cnfStyle w:val="001000000000" w:firstRow="0" w:lastRow="0" w:firstColumn="1" w:lastColumn="0" w:oddVBand="0" w:evenVBand="0" w:oddHBand="0" w:evenHBand="0" w:firstRowFirstColumn="0" w:firstRowLastColumn="0" w:lastRowFirstColumn="0" w:lastRowLastColumn="0"/>
+            <w:tcW w:w="4675" w:type="dxa"/>
+          </w:tcPr>
+          <w:p>
+            <w:r>
+              <w:t>feeEstimation</w:t>
+            </w:r>
+          </w:p>
+        </w:tc>
+        <w:tc>
+          <w:tcPr>
+            <w:tcW w:w="4675" w:type="dxa"/>
+          </w:tcPr>
+          <w:p>
+            <w:pPr>
+              <w:pStyle w:val="ListParagraph"/>
+              <w:numPr>
+                <w:ilvl w:val="0"/>
+                <w:numId w:val="8"/>
+              </w:numPr>
+              <w:cnfStyle w:val="000000100000" w:firstRow="0" w:lastRow="0" w:firstColumn="0" w:lastColumn="0" w:oddVBand="0" w:evenVBand="0" w:oddHBand="1" w:evenHBand="0" w:firstRowFirstColumn="0" w:firstRowLastColumn="0" w:lastRowFirstColumn="0" w:lastRowLastColumn="0"/>
+            </w:pPr>
+            <w:r>
+              <w:t>Struct stores three fee recommendations to the user.</w:t>
+            </w:r>
+          </w:p>
+          <w:p>
+            <w:pPr>
+              <w:pStyle w:val="ListParagraph"/>
+              <w:numPr>
+                <w:ilvl w:val="0"/>
+                <w:numId w:val="8"/>
+              </w:numPr>
+              <w:cnfStyle w:val="000000100000" w:firstRow="0" w:lastRow="0" w:firstColumn="0" w:lastColumn="0" w:oddVBand="0" w:evenVBand="0" w:oddHBand="1" w:evenHBand="0" w:firstRowFirstColumn="0" w:firstRowLastColumn="0" w:lastRowFirstColumn="0" w:lastRowLastColumn="0"/>
+            </w:pPr>
+            <w:r>
+              <w:t>Contains satoshi value for fees that will result in transaction confirmation in fastest time, 30 minutes, or 60 minutes.</w:t>
+            </w:r>
+          </w:p>
+        </w:tc>
+      </w:tr>
+      <w:tr>
+        <w:tc>
+          <w:tcPr>
+            <w:cnfStyle w:val="001000000000" w:firstRow="0" w:lastRow="0" w:firstColumn="1" w:lastColumn="0" w:oddVBand="0" w:evenVBand="0" w:oddHBand="0" w:evenHBand="0" w:firstRowFirstColumn="0" w:firstRowLastColumn="0" w:lastRowFirstColumn="0" w:lastRowLastColumn="0"/>
+            <w:tcW w:w="4675" w:type="dxa"/>
+          </w:tcPr>
+          <w:p>
+            <w:r>
+              <w:t>m_ErrorMsgs</w:t>
+            </w:r>
+          </w:p>
+        </w:tc>
+        <w:tc>
+          <w:tcPr>
+            <w:tcW w:w="4675" w:type="dxa"/>
+          </w:tcPr>
+          <w:p>
+            <w:pPr>
+              <w:pStyle w:val="ListParagraph"/>
+              <w:numPr>
+                <w:ilvl w:val="0"/>
+                <w:numId w:val="8"/>
+              </w:numPr>
+              <w:cnfStyle w:val="000000000000" w:firstRow="0" w:lastRow="0" w:firstColumn="0" w:lastColumn="0" w:oddVBand="0" w:evenVBand="0" w:oddHBand="0" w:evenHBand="0" w:firstRowFirstColumn="0" w:firstRowLastColumn="0" w:lastRowFirstColumn="0" w:lastRowLastColumn="0"/>
+            </w:pPr>
+            <w:r>
+              <w:t>Error stack that contains any errors that occurred within the wallet during runtime.</w:t>
+            </w:r>
+          </w:p>
+        </w:tc>
+      </w:tr>
+      <w:tr>
+        <w:trPr>
+          <w:cnfStyle w:val="000000100000" w:firstRow="0" w:lastRow="0" w:firstColumn="0" w:lastColumn="0" w:oddVBand="0" w:evenVBand="0" w:oddHBand="1" w:evenHBand="0" w:firstRowFirstColumn="0" w:firstRowLastColumn="0" w:lastRowFirstColumn="0" w:lastRowLastColumn="0"/>
+        </w:trPr>
+        <w:tc>
+          <w:tcPr>
+            <w:cnfStyle w:val="001000000000" w:firstRow="0" w:lastRow="0" w:firstColumn="1" w:lastColumn="0" w:oddVBand="0" w:evenVBand="0" w:oddHBand="0" w:evenHBand="0" w:firstRowFirstColumn="0" w:firstRowLastColumn="0" w:lastRowFirstColumn="0" w:lastRowLastColumn="0"/>
+            <w:tcW w:w="4675" w:type="dxa"/>
+          </w:tcPr>
+          <w:p>
+            <w:r>
+              <w:t>m_tx</w:t>
+            </w:r>
+          </w:p>
+        </w:tc>
+        <w:tc>
+          <w:tcPr>
+            <w:tcW w:w="4675" w:type="dxa"/>
+          </w:tcPr>
+          <w:p>
+            <w:pPr>
+              <w:pStyle w:val="ListParagraph"/>
+              <w:numPr>
+                <w:ilvl w:val="0"/>
+                <w:numId w:val="8"/>
+              </w:numPr>
+              <w:cnfStyle w:val="000000100000" w:firstRow="0" w:lastRow="0" w:firstColumn="0" w:lastColumn="0" w:oddVBand="0" w:evenVBand="0" w:oddHBand="1" w:evenHBand="0" w:firstRowFirstColumn="0" w:firstRowLastColumn="0" w:lastRowFirstColumn="0" w:lastRowLastColumn="0"/>
+            </w:pPr>
+            <w:r>
+              <w:t>Tuple data type representing any spent and confirmed transaction.</w:t>
+            </w:r>
+          </w:p>
+          <w:p>
+            <w:pPr>
+              <w:pStyle w:val="ListParagraph"/>
+              <w:numPr>
+                <w:ilvl w:val="0"/>
+                <w:numId w:val="8"/>
+              </w:numPr>
+              <w:cnfStyle w:val="000000100000" w:firstRow="0" w:lastRow="0" w:firstColumn="0" w:lastColumn="0" w:oddVBand="0" w:evenVBand="0" w:oddHBand="1" w:evenHBand="0" w:firstRowFirstColumn="0" w:firstRowLastColumn="0" w:lastRowFirstColumn="0" w:lastRowLastColumn="0"/>
+            </w:pPr>
+            <w:r>
+              <w:t>Contains satoshi value of transaction, transaction hash, and block height of the confirmed transaction.</w:t>
+            </w:r>
+          </w:p>
+        </w:tc>
+      </w:tr>
+      <w:tr>
+        <w:tc>
+          <w:tcPr>
+            <w:cnfStyle w:val="001000000000" w:firstRow="0" w:lastRow="0" w:firstColumn="1" w:lastColumn="0" w:oddVBand="0" w:evenVBand="0" w:oddHBand="0" w:evenHBand="0" w:firstRowFirstColumn="0" w:firstRowLastColumn="0" w:lastRowFirstColumn="0" w:lastRowLastColumn="0"/>
+            <w:tcW w:w="4675" w:type="dxa"/>
+          </w:tcPr>
+          <w:p>
+            <w:r>
+              <w:t>m_utxo</w:t>
+            </w:r>
+          </w:p>
+        </w:tc>
+        <w:tc>
+          <w:tcPr>
+            <w:tcW w:w="4675" w:type="dxa"/>
+          </w:tcPr>
+          <w:p>
+            <w:pPr>
+              <w:pStyle w:val="ListParagraph"/>
+              <w:numPr>
+                <w:ilvl w:val="0"/>
+                <w:numId w:val="8"/>
+              </w:numPr>
+              <w:cnfStyle w:val="000000000000" w:firstRow="0" w:lastRow="0" w:firstColumn="0" w:lastColumn="0" w:oddVBand="0" w:evenVBand="0" w:oddHBand="0" w:evenHBand="0" w:firstRowFirstColumn="0" w:firstRowLastColumn="0" w:lastRowFirstColumn="0" w:lastRowLastColumn="0"/>
+            </w:pPr>
+            <w:r>
+              <w:t xml:space="preserve">Vector of tuples holding all unspent transaction outputs. These </w:t>
+            </w:r>
+            <w:r>
+              <w:lastRenderedPageBreak/>
+              <w:t>transactions outputs are spendable by the wallet.</w:t>
+            </w:r>
+          </w:p>
+          <w:p>
+            <w:pPr>
+              <w:pStyle w:val="ListParagraph"/>
+              <w:numPr>
+                <w:ilvl w:val="0"/>
+                <w:numId w:val="8"/>
+              </w:numPr>
+              <w:cnfStyle w:val="000000000000" w:firstRow="0" w:lastRow="0" w:firstColumn="0" w:lastColumn="0" w:oddVBand="0" w:evenVBand="0" w:oddHBand="0" w:evenHBand="0" w:firstRowFirstColumn="0" w:firstRowLastColumn="0" w:lastRowFirstColumn="0" w:lastRowLastColumn="0"/>
+            </w:pPr>
+            <w:r>
+              <w:t>Tuple contains satoshi value of transaction, transaction hash, and Bitcoin payment address.</w:t>
+            </w:r>
+          </w:p>
+        </w:tc>
+      </w:tr>
+    </w:tbl>
+    <w:p/>
+    <w:p>
+      <w:pPr>
+        <w:pStyle w:val="Heading1"/>
+      </w:pPr>
+      <w:r>
+        <w:t>Insights and Challenges</w:t>
+      </w:r>
+    </w:p>
+    <w:p/>
+    <w:p>
+      <w:pPr>
+        <w:pStyle w:val="Heading5"/>
+      </w:pPr>
+      <w:r>
+        <w:t>UTXO Management</w:t>
+      </w:r>
+    </w:p>
+    <w:p/>
+    <w:p/>
+    <w:p>
+      <w:pPr>
+        <w:pStyle w:val="Heading5"/>
+      </w:pPr>
+      <w:r>
+        <w:t>Transaction Building</w:t>
+      </w:r>
+    </w:p>
+    <w:p/>
+    <w:p>
+      <w:pPr>
+        <w:pStyle w:val="Heading1"/>
+      </w:pPr>
+      <w:r>
+        <w:t>Conclusion</w:t>
+      </w:r>
+    </w:p>
+    <w:p/>
+    <w:p>
+      <w:r>
+        <w:t>Writing this program was intensive ultimately I am still not satisfied with the product and will have to continue to update the project. There are several features that must be added in order for the wallet to become reliable and be able to use real Bitcoin funds. In this section, I will review the overall opportunities gained in designing the wallet and what I plan to add to it.</w:t>
+      </w:r>
+    </w:p>
+    <w:p/>
+    <w:p>
+      <w:pPr>
+        <w:pStyle w:val="Heading5"/>
+      </w:pPr>
+      <w:r>
+        <w:t xml:space="preserve">Opportunities </w:t>
+      </w:r>
+    </w:p>
+    <w:p>
+      <w:r>
+        <w:t xml:space="preserve">The opportunities in education gained by building a bitcoin wallet are </w:t>
+      </w:r>
+      <w:r>
+        <w:t xml:space="preserve">very meaningful. </w:t>
+      </w:r>
+      <w:r>
+        <w:t xml:space="preserve">The Bitcoin protocol has been in uninterrupted </w:t>
+      </w:r>
+      <w:r>
+        <w:t xml:space="preserve">operation for nine years and does not show signs in losing relevancy. The venture capital money, developer interest, and philosophical intrigue into Bitcoin makes it worthwhile for at least some brief interest for any computer scientist. </w:t>
+      </w:r>
+    </w:p>
+    <w:p/>
+    <w:p>
+      <w:r>
+        <w:t>The motivation in building Atlas were found in a desire to better understand the Bitcoin protocol. Most Bitcoin users interact with the protocol through the wallet abstraction layer, therefore understanding the mechanics of this software can allow a developer to significantly improve the way in which people interact with the protocol. Atlas was designed as an educational product that I hope to soon develop into an industry level product. The exciting challenges in learning how transactions a</w:t>
+      </w:r>
+      <w:r>
+        <w:t>nd protocol work has also invit</w:t>
+      </w:r>
+      <w:r>
+        <w:t>ed new ideas to explore going forward.</w:t>
+      </w:r>
+    </w:p>
+    <w:p/>
+    <w:p>
+      <w:r>
+        <w:t>On a technical level, designing Atlas has made me more comfortable in designing</w:t>
+      </w:r>
+      <w:r>
+        <w:t xml:space="preserve"> large programs as well as have a better understanding on how to design object-oriented code. </w:t>
+      </w:r>
+      <w:r>
+        <w:t>Atlas is not a perfect example of object-oriented principles, but I now know the underlying issues in order to challenge the code base and make it near-perfect.</w:t>
+      </w:r>
+      <w:r>
+        <w:t xml:space="preserve"> </w:t>
+      </w:r>
+    </w:p>
+    <w:p/>
+    <w:p>
+      <w:r>
+        <w:t>The C++ language for this project for its object-oriented design and flexibility of memory management. The language is cross-platform which allows for flexibility on the devi</w:t>
+      </w:r>
+      <w:r>
+        <w:t xml:space="preserve">ces that can </w:t>
+      </w:r>
+      <w:r>
+        <w:lastRenderedPageBreak/>
+        <w:t>run it. The Libbitcoin bitcoin development library was very resourceful in designing the wallet because it was able to abstract several low-level cryptography and functionality. Boost library was also resourceful in using property trees data structure.</w:t>
+      </w:r>
+      <w:r>
+        <w:t xml:space="preserve"> The C++ is time-tested, has significant developer resources, and is overall a very flexible language that gives the programmer a large</w:t>
+      </w:r>
+      <w:r>
+        <w:t xml:space="preserve"> amount of control over detail.</w:t>
+      </w:r>
+    </w:p>
+    <w:p/>
+    <w:p>
+      <w:r>
+        <w:t>Using the Libbitcoin library API was very challenging initially due to the scarce resources available for its latest version. However, the documentation is growing and being updated more consistently since starting Atlas.</w:t>
+      </w:r>
+      <w:r>
+        <w:t xml:space="preserve"> </w:t>
+      </w:r>
+    </w:p>
+    <w:p/>
+    <w:p>
+      <w:r>
+        <w:t xml:space="preserve">Bitcoin’s ecosystem is nascent, but there are </w:t>
+      </w:r>
+      <w:r>
+        <w:t xml:space="preserve">several industry standards that </w:t>
+      </w:r>
+      <w:r>
+        <w:t>were used in the design of Atlas.</w:t>
+      </w:r>
+      <w:r>
+        <w:t xml:space="preserve"> </w:t>
+      </w:r>
+      <w:r>
+        <w:t>In particular, BIP 39 for mnemonic phrase and BIP 32 for the hierarchical design of the wallet’s keychain.</w:t>
+      </w:r>
+      <w:r>
+        <w:t xml:space="preserve"> </w:t>
+      </w:r>
+    </w:p>
+    <w:p/>
+    <w:p>
+      <w:r>
+        <w:t>Designing Atlas required a large learning curve about Bitcoin and a basic understanding of its cryptography.</w:t>
+      </w:r>
+      <w:r>
+        <w:t xml:space="preserve"> </w:t>
+      </w:r>
+      <w:r>
+        <w:t xml:space="preserve">Andreas </w:t>
+      </w:r>
+      <w:r>
+        <w:t>Antonopoulos</w:t>
+      </w:r>
+      <w:r>
+        <w:t>’</w:t>
+      </w:r>
+      <w:r>
+        <w:rPr>
+          <w:i/>
+        </w:rPr>
+        <w:t xml:space="preserve"> Mastering Bitcoin </w:t>
+      </w:r>
+      <w:r>
+        <w:t xml:space="preserve">was incredibly resourceful that provided a strong technical foundation in Bitcoin’s protocol. </w:t>
+      </w:r>
+    </w:p>
+    <w:p/>
+    <w:p>
+      <w:r>
+        <w:t>The graphical user interface of Atlas was written in Qt5 which is a cross-platform library for cross-platform applications. Qt5 has both extensive documentation and very reliable codebase for a free product. As part of using the library, it was agreed that Atlas will remain open-source.</w:t>
+      </w:r>
+    </w:p>
+    <w:p/>
+    <w:p>
+      <w:pPr>
+        <w:pStyle w:val="Heading5"/>
+      </w:pPr>
+      <w:r>
+        <w:t>Next Steps</w:t>
+      </w:r>
+    </w:p>
+    <w:p>
+      <w:r>
+        <w:t>There are several next steps to Atlas in order to improve</w:t>
+      </w:r>
+      <w:r>
+        <w:t xml:space="preserve"> the functionality and </w:t>
+      </w:r>
+      <w:r>
+        <w:t>reliability</w:t>
+      </w:r>
+      <w:r>
+        <w:t xml:space="preserve"> of the application.</w:t>
+      </w:r>
+      <w:r>
+        <w:t xml:space="preserve"> In particular, BIP 21 will be implemented in order to allow QR codes to be presented. In addition, </w:t>
+      </w:r>
+      <w:r>
+        <w:t>better fee recommendations and analytics will need to be added in order for the user to have a better understanding of their funds. In the initial proposal of the wallet, providing analytics was a major pillar of the application. Unfortunately, Atlas only provides fee estimation through a 3</w:t>
+      </w:r>
+      <w:r>
+        <w:rPr>
+          <w:vertAlign w:val="superscript"/>
+        </w:rPr>
+        <w:t>rd</w:t>
+      </w:r>
+      <w:r>
+        <w:t xml:space="preserve"> party API. Going forward, it must not rely on the API and instead use dynamic fee estimation. </w:t>
+      </w:r>
+      <w:r>
+        <w:t xml:space="preserve">In addition to fee </w:t>
+      </w:r>
+      <w:r>
+        <w:t>estimation</w:t>
+      </w:r>
+      <w:r>
+        <w:t>, an analytics dashboard will be implemented that shows where and how bitcoin are spent.</w:t>
+      </w:r>
+    </w:p>
+    <w:p/>
+    <w:p>
+      <w:r>
+        <w:t>There is still significant work to be done for</w:t>
+      </w:r>
+      <w:r>
+        <w:t xml:space="preserve"> the user’s exposure to the Bitcoin script language. </w:t>
+      </w:r>
+      <w:r>
+        <w:t xml:space="preserve">In its current form, the user can only test and debug a Bitcoin script. Going forward, the user should be provided a way to submit transactions </w:t>
+      </w:r>
+      <w:r>
+        <w:t>with</w:t>
+      </w:r>
+      <w:r>
+        <w:t xml:space="preserve"> their written script. </w:t>
+      </w:r>
+      <w:r>
+        <w:t>In addition, after conversations with helpful developers as well as reading supplementary material, there are new ways in developing a more user-friendly approach to script construction</w:t>
+      </w:r>
+      <w:r>
+        <w:t xml:space="preserve"> that I will have to implement.</w:t>
+      </w:r>
       <w:bookmarkStart w:id="0" w:name="_GoBack"/>
       <w:bookmarkEnd w:id="0"/>
     </w:p>
@@ -938,19 +2665,95 @@
         <w:pStyle w:val="Heading1"/>
       </w:pPr>
       <w:r>
-        <w:t>Design</w:t>
-      </w:r>
-    </w:p>
-    <w:p/>
-    <w:p/>
-    <w:p/>
-    <w:p/>
-    <w:p/>
+        <w:t>Bibliography</w:t>
+      </w:r>
+    </w:p>
+    <w:p>
+      <w:r>
+        <w:t>The following resources were very helpful in building Atlas.</w:t>
+      </w:r>
+    </w:p>
+    <w:p/>
+    <w:p>
+      <w:r>
+        <w:lastRenderedPageBreak/>
+        <w:t>Antonopoulos, Andreas M.</w:t>
+      </w:r>
+      <w:r>
+        <w:t xml:space="preserve"> </w:t>
+      </w:r>
+      <w:r>
+        <w:rPr>
+          <w:i/>
+        </w:rPr>
+        <w:t>Mastering Bitcoin: Programming the Open Blockchain.</w:t>
+      </w:r>
+      <w:r>
+        <w:t xml:space="preserve"> 2nd ed., O'Reilly Media, 2017.</w:t>
+      </w:r>
+    </w:p>
+    <w:p/>
+    <w:p>
+      <w:r>
+        <w:t xml:space="preserve">Jaramillo, Aaron. “The Libbitcoin Tutorials.” </w:t>
+      </w:r>
+      <w:r>
+        <w:rPr>
+          <w:i/>
+        </w:rPr>
+        <w:t>The Web Log of Aaron Jaramillo</w:t>
+      </w:r>
+      <w:r>
+        <w:t>, aaronjaramillo.org/category/libbitcoindocs.</w:t>
+      </w:r>
+    </w:p>
+    <w:p/>
+    <w:p>
+      <w:r>
+        <w:t xml:space="preserve">“Libbitcoin Wiki.” </w:t>
+      </w:r>
+      <w:r>
+        <w:rPr>
+          <w:i/>
+        </w:rPr>
+        <w:t>GitHub, Github</w:t>
+      </w:r>
+      <w:r>
+        <w:t>, github.com/libbitcoin/libbitcoin/wiki.</w:t>
+      </w:r>
+    </w:p>
+    <w:p/>
+    <w:p>
+      <w:r>
+        <w:t>“Libbitcoin Documentation.” </w:t>
+      </w:r>
+      <w:r>
+        <w:rPr>
+          <w:i/>
+          <w:iCs/>
+        </w:rPr>
+        <w:t>Overview - Libbitcoin 1 Documentation</w:t>
+      </w:r>
+      <w:r>
+        <w:t>, libbitcoin.dyne.org/doc/overview.html.</w:t>
+      </w:r>
+    </w:p>
     <w:p/>
     <w:p>
       <w:pPr>
         <w:pStyle w:val="Heading1"/>
       </w:pPr>
+      <w:r>
+        <w:t>Source Code</w:t>
+      </w:r>
+    </w:p>
+    <w:p>
+      <w:pPr>
+        <w:pStyle w:val="Heading1"/>
+      </w:pPr>
+      <w:r>
+        <w:t>Test Cases</w:t>
+      </w:r>
     </w:p>
     <w:sectPr>
       <w:pgSz w:w="12240" w:h="15840"/>
@@ -1078,6 +2881,571 @@
     </w:lvl>
   </w:abstractNum>
   <w:abstractNum w:abstractNumId="1" w15:restartNumberingAfterBreak="0">
+    <w:nsid w:val="15E46DD5"/>
+    <w:multiLevelType w:val="hybridMultilevel"/>
+    <w:tmpl w:val="87126428"/>
+    <w:lvl w:ilvl="0" w:tplc="04090001">
+      <w:start w:val="1"/>
+      <w:numFmt w:val="bullet"/>
+      <w:lvlText w:val=""/>
+      <w:lvlJc w:val="left"/>
+      <w:pPr>
+        <w:ind w:left="720" w:hanging="360"/>
+      </w:pPr>
+      <w:rPr>
+        <w:rFonts w:ascii="Symbol" w:hAnsi="Symbol" w:hint="default"/>
+      </w:rPr>
+    </w:lvl>
+    <w:lvl w:ilvl="1" w:tplc="04090003" w:tentative="1">
+      <w:start w:val="1"/>
+      <w:numFmt w:val="bullet"/>
+      <w:lvlText w:val="o"/>
+      <w:lvlJc w:val="left"/>
+      <w:pPr>
+        <w:ind w:left="1440" w:hanging="360"/>
+      </w:pPr>
+      <w:rPr>
+        <w:rFonts w:ascii="Courier New" w:hAnsi="Courier New" w:cs="Courier New" w:hint="default"/>
+      </w:rPr>
+    </w:lvl>
+    <w:lvl w:ilvl="2" w:tplc="04090005" w:tentative="1">
+      <w:start w:val="1"/>
+      <w:numFmt w:val="bullet"/>
+      <w:lvlText w:val=""/>
+      <w:lvlJc w:val="left"/>
+      <w:pPr>
+        <w:ind w:left="2160" w:hanging="360"/>
+      </w:pPr>
+      <w:rPr>
+        <w:rFonts w:ascii="Wingdings" w:hAnsi="Wingdings" w:hint="default"/>
+      </w:rPr>
+    </w:lvl>
+    <w:lvl w:ilvl="3" w:tplc="04090001" w:tentative="1">
+      <w:start w:val="1"/>
+      <w:numFmt w:val="bullet"/>
+      <w:lvlText w:val=""/>
+      <w:lvlJc w:val="left"/>
+      <w:pPr>
+        <w:ind w:left="2880" w:hanging="360"/>
+      </w:pPr>
+      <w:rPr>
+        <w:rFonts w:ascii="Symbol" w:hAnsi="Symbol" w:hint="default"/>
+      </w:rPr>
+    </w:lvl>
+    <w:lvl w:ilvl="4" w:tplc="04090003" w:tentative="1">
+      <w:start w:val="1"/>
+      <w:numFmt w:val="bullet"/>
+      <w:lvlText w:val="o"/>
+      <w:lvlJc w:val="left"/>
+      <w:pPr>
+        <w:ind w:left="3600" w:hanging="360"/>
+      </w:pPr>
+      <w:rPr>
+        <w:rFonts w:ascii="Courier New" w:hAnsi="Courier New" w:cs="Courier New" w:hint="default"/>
+      </w:rPr>
+    </w:lvl>
+    <w:lvl w:ilvl="5" w:tplc="04090005" w:tentative="1">
+      <w:start w:val="1"/>
+      <w:numFmt w:val="bullet"/>
+      <w:lvlText w:val=""/>
+      <w:lvlJc w:val="left"/>
+      <w:pPr>
+        <w:ind w:left="4320" w:hanging="360"/>
+      </w:pPr>
+      <w:rPr>
+        <w:rFonts w:ascii="Wingdings" w:hAnsi="Wingdings" w:hint="default"/>
+      </w:rPr>
+    </w:lvl>
+    <w:lvl w:ilvl="6" w:tplc="04090001" w:tentative="1">
+      <w:start w:val="1"/>
+      <w:numFmt w:val="bullet"/>
+      <w:lvlText w:val=""/>
+      <w:lvlJc w:val="left"/>
+      <w:pPr>
+        <w:ind w:left="5040" w:hanging="360"/>
+      </w:pPr>
+      <w:rPr>
+        <w:rFonts w:ascii="Symbol" w:hAnsi="Symbol" w:hint="default"/>
+      </w:rPr>
+    </w:lvl>
+    <w:lvl w:ilvl="7" w:tplc="04090003" w:tentative="1">
+      <w:start w:val="1"/>
+      <w:numFmt w:val="bullet"/>
+      <w:lvlText w:val="o"/>
+      <w:lvlJc w:val="left"/>
+      <w:pPr>
+        <w:ind w:left="5760" w:hanging="360"/>
+      </w:pPr>
+      <w:rPr>
+        <w:rFonts w:ascii="Courier New" w:hAnsi="Courier New" w:cs="Courier New" w:hint="default"/>
+      </w:rPr>
+    </w:lvl>
+    <w:lvl w:ilvl="8" w:tplc="04090005" w:tentative="1">
+      <w:start w:val="1"/>
+      <w:numFmt w:val="bullet"/>
+      <w:lvlText w:val=""/>
+      <w:lvlJc w:val="left"/>
+      <w:pPr>
+        <w:ind w:left="6480" w:hanging="360"/>
+      </w:pPr>
+      <w:rPr>
+        <w:rFonts w:ascii="Wingdings" w:hAnsi="Wingdings" w:hint="default"/>
+      </w:rPr>
+    </w:lvl>
+  </w:abstractNum>
+  <w:abstractNum w:abstractNumId="2" w15:restartNumberingAfterBreak="0">
+    <w:nsid w:val="1B6B1EDC"/>
+    <w:multiLevelType w:val="hybridMultilevel"/>
+    <w:tmpl w:val="958222F6"/>
+    <w:lvl w:ilvl="0" w:tplc="04090001">
+      <w:start w:val="1"/>
+      <w:numFmt w:val="bullet"/>
+      <w:lvlText w:val=""/>
+      <w:lvlJc w:val="left"/>
+      <w:pPr>
+        <w:ind w:left="720" w:hanging="360"/>
+      </w:pPr>
+      <w:rPr>
+        <w:rFonts w:ascii="Symbol" w:hAnsi="Symbol" w:hint="default"/>
+      </w:rPr>
+    </w:lvl>
+    <w:lvl w:ilvl="1" w:tplc="04090003" w:tentative="1">
+      <w:start w:val="1"/>
+      <w:numFmt w:val="bullet"/>
+      <w:lvlText w:val="o"/>
+      <w:lvlJc w:val="left"/>
+      <w:pPr>
+        <w:ind w:left="1440" w:hanging="360"/>
+      </w:pPr>
+      <w:rPr>
+        <w:rFonts w:ascii="Courier New" w:hAnsi="Courier New" w:cs="Courier New" w:hint="default"/>
+      </w:rPr>
+    </w:lvl>
+    <w:lvl w:ilvl="2" w:tplc="04090005" w:tentative="1">
+      <w:start w:val="1"/>
+      <w:numFmt w:val="bullet"/>
+      <w:lvlText w:val=""/>
+      <w:lvlJc w:val="left"/>
+      <w:pPr>
+        <w:ind w:left="2160" w:hanging="360"/>
+      </w:pPr>
+      <w:rPr>
+        <w:rFonts w:ascii="Wingdings" w:hAnsi="Wingdings" w:hint="default"/>
+      </w:rPr>
+    </w:lvl>
+    <w:lvl w:ilvl="3" w:tplc="04090001" w:tentative="1">
+      <w:start w:val="1"/>
+      <w:numFmt w:val="bullet"/>
+      <w:lvlText w:val=""/>
+      <w:lvlJc w:val="left"/>
+      <w:pPr>
+        <w:ind w:left="2880" w:hanging="360"/>
+      </w:pPr>
+      <w:rPr>
+        <w:rFonts w:ascii="Symbol" w:hAnsi="Symbol" w:hint="default"/>
+      </w:rPr>
+    </w:lvl>
+    <w:lvl w:ilvl="4" w:tplc="04090003" w:tentative="1">
+      <w:start w:val="1"/>
+      <w:numFmt w:val="bullet"/>
+      <w:lvlText w:val="o"/>
+      <w:lvlJc w:val="left"/>
+      <w:pPr>
+        <w:ind w:left="3600" w:hanging="360"/>
+      </w:pPr>
+      <w:rPr>
+        <w:rFonts w:ascii="Courier New" w:hAnsi="Courier New" w:cs="Courier New" w:hint="default"/>
+      </w:rPr>
+    </w:lvl>
+    <w:lvl w:ilvl="5" w:tplc="04090005" w:tentative="1">
+      <w:start w:val="1"/>
+      <w:numFmt w:val="bullet"/>
+      <w:lvlText w:val=""/>
+      <w:lvlJc w:val="left"/>
+      <w:pPr>
+        <w:ind w:left="4320" w:hanging="360"/>
+      </w:pPr>
+      <w:rPr>
+        <w:rFonts w:ascii="Wingdings" w:hAnsi="Wingdings" w:hint="default"/>
+      </w:rPr>
+    </w:lvl>
+    <w:lvl w:ilvl="6" w:tplc="04090001" w:tentative="1">
+      <w:start w:val="1"/>
+      <w:numFmt w:val="bullet"/>
+      <w:lvlText w:val=""/>
+      <w:lvlJc w:val="left"/>
+      <w:pPr>
+        <w:ind w:left="5040" w:hanging="360"/>
+      </w:pPr>
+      <w:rPr>
+        <w:rFonts w:ascii="Symbol" w:hAnsi="Symbol" w:hint="default"/>
+      </w:rPr>
+    </w:lvl>
+    <w:lvl w:ilvl="7" w:tplc="04090003" w:tentative="1">
+      <w:start w:val="1"/>
+      <w:numFmt w:val="bullet"/>
+      <w:lvlText w:val="o"/>
+      <w:lvlJc w:val="left"/>
+      <w:pPr>
+        <w:ind w:left="5760" w:hanging="360"/>
+      </w:pPr>
+      <w:rPr>
+        <w:rFonts w:ascii="Courier New" w:hAnsi="Courier New" w:cs="Courier New" w:hint="default"/>
+      </w:rPr>
+    </w:lvl>
+    <w:lvl w:ilvl="8" w:tplc="04090005" w:tentative="1">
+      <w:start w:val="1"/>
+      <w:numFmt w:val="bullet"/>
+      <w:lvlText w:val=""/>
+      <w:lvlJc w:val="left"/>
+      <w:pPr>
+        <w:ind w:left="6480" w:hanging="360"/>
+      </w:pPr>
+      <w:rPr>
+        <w:rFonts w:ascii="Wingdings" w:hAnsi="Wingdings" w:hint="default"/>
+      </w:rPr>
+    </w:lvl>
+  </w:abstractNum>
+  <w:abstractNum w:abstractNumId="3" w15:restartNumberingAfterBreak="0">
+    <w:nsid w:val="38D33E77"/>
+    <w:multiLevelType w:val="hybridMultilevel"/>
+    <w:tmpl w:val="1708E89A"/>
+    <w:lvl w:ilvl="0" w:tplc="04090001">
+      <w:start w:val="1"/>
+      <w:numFmt w:val="bullet"/>
+      <w:lvlText w:val=""/>
+      <w:lvlJc w:val="left"/>
+      <w:pPr>
+        <w:ind w:left="720" w:hanging="360"/>
+      </w:pPr>
+      <w:rPr>
+        <w:rFonts w:ascii="Symbol" w:hAnsi="Symbol" w:hint="default"/>
+      </w:rPr>
+    </w:lvl>
+    <w:lvl w:ilvl="1" w:tplc="04090003" w:tentative="1">
+      <w:start w:val="1"/>
+      <w:numFmt w:val="bullet"/>
+      <w:lvlText w:val="o"/>
+      <w:lvlJc w:val="left"/>
+      <w:pPr>
+        <w:ind w:left="1440" w:hanging="360"/>
+      </w:pPr>
+      <w:rPr>
+        <w:rFonts w:ascii="Courier New" w:hAnsi="Courier New" w:cs="Courier New" w:hint="default"/>
+      </w:rPr>
+    </w:lvl>
+    <w:lvl w:ilvl="2" w:tplc="04090005" w:tentative="1">
+      <w:start w:val="1"/>
+      <w:numFmt w:val="bullet"/>
+      <w:lvlText w:val=""/>
+      <w:lvlJc w:val="left"/>
+      <w:pPr>
+        <w:ind w:left="2160" w:hanging="360"/>
+      </w:pPr>
+      <w:rPr>
+        <w:rFonts w:ascii="Wingdings" w:hAnsi="Wingdings" w:hint="default"/>
+      </w:rPr>
+    </w:lvl>
+    <w:lvl w:ilvl="3" w:tplc="04090001" w:tentative="1">
+      <w:start w:val="1"/>
+      <w:numFmt w:val="bullet"/>
+      <w:lvlText w:val=""/>
+      <w:lvlJc w:val="left"/>
+      <w:pPr>
+        <w:ind w:left="2880" w:hanging="360"/>
+      </w:pPr>
+      <w:rPr>
+        <w:rFonts w:ascii="Symbol" w:hAnsi="Symbol" w:hint="default"/>
+      </w:rPr>
+    </w:lvl>
+    <w:lvl w:ilvl="4" w:tplc="04090003" w:tentative="1">
+      <w:start w:val="1"/>
+      <w:numFmt w:val="bullet"/>
+      <w:lvlText w:val="o"/>
+      <w:lvlJc w:val="left"/>
+      <w:pPr>
+        <w:ind w:left="3600" w:hanging="360"/>
+      </w:pPr>
+      <w:rPr>
+        <w:rFonts w:ascii="Courier New" w:hAnsi="Courier New" w:cs="Courier New" w:hint="default"/>
+      </w:rPr>
+    </w:lvl>
+    <w:lvl w:ilvl="5" w:tplc="04090005" w:tentative="1">
+      <w:start w:val="1"/>
+      <w:numFmt w:val="bullet"/>
+      <w:lvlText w:val=""/>
+      <w:lvlJc w:val="left"/>
+      <w:pPr>
+        <w:ind w:left="4320" w:hanging="360"/>
+      </w:pPr>
+      <w:rPr>
+        <w:rFonts w:ascii="Wingdings" w:hAnsi="Wingdings" w:hint="default"/>
+      </w:rPr>
+    </w:lvl>
+    <w:lvl w:ilvl="6" w:tplc="04090001" w:tentative="1">
+      <w:start w:val="1"/>
+      <w:numFmt w:val="bullet"/>
+      <w:lvlText w:val=""/>
+      <w:lvlJc w:val="left"/>
+      <w:pPr>
+        <w:ind w:left="5040" w:hanging="360"/>
+      </w:pPr>
+      <w:rPr>
+        <w:rFonts w:ascii="Symbol" w:hAnsi="Symbol" w:hint="default"/>
+      </w:rPr>
+    </w:lvl>
+    <w:lvl w:ilvl="7" w:tplc="04090003" w:tentative="1">
+      <w:start w:val="1"/>
+      <w:numFmt w:val="bullet"/>
+      <w:lvlText w:val="o"/>
+      <w:lvlJc w:val="left"/>
+      <w:pPr>
+        <w:ind w:left="5760" w:hanging="360"/>
+      </w:pPr>
+      <w:rPr>
+        <w:rFonts w:ascii="Courier New" w:hAnsi="Courier New" w:cs="Courier New" w:hint="default"/>
+      </w:rPr>
+    </w:lvl>
+    <w:lvl w:ilvl="8" w:tplc="04090005" w:tentative="1">
+      <w:start w:val="1"/>
+      <w:numFmt w:val="bullet"/>
+      <w:lvlText w:val=""/>
+      <w:lvlJc w:val="left"/>
+      <w:pPr>
+        <w:ind w:left="6480" w:hanging="360"/>
+      </w:pPr>
+      <w:rPr>
+        <w:rFonts w:ascii="Wingdings" w:hAnsi="Wingdings" w:hint="default"/>
+      </w:rPr>
+    </w:lvl>
+  </w:abstractNum>
+  <w:abstractNum w:abstractNumId="4" w15:restartNumberingAfterBreak="0">
+    <w:nsid w:val="3DB45C5E"/>
+    <w:multiLevelType w:val="hybridMultilevel"/>
+    <w:tmpl w:val="8586F934"/>
+    <w:lvl w:ilvl="0" w:tplc="04090001">
+      <w:start w:val="1"/>
+      <w:numFmt w:val="bullet"/>
+      <w:lvlText w:val=""/>
+      <w:lvlJc w:val="left"/>
+      <w:pPr>
+        <w:ind w:left="720" w:hanging="360"/>
+      </w:pPr>
+      <w:rPr>
+        <w:rFonts w:ascii="Symbol" w:hAnsi="Symbol" w:hint="default"/>
+      </w:rPr>
+    </w:lvl>
+    <w:lvl w:ilvl="1" w:tplc="04090003">
+      <w:start w:val="1"/>
+      <w:numFmt w:val="bullet"/>
+      <w:lvlText w:val="o"/>
+      <w:lvlJc w:val="left"/>
+      <w:pPr>
+        <w:ind w:left="1440" w:hanging="360"/>
+      </w:pPr>
+      <w:rPr>
+        <w:rFonts w:ascii="Courier New" w:hAnsi="Courier New" w:cs="Courier New" w:hint="default"/>
+      </w:rPr>
+    </w:lvl>
+    <w:lvl w:ilvl="2" w:tplc="04090005" w:tentative="1">
+      <w:start w:val="1"/>
+      <w:numFmt w:val="bullet"/>
+      <w:lvlText w:val=""/>
+      <w:lvlJc w:val="left"/>
+      <w:pPr>
+        <w:ind w:left="2160" w:hanging="360"/>
+      </w:pPr>
+      <w:rPr>
+        <w:rFonts w:ascii="Wingdings" w:hAnsi="Wingdings" w:hint="default"/>
+      </w:rPr>
+    </w:lvl>
+    <w:lvl w:ilvl="3" w:tplc="04090001" w:tentative="1">
+      <w:start w:val="1"/>
+      <w:numFmt w:val="bullet"/>
+      <w:lvlText w:val=""/>
+      <w:lvlJc w:val="left"/>
+      <w:pPr>
+        <w:ind w:left="2880" w:hanging="360"/>
+      </w:pPr>
+      <w:rPr>
+        <w:rFonts w:ascii="Symbol" w:hAnsi="Symbol" w:hint="default"/>
+      </w:rPr>
+    </w:lvl>
+    <w:lvl w:ilvl="4" w:tplc="04090003" w:tentative="1">
+      <w:start w:val="1"/>
+      <w:numFmt w:val="bullet"/>
+      <w:lvlText w:val="o"/>
+      <w:lvlJc w:val="left"/>
+      <w:pPr>
+        <w:ind w:left="3600" w:hanging="360"/>
+      </w:pPr>
+      <w:rPr>
+        <w:rFonts w:ascii="Courier New" w:hAnsi="Courier New" w:cs="Courier New" w:hint="default"/>
+      </w:rPr>
+    </w:lvl>
+    <w:lvl w:ilvl="5" w:tplc="04090005" w:tentative="1">
+      <w:start w:val="1"/>
+      <w:numFmt w:val="bullet"/>
+      <w:lvlText w:val=""/>
+      <w:lvlJc w:val="left"/>
+      <w:pPr>
+        <w:ind w:left="4320" w:hanging="360"/>
+      </w:pPr>
+      <w:rPr>
+        <w:rFonts w:ascii="Wingdings" w:hAnsi="Wingdings" w:hint="default"/>
+      </w:rPr>
+    </w:lvl>
+    <w:lvl w:ilvl="6" w:tplc="04090001" w:tentative="1">
+      <w:start w:val="1"/>
+      <w:numFmt w:val="bullet"/>
+      <w:lvlText w:val=""/>
+      <w:lvlJc w:val="left"/>
+      <w:pPr>
+        <w:ind w:left="5040" w:hanging="360"/>
+      </w:pPr>
+      <w:rPr>
+        <w:rFonts w:ascii="Symbol" w:hAnsi="Symbol" w:hint="default"/>
+      </w:rPr>
+    </w:lvl>
+    <w:lvl w:ilvl="7" w:tplc="04090003" w:tentative="1">
+      <w:start w:val="1"/>
+      <w:numFmt w:val="bullet"/>
+      <w:lvlText w:val="o"/>
+      <w:lvlJc w:val="left"/>
+      <w:pPr>
+        <w:ind w:left="5760" w:hanging="360"/>
+      </w:pPr>
+      <w:rPr>
+        <w:rFonts w:ascii="Courier New" w:hAnsi="Courier New" w:cs="Courier New" w:hint="default"/>
+      </w:rPr>
+    </w:lvl>
+    <w:lvl w:ilvl="8" w:tplc="04090005" w:tentative="1">
+      <w:start w:val="1"/>
+      <w:numFmt w:val="bullet"/>
+      <w:lvlText w:val=""/>
+      <w:lvlJc w:val="left"/>
+      <w:pPr>
+        <w:ind w:left="6480" w:hanging="360"/>
+      </w:pPr>
+      <w:rPr>
+        <w:rFonts w:ascii="Wingdings" w:hAnsi="Wingdings" w:hint="default"/>
+      </w:rPr>
+    </w:lvl>
+  </w:abstractNum>
+  <w:abstractNum w:abstractNumId="5" w15:restartNumberingAfterBreak="0">
+    <w:nsid w:val="4BA36A48"/>
+    <w:multiLevelType w:val="hybridMultilevel"/>
+    <w:tmpl w:val="1DC6AF22"/>
+    <w:lvl w:ilvl="0" w:tplc="04090001">
+      <w:start w:val="1"/>
+      <w:numFmt w:val="bullet"/>
+      <w:lvlText w:val=""/>
+      <w:lvlJc w:val="left"/>
+      <w:pPr>
+        <w:ind w:left="720" w:hanging="360"/>
+      </w:pPr>
+      <w:rPr>
+        <w:rFonts w:ascii="Symbol" w:hAnsi="Symbol" w:hint="default"/>
+      </w:rPr>
+    </w:lvl>
+    <w:lvl w:ilvl="1" w:tplc="04090003" w:tentative="1">
+      <w:start w:val="1"/>
+      <w:numFmt w:val="bullet"/>
+      <w:lvlText w:val="o"/>
+      <w:lvlJc w:val="left"/>
+      <w:pPr>
+        <w:ind w:left="1440" w:hanging="360"/>
+      </w:pPr>
+      <w:rPr>
+        <w:rFonts w:ascii="Courier New" w:hAnsi="Courier New" w:cs="Courier New" w:hint="default"/>
+      </w:rPr>
+    </w:lvl>
+    <w:lvl w:ilvl="2" w:tplc="04090005" w:tentative="1">
+      <w:start w:val="1"/>
+      <w:numFmt w:val="bullet"/>
+      <w:lvlText w:val=""/>
+      <w:lvlJc w:val="left"/>
+      <w:pPr>
+        <w:ind w:left="2160" w:hanging="360"/>
+      </w:pPr>
+      <w:rPr>
+        <w:rFonts w:ascii="Wingdings" w:hAnsi="Wingdings" w:hint="default"/>
+      </w:rPr>
+    </w:lvl>
+    <w:lvl w:ilvl="3" w:tplc="04090001" w:tentative="1">
+      <w:start w:val="1"/>
+      <w:numFmt w:val="bullet"/>
+      <w:lvlText w:val=""/>
+      <w:lvlJc w:val="left"/>
+      <w:pPr>
+        <w:ind w:left="2880" w:hanging="360"/>
+      </w:pPr>
+      <w:rPr>
+        <w:rFonts w:ascii="Symbol" w:hAnsi="Symbol" w:hint="default"/>
+      </w:rPr>
+    </w:lvl>
+    <w:lvl w:ilvl="4" w:tplc="04090003" w:tentative="1">
+      <w:start w:val="1"/>
+      <w:numFmt w:val="bullet"/>
+      <w:lvlText w:val="o"/>
+      <w:lvlJc w:val="left"/>
+      <w:pPr>
+        <w:ind w:left="3600" w:hanging="360"/>
+      </w:pPr>
+      <w:rPr>
+        <w:rFonts w:ascii="Courier New" w:hAnsi="Courier New" w:cs="Courier New" w:hint="default"/>
+      </w:rPr>
+    </w:lvl>
+    <w:lvl w:ilvl="5" w:tplc="04090005" w:tentative="1">
+      <w:start w:val="1"/>
+      <w:numFmt w:val="bullet"/>
+      <w:lvlText w:val=""/>
+      <w:lvlJc w:val="left"/>
+      <w:pPr>
+        <w:ind w:left="4320" w:hanging="360"/>
+      </w:pPr>
+      <w:rPr>
+        <w:rFonts w:ascii="Wingdings" w:hAnsi="Wingdings" w:hint="default"/>
+      </w:rPr>
+    </w:lvl>
+    <w:lvl w:ilvl="6" w:tplc="04090001" w:tentative="1">
+      <w:start w:val="1"/>
+      <w:numFmt w:val="bullet"/>
+      <w:lvlText w:val=""/>
+      <w:lvlJc w:val="left"/>
+      <w:pPr>
+        <w:ind w:left="5040" w:hanging="360"/>
+      </w:pPr>
+      <w:rPr>
+        <w:rFonts w:ascii="Symbol" w:hAnsi="Symbol" w:hint="default"/>
+      </w:rPr>
+    </w:lvl>
+    <w:lvl w:ilvl="7" w:tplc="04090003" w:tentative="1">
+      <w:start w:val="1"/>
+      <w:numFmt w:val="bullet"/>
+      <w:lvlText w:val="o"/>
+      <w:lvlJc w:val="left"/>
+      <w:pPr>
+        <w:ind w:left="5760" w:hanging="360"/>
+      </w:pPr>
+      <w:rPr>
+        <w:rFonts w:ascii="Courier New" w:hAnsi="Courier New" w:cs="Courier New" w:hint="default"/>
+      </w:rPr>
+    </w:lvl>
+    <w:lvl w:ilvl="8" w:tplc="04090005" w:tentative="1">
+      <w:start w:val="1"/>
+      <w:numFmt w:val="bullet"/>
+      <w:lvlText w:val=""/>
+      <w:lvlJc w:val="left"/>
+      <w:pPr>
+        <w:ind w:left="6480" w:hanging="360"/>
+      </w:pPr>
+      <w:rPr>
+        <w:rFonts w:ascii="Wingdings" w:hAnsi="Wingdings" w:hint="default"/>
+      </w:rPr>
+    </w:lvl>
+  </w:abstractNum>
+  <w:abstractNum w:abstractNumId="6" w15:restartNumberingAfterBreak="0">
     <w:nsid w:val="4D2D0F1F"/>
     <w:multiLevelType w:val="hybridMultilevel"/>
     <w:tmpl w:val="B5726BD6"/>
@@ -1163,11 +3531,463 @@
       </w:pPr>
     </w:lvl>
   </w:abstractNum>
+  <w:abstractNum w:abstractNumId="7" w15:restartNumberingAfterBreak="0">
+    <w:nsid w:val="4D351E72"/>
+    <w:multiLevelType w:val="hybridMultilevel"/>
+    <w:tmpl w:val="5F84B836"/>
+    <w:lvl w:ilvl="0" w:tplc="04090001">
+      <w:start w:val="1"/>
+      <w:numFmt w:val="bullet"/>
+      <w:lvlText w:val=""/>
+      <w:lvlJc w:val="left"/>
+      <w:pPr>
+        <w:ind w:left="720" w:hanging="360"/>
+      </w:pPr>
+      <w:rPr>
+        <w:rFonts w:ascii="Symbol" w:hAnsi="Symbol" w:hint="default"/>
+      </w:rPr>
+    </w:lvl>
+    <w:lvl w:ilvl="1" w:tplc="04090003" w:tentative="1">
+      <w:start w:val="1"/>
+      <w:numFmt w:val="bullet"/>
+      <w:lvlText w:val="o"/>
+      <w:lvlJc w:val="left"/>
+      <w:pPr>
+        <w:ind w:left="1440" w:hanging="360"/>
+      </w:pPr>
+      <w:rPr>
+        <w:rFonts w:ascii="Courier New" w:hAnsi="Courier New" w:cs="Courier New" w:hint="default"/>
+      </w:rPr>
+    </w:lvl>
+    <w:lvl w:ilvl="2" w:tplc="04090005" w:tentative="1">
+      <w:start w:val="1"/>
+      <w:numFmt w:val="bullet"/>
+      <w:lvlText w:val=""/>
+      <w:lvlJc w:val="left"/>
+      <w:pPr>
+        <w:ind w:left="2160" w:hanging="360"/>
+      </w:pPr>
+      <w:rPr>
+        <w:rFonts w:ascii="Wingdings" w:hAnsi="Wingdings" w:hint="default"/>
+      </w:rPr>
+    </w:lvl>
+    <w:lvl w:ilvl="3" w:tplc="04090001" w:tentative="1">
+      <w:start w:val="1"/>
+      <w:numFmt w:val="bullet"/>
+      <w:lvlText w:val=""/>
+      <w:lvlJc w:val="left"/>
+      <w:pPr>
+        <w:ind w:left="2880" w:hanging="360"/>
+      </w:pPr>
+      <w:rPr>
+        <w:rFonts w:ascii="Symbol" w:hAnsi="Symbol" w:hint="default"/>
+      </w:rPr>
+    </w:lvl>
+    <w:lvl w:ilvl="4" w:tplc="04090003" w:tentative="1">
+      <w:start w:val="1"/>
+      <w:numFmt w:val="bullet"/>
+      <w:lvlText w:val="o"/>
+      <w:lvlJc w:val="left"/>
+      <w:pPr>
+        <w:ind w:left="3600" w:hanging="360"/>
+      </w:pPr>
+      <w:rPr>
+        <w:rFonts w:ascii="Courier New" w:hAnsi="Courier New" w:cs="Courier New" w:hint="default"/>
+      </w:rPr>
+    </w:lvl>
+    <w:lvl w:ilvl="5" w:tplc="04090005" w:tentative="1">
+      <w:start w:val="1"/>
+      <w:numFmt w:val="bullet"/>
+      <w:lvlText w:val=""/>
+      <w:lvlJc w:val="left"/>
+      <w:pPr>
+        <w:ind w:left="4320" w:hanging="360"/>
+      </w:pPr>
+      <w:rPr>
+        <w:rFonts w:ascii="Wingdings" w:hAnsi="Wingdings" w:hint="default"/>
+      </w:rPr>
+    </w:lvl>
+    <w:lvl w:ilvl="6" w:tplc="04090001" w:tentative="1">
+      <w:start w:val="1"/>
+      <w:numFmt w:val="bullet"/>
+      <w:lvlText w:val=""/>
+      <w:lvlJc w:val="left"/>
+      <w:pPr>
+        <w:ind w:left="5040" w:hanging="360"/>
+      </w:pPr>
+      <w:rPr>
+        <w:rFonts w:ascii="Symbol" w:hAnsi="Symbol" w:hint="default"/>
+      </w:rPr>
+    </w:lvl>
+    <w:lvl w:ilvl="7" w:tplc="04090003" w:tentative="1">
+      <w:start w:val="1"/>
+      <w:numFmt w:val="bullet"/>
+      <w:lvlText w:val="o"/>
+      <w:lvlJc w:val="left"/>
+      <w:pPr>
+        <w:ind w:left="5760" w:hanging="360"/>
+      </w:pPr>
+      <w:rPr>
+        <w:rFonts w:ascii="Courier New" w:hAnsi="Courier New" w:cs="Courier New" w:hint="default"/>
+      </w:rPr>
+    </w:lvl>
+    <w:lvl w:ilvl="8" w:tplc="04090005" w:tentative="1">
+      <w:start w:val="1"/>
+      <w:numFmt w:val="bullet"/>
+      <w:lvlText w:val=""/>
+      <w:lvlJc w:val="left"/>
+      <w:pPr>
+        <w:ind w:left="6480" w:hanging="360"/>
+      </w:pPr>
+      <w:rPr>
+        <w:rFonts w:ascii="Wingdings" w:hAnsi="Wingdings" w:hint="default"/>
+      </w:rPr>
+    </w:lvl>
+  </w:abstractNum>
+  <w:abstractNum w:abstractNumId="8" w15:restartNumberingAfterBreak="0">
+    <w:nsid w:val="56065CA0"/>
+    <w:multiLevelType w:val="hybridMultilevel"/>
+    <w:tmpl w:val="B5726BD6"/>
+    <w:lvl w:ilvl="0" w:tplc="0409000F">
+      <w:start w:val="1"/>
+      <w:numFmt w:val="decimal"/>
+      <w:lvlText w:val="%1."/>
+      <w:lvlJc w:val="left"/>
+      <w:pPr>
+        <w:ind w:left="720" w:hanging="360"/>
+      </w:pPr>
+    </w:lvl>
+    <w:lvl w:ilvl="1" w:tplc="04090019" w:tentative="1">
+      <w:start w:val="1"/>
+      <w:numFmt w:val="lowerLetter"/>
+      <w:lvlText w:val="%2."/>
+      <w:lvlJc w:val="left"/>
+      <w:pPr>
+        <w:ind w:left="1440" w:hanging="360"/>
+      </w:pPr>
+    </w:lvl>
+    <w:lvl w:ilvl="2" w:tplc="0409001B" w:tentative="1">
+      <w:start w:val="1"/>
+      <w:numFmt w:val="lowerRoman"/>
+      <w:lvlText w:val="%3."/>
+      <w:lvlJc w:val="right"/>
+      <w:pPr>
+        <w:ind w:left="2160" w:hanging="180"/>
+      </w:pPr>
+    </w:lvl>
+    <w:lvl w:ilvl="3" w:tplc="0409000F" w:tentative="1">
+      <w:start w:val="1"/>
+      <w:numFmt w:val="decimal"/>
+      <w:lvlText w:val="%4."/>
+      <w:lvlJc w:val="left"/>
+      <w:pPr>
+        <w:ind w:left="2880" w:hanging="360"/>
+      </w:pPr>
+    </w:lvl>
+    <w:lvl w:ilvl="4" w:tplc="04090019" w:tentative="1">
+      <w:start w:val="1"/>
+      <w:numFmt w:val="lowerLetter"/>
+      <w:lvlText w:val="%5."/>
+      <w:lvlJc w:val="left"/>
+      <w:pPr>
+        <w:ind w:left="3600" w:hanging="360"/>
+      </w:pPr>
+    </w:lvl>
+    <w:lvl w:ilvl="5" w:tplc="0409001B" w:tentative="1">
+      <w:start w:val="1"/>
+      <w:numFmt w:val="lowerRoman"/>
+      <w:lvlText w:val="%6."/>
+      <w:lvlJc w:val="right"/>
+      <w:pPr>
+        <w:ind w:left="4320" w:hanging="180"/>
+      </w:pPr>
+    </w:lvl>
+    <w:lvl w:ilvl="6" w:tplc="0409000F" w:tentative="1">
+      <w:start w:val="1"/>
+      <w:numFmt w:val="decimal"/>
+      <w:lvlText w:val="%7."/>
+      <w:lvlJc w:val="left"/>
+      <w:pPr>
+        <w:ind w:left="5040" w:hanging="360"/>
+      </w:pPr>
+    </w:lvl>
+    <w:lvl w:ilvl="7" w:tplc="04090019" w:tentative="1">
+      <w:start w:val="1"/>
+      <w:numFmt w:val="lowerLetter"/>
+      <w:lvlText w:val="%8."/>
+      <w:lvlJc w:val="left"/>
+      <w:pPr>
+        <w:ind w:left="5760" w:hanging="360"/>
+      </w:pPr>
+    </w:lvl>
+    <w:lvl w:ilvl="8" w:tplc="0409001B" w:tentative="1">
+      <w:start w:val="1"/>
+      <w:numFmt w:val="lowerRoman"/>
+      <w:lvlText w:val="%9."/>
+      <w:lvlJc w:val="right"/>
+      <w:pPr>
+        <w:ind w:left="6480" w:hanging="180"/>
+      </w:pPr>
+    </w:lvl>
+  </w:abstractNum>
+  <w:abstractNum w:abstractNumId="9" w15:restartNumberingAfterBreak="0">
+    <w:nsid w:val="6AE51897"/>
+    <w:multiLevelType w:val="hybridMultilevel"/>
+    <w:tmpl w:val="13AC1C16"/>
+    <w:lvl w:ilvl="0" w:tplc="04090001">
+      <w:start w:val="1"/>
+      <w:numFmt w:val="bullet"/>
+      <w:lvlText w:val=""/>
+      <w:lvlJc w:val="left"/>
+      <w:pPr>
+        <w:ind w:left="720" w:hanging="360"/>
+      </w:pPr>
+      <w:rPr>
+        <w:rFonts w:ascii="Symbol" w:hAnsi="Symbol" w:hint="default"/>
+      </w:rPr>
+    </w:lvl>
+    <w:lvl w:ilvl="1" w:tplc="04090003" w:tentative="1">
+      <w:start w:val="1"/>
+      <w:numFmt w:val="bullet"/>
+      <w:lvlText w:val="o"/>
+      <w:lvlJc w:val="left"/>
+      <w:pPr>
+        <w:ind w:left="1440" w:hanging="360"/>
+      </w:pPr>
+      <w:rPr>
+        <w:rFonts w:ascii="Courier New" w:hAnsi="Courier New" w:cs="Courier New" w:hint="default"/>
+      </w:rPr>
+    </w:lvl>
+    <w:lvl w:ilvl="2" w:tplc="04090005" w:tentative="1">
+      <w:start w:val="1"/>
+      <w:numFmt w:val="bullet"/>
+      <w:lvlText w:val=""/>
+      <w:lvlJc w:val="left"/>
+      <w:pPr>
+        <w:ind w:left="2160" w:hanging="360"/>
+      </w:pPr>
+      <w:rPr>
+        <w:rFonts w:ascii="Wingdings" w:hAnsi="Wingdings" w:hint="default"/>
+      </w:rPr>
+    </w:lvl>
+    <w:lvl w:ilvl="3" w:tplc="04090001" w:tentative="1">
+      <w:start w:val="1"/>
+      <w:numFmt w:val="bullet"/>
+      <w:lvlText w:val=""/>
+      <w:lvlJc w:val="left"/>
+      <w:pPr>
+        <w:ind w:left="2880" w:hanging="360"/>
+      </w:pPr>
+      <w:rPr>
+        <w:rFonts w:ascii="Symbol" w:hAnsi="Symbol" w:hint="default"/>
+      </w:rPr>
+    </w:lvl>
+    <w:lvl w:ilvl="4" w:tplc="04090003" w:tentative="1">
+      <w:start w:val="1"/>
+      <w:numFmt w:val="bullet"/>
+      <w:lvlText w:val="o"/>
+      <w:lvlJc w:val="left"/>
+      <w:pPr>
+        <w:ind w:left="3600" w:hanging="360"/>
+      </w:pPr>
+      <w:rPr>
+        <w:rFonts w:ascii="Courier New" w:hAnsi="Courier New" w:cs="Courier New" w:hint="default"/>
+      </w:rPr>
+    </w:lvl>
+    <w:lvl w:ilvl="5" w:tplc="04090005" w:tentative="1">
+      <w:start w:val="1"/>
+      <w:numFmt w:val="bullet"/>
+      <w:lvlText w:val=""/>
+      <w:lvlJc w:val="left"/>
+      <w:pPr>
+        <w:ind w:left="4320" w:hanging="360"/>
+      </w:pPr>
+      <w:rPr>
+        <w:rFonts w:ascii="Wingdings" w:hAnsi="Wingdings" w:hint="default"/>
+      </w:rPr>
+    </w:lvl>
+    <w:lvl w:ilvl="6" w:tplc="04090001" w:tentative="1">
+      <w:start w:val="1"/>
+      <w:numFmt w:val="bullet"/>
+      <w:lvlText w:val=""/>
+      <w:lvlJc w:val="left"/>
+      <w:pPr>
+        <w:ind w:left="5040" w:hanging="360"/>
+      </w:pPr>
+      <w:rPr>
+        <w:rFonts w:ascii="Symbol" w:hAnsi="Symbol" w:hint="default"/>
+      </w:rPr>
+    </w:lvl>
+    <w:lvl w:ilvl="7" w:tplc="04090003" w:tentative="1">
+      <w:start w:val="1"/>
+      <w:numFmt w:val="bullet"/>
+      <w:lvlText w:val="o"/>
+      <w:lvlJc w:val="left"/>
+      <w:pPr>
+        <w:ind w:left="5760" w:hanging="360"/>
+      </w:pPr>
+      <w:rPr>
+        <w:rFonts w:ascii="Courier New" w:hAnsi="Courier New" w:cs="Courier New" w:hint="default"/>
+      </w:rPr>
+    </w:lvl>
+    <w:lvl w:ilvl="8" w:tplc="04090005" w:tentative="1">
+      <w:start w:val="1"/>
+      <w:numFmt w:val="bullet"/>
+      <w:lvlText w:val=""/>
+      <w:lvlJc w:val="left"/>
+      <w:pPr>
+        <w:ind w:left="6480" w:hanging="360"/>
+      </w:pPr>
+      <w:rPr>
+        <w:rFonts w:ascii="Wingdings" w:hAnsi="Wingdings" w:hint="default"/>
+      </w:rPr>
+    </w:lvl>
+  </w:abstractNum>
+  <w:abstractNum w:abstractNumId="10" w15:restartNumberingAfterBreak="0">
+    <w:nsid w:val="6F444796"/>
+    <w:multiLevelType w:val="hybridMultilevel"/>
+    <w:tmpl w:val="3684BA28"/>
+    <w:lvl w:ilvl="0" w:tplc="04090001">
+      <w:start w:val="1"/>
+      <w:numFmt w:val="bullet"/>
+      <w:lvlText w:val=""/>
+      <w:lvlJc w:val="left"/>
+      <w:pPr>
+        <w:ind w:left="720" w:hanging="360"/>
+      </w:pPr>
+      <w:rPr>
+        <w:rFonts w:ascii="Symbol" w:hAnsi="Symbol" w:hint="default"/>
+      </w:rPr>
+    </w:lvl>
+    <w:lvl w:ilvl="1" w:tplc="04090003" w:tentative="1">
+      <w:start w:val="1"/>
+      <w:numFmt w:val="bullet"/>
+      <w:lvlText w:val="o"/>
+      <w:lvlJc w:val="left"/>
+      <w:pPr>
+        <w:ind w:left="1440" w:hanging="360"/>
+      </w:pPr>
+      <w:rPr>
+        <w:rFonts w:ascii="Courier New" w:hAnsi="Courier New" w:cs="Courier New" w:hint="default"/>
+      </w:rPr>
+    </w:lvl>
+    <w:lvl w:ilvl="2" w:tplc="04090005" w:tentative="1">
+      <w:start w:val="1"/>
+      <w:numFmt w:val="bullet"/>
+      <w:lvlText w:val=""/>
+      <w:lvlJc w:val="left"/>
+      <w:pPr>
+        <w:ind w:left="2160" w:hanging="360"/>
+      </w:pPr>
+      <w:rPr>
+        <w:rFonts w:ascii="Wingdings" w:hAnsi="Wingdings" w:hint="default"/>
+      </w:rPr>
+    </w:lvl>
+    <w:lvl w:ilvl="3" w:tplc="04090001" w:tentative="1">
+      <w:start w:val="1"/>
+      <w:numFmt w:val="bullet"/>
+      <w:lvlText w:val=""/>
+      <w:lvlJc w:val="left"/>
+      <w:pPr>
+        <w:ind w:left="2880" w:hanging="360"/>
+      </w:pPr>
+      <w:rPr>
+        <w:rFonts w:ascii="Symbol" w:hAnsi="Symbol" w:hint="default"/>
+      </w:rPr>
+    </w:lvl>
+    <w:lvl w:ilvl="4" w:tplc="04090003" w:tentative="1">
+      <w:start w:val="1"/>
+      <w:numFmt w:val="bullet"/>
+      <w:lvlText w:val="o"/>
+      <w:lvlJc w:val="left"/>
+      <w:pPr>
+        <w:ind w:left="3600" w:hanging="360"/>
+      </w:pPr>
+      <w:rPr>
+        <w:rFonts w:ascii="Courier New" w:hAnsi="Courier New" w:cs="Courier New" w:hint="default"/>
+      </w:rPr>
+    </w:lvl>
+    <w:lvl w:ilvl="5" w:tplc="04090005" w:tentative="1">
+      <w:start w:val="1"/>
+      <w:numFmt w:val="bullet"/>
+      <w:lvlText w:val=""/>
+      <w:lvlJc w:val="left"/>
+      <w:pPr>
+        <w:ind w:left="4320" w:hanging="360"/>
+      </w:pPr>
+      <w:rPr>
+        <w:rFonts w:ascii="Wingdings" w:hAnsi="Wingdings" w:hint="default"/>
+      </w:rPr>
+    </w:lvl>
+    <w:lvl w:ilvl="6" w:tplc="04090001" w:tentative="1">
+      <w:start w:val="1"/>
+      <w:numFmt w:val="bullet"/>
+      <w:lvlText w:val=""/>
+      <w:lvlJc w:val="left"/>
+      <w:pPr>
+        <w:ind w:left="5040" w:hanging="360"/>
+      </w:pPr>
+      <w:rPr>
+        <w:rFonts w:ascii="Symbol" w:hAnsi="Symbol" w:hint="default"/>
+      </w:rPr>
+    </w:lvl>
+    <w:lvl w:ilvl="7" w:tplc="04090003" w:tentative="1">
+      <w:start w:val="1"/>
+      <w:numFmt w:val="bullet"/>
+      <w:lvlText w:val="o"/>
+      <w:lvlJc w:val="left"/>
+      <w:pPr>
+        <w:ind w:left="5760" w:hanging="360"/>
+      </w:pPr>
+      <w:rPr>
+        <w:rFonts w:ascii="Courier New" w:hAnsi="Courier New" w:cs="Courier New" w:hint="default"/>
+      </w:rPr>
+    </w:lvl>
+    <w:lvl w:ilvl="8" w:tplc="04090005" w:tentative="1">
+      <w:start w:val="1"/>
+      <w:numFmt w:val="bullet"/>
+      <w:lvlText w:val=""/>
+      <w:lvlJc w:val="left"/>
+      <w:pPr>
+        <w:ind w:left="6480" w:hanging="360"/>
+      </w:pPr>
+      <w:rPr>
+        <w:rFonts w:ascii="Wingdings" w:hAnsi="Wingdings" w:hint="default"/>
+      </w:rPr>
+    </w:lvl>
+  </w:abstractNum>
   <w:num w:numId="1">
-    <w:abstractNumId w:val="1"/>
+    <w:abstractNumId w:val="6"/>
   </w:num>
   <w:num w:numId="2">
     <w:abstractNumId w:val="0"/>
+  </w:num>
+  <w:num w:numId="3">
+    <w:abstractNumId w:val="4"/>
+  </w:num>
+  <w:num w:numId="4">
+    <w:abstractNumId w:val="5"/>
+  </w:num>
+  <w:num w:numId="5">
+    <w:abstractNumId w:val="10"/>
+  </w:num>
+  <w:num w:numId="6">
+    <w:abstractNumId w:val="1"/>
+  </w:num>
+  <w:num w:numId="7">
+    <w:abstractNumId w:val="3"/>
+  </w:num>
+  <w:num w:numId="8">
+    <w:abstractNumId w:val="2"/>
+  </w:num>
+  <w:num w:numId="9">
+    <w:abstractNumId w:val="7"/>
+  </w:num>
+  <w:num w:numId="10">
+    <w:abstractNumId w:val="9"/>
+  </w:num>
+  <w:num w:numId="11">
+    <w:abstractNumId w:val="8"/>
   </w:num>
 </w:numbering>
 </file>
@@ -1792,6 +4612,149 @@
       <w:shd w:val="clear" w:color="auto" w:fill="E6E6E6"/>
     </w:rPr>
   </w:style>
+  <w:style w:type="table" w:styleId="GridTable1Light-Accent1">
+    <w:name w:val="Grid Table 1 Light Accent 1"/>
+    <w:basedOn w:val="TableNormal"/>
+    <w:uiPriority w:val="46"/>
+    <w:rsid w:val="00D26474"/>
+    <w:tblPr>
+      <w:tblStyleRowBandSize w:val="1"/>
+      <w:tblStyleColBandSize w:val="1"/>
+      <w:tblBorders>
+        <w:top w:val="single" w:sz="4" w:space="0" w:color="B4C6E7" w:themeColor="accent1" w:themeTint="66"/>
+        <w:left w:val="single" w:sz="4" w:space="0" w:color="B4C6E7" w:themeColor="accent1" w:themeTint="66"/>
+        <w:bottom w:val="single" w:sz="4" w:space="0" w:color="B4C6E7" w:themeColor="accent1" w:themeTint="66"/>
+        <w:right w:val="single" w:sz="4" w:space="0" w:color="B4C6E7" w:themeColor="accent1" w:themeTint="66"/>
+        <w:insideH w:val="single" w:sz="4" w:space="0" w:color="B4C6E7" w:themeColor="accent1" w:themeTint="66"/>
+        <w:insideV w:val="single" w:sz="4" w:space="0" w:color="B4C6E7" w:themeColor="accent1" w:themeTint="66"/>
+      </w:tblBorders>
+    </w:tblPr>
+    <w:tblStylePr w:type="firstRow">
+      <w:rPr>
+        <w:b/>
+        <w:bCs/>
+      </w:rPr>
+      <w:tblPr/>
+      <w:tcPr>
+        <w:tcBorders>
+          <w:bottom w:val="single" w:sz="12" w:space="0" w:color="8EAADB" w:themeColor="accent1" w:themeTint="99"/>
+        </w:tcBorders>
+      </w:tcPr>
+    </w:tblStylePr>
+    <w:tblStylePr w:type="lastRow">
+      <w:rPr>
+        <w:b/>
+        <w:bCs/>
+      </w:rPr>
+      <w:tblPr/>
+      <w:tcPr>
+        <w:tcBorders>
+          <w:top w:val="double" w:sz="2" w:space="0" w:color="8EAADB" w:themeColor="accent1" w:themeTint="99"/>
+        </w:tcBorders>
+      </w:tcPr>
+    </w:tblStylePr>
+    <w:tblStylePr w:type="firstCol">
+      <w:rPr>
+        <w:b/>
+        <w:bCs/>
+      </w:rPr>
+    </w:tblStylePr>
+    <w:tblStylePr w:type="lastCol">
+      <w:rPr>
+        <w:b/>
+        <w:bCs/>
+      </w:rPr>
+    </w:tblStylePr>
+  </w:style>
+  <w:style w:type="table" w:styleId="TableGrid">
+    <w:name w:val="Table Grid"/>
+    <w:basedOn w:val="TableNormal"/>
+    <w:uiPriority w:val="39"/>
+    <w:rsid w:val="00C15FAD"/>
+    <w:tblPr>
+      <w:tblBorders>
+        <w:top w:val="single" w:sz="4" w:space="0" w:color="auto"/>
+        <w:left w:val="single" w:sz="4" w:space="0" w:color="auto"/>
+        <w:bottom w:val="single" w:sz="4" w:space="0" w:color="auto"/>
+        <w:right w:val="single" w:sz="4" w:space="0" w:color="auto"/>
+        <w:insideH w:val="single" w:sz="4" w:space="0" w:color="auto"/>
+        <w:insideV w:val="single" w:sz="4" w:space="0" w:color="auto"/>
+      </w:tblBorders>
+    </w:tblPr>
+  </w:style>
+  <w:style w:type="table" w:styleId="GridTable4-Accent1">
+    <w:name w:val="Grid Table 4 Accent 1"/>
+    <w:basedOn w:val="TableNormal"/>
+    <w:uiPriority w:val="49"/>
+    <w:rsid w:val="00C15FAD"/>
+    <w:tblPr>
+      <w:tblStyleRowBandSize w:val="1"/>
+      <w:tblStyleColBandSize w:val="1"/>
+      <w:tblBorders>
+        <w:top w:val="single" w:sz="4" w:space="0" w:color="8EAADB" w:themeColor="accent1" w:themeTint="99"/>
+        <w:left w:val="single" w:sz="4" w:space="0" w:color="8EAADB" w:themeColor="accent1" w:themeTint="99"/>
+        <w:bottom w:val="single" w:sz="4" w:space="0" w:color="8EAADB" w:themeColor="accent1" w:themeTint="99"/>
+        <w:right w:val="single" w:sz="4" w:space="0" w:color="8EAADB" w:themeColor="accent1" w:themeTint="99"/>
+        <w:insideH w:val="single" w:sz="4" w:space="0" w:color="8EAADB" w:themeColor="accent1" w:themeTint="99"/>
+        <w:insideV w:val="single" w:sz="4" w:space="0" w:color="8EAADB" w:themeColor="accent1" w:themeTint="99"/>
+      </w:tblBorders>
+    </w:tblPr>
+    <w:tblStylePr w:type="firstRow">
+      <w:rPr>
+        <w:b/>
+        <w:bCs/>
+        <w:color w:val="FFFFFF" w:themeColor="background1"/>
+      </w:rPr>
+      <w:tblPr/>
+      <w:tcPr>
+        <w:tcBorders>
+          <w:top w:val="single" w:sz="4" w:space="0" w:color="4472C4" w:themeColor="accent1"/>
+          <w:left w:val="single" w:sz="4" w:space="0" w:color="4472C4" w:themeColor="accent1"/>
+          <w:bottom w:val="single" w:sz="4" w:space="0" w:color="4472C4" w:themeColor="accent1"/>
+          <w:right w:val="single" w:sz="4" w:space="0" w:color="4472C4" w:themeColor="accent1"/>
+          <w:insideH w:val="nil"/>
+          <w:insideV w:val="nil"/>
+        </w:tcBorders>
+        <w:shd w:val="clear" w:color="auto" w:fill="4472C4" w:themeFill="accent1"/>
+      </w:tcPr>
+    </w:tblStylePr>
+    <w:tblStylePr w:type="lastRow">
+      <w:rPr>
+        <w:b/>
+        <w:bCs/>
+      </w:rPr>
+      <w:tblPr/>
+      <w:tcPr>
+        <w:tcBorders>
+          <w:top w:val="double" w:sz="4" w:space="0" w:color="4472C4" w:themeColor="accent1"/>
+        </w:tcBorders>
+      </w:tcPr>
+    </w:tblStylePr>
+    <w:tblStylePr w:type="firstCol">
+      <w:rPr>
+        <w:b/>
+        <w:bCs/>
+      </w:rPr>
+    </w:tblStylePr>
+    <w:tblStylePr w:type="lastCol">
+      <w:rPr>
+        <w:b/>
+        <w:bCs/>
+      </w:rPr>
+    </w:tblStylePr>
+    <w:tblStylePr w:type="band1Vert">
+      <w:tblPr/>
+      <w:tcPr>
+        <w:shd w:val="clear" w:color="auto" w:fill="D9E2F3" w:themeFill="accent1" w:themeFillTint="33"/>
+      </w:tcPr>
+    </w:tblStylePr>
+    <w:tblStylePr w:type="band1Horz">
+      <w:tblPr/>
+      <w:tcPr>
+        <w:shd w:val="clear" w:color="auto" w:fill="D9E2F3" w:themeFill="accent1" w:themeFillTint="33"/>
+      </w:tcPr>
+    </w:tblStylePr>
+  </w:style>
 </w:styles>
 </file>
 

</xml_diff>